<commit_message>
ready for c_4_e_1.c and done with c_4_0.c
</commit_message>
<xml_diff>
--- a/c_program_notes.docx
+++ b/c_program_notes.docx
@@ -10,19 +10,8 @@
           <w:sz w:val="24"/>
           <w:szCs w:val="24"/>
         </w:rPr>
-        <w:t>sys/</w:t>
-      </w:r>
-      <w:proofErr w:type="spellStart"/>
-      <w:r>
-        <w:rPr>
-          <w:b/>
-          <w:bCs/>
-          <w:sz w:val="24"/>
-          <w:szCs w:val="24"/>
-        </w:rPr>
-        <w:t>types.h</w:t>
-      </w:r>
-      <w:proofErr w:type="spellEnd"/>
+        <w:t>sys/types.h</w:t>
+      </w:r>
     </w:p>
     <w:p>
       <w:pPr>
@@ -41,23 +30,7 @@
           <w:sz w:val="24"/>
           <w:szCs w:val="24"/>
         </w:rPr>
-        <w:t>The sys/</w:t>
-      </w:r>
-      <w:proofErr w:type="spellStart"/>
-      <w:r>
-        <w:rPr>
-          <w:sz w:val="24"/>
-          <w:szCs w:val="24"/>
-        </w:rPr>
-        <w:t>types.h</w:t>
-      </w:r>
-      <w:proofErr w:type="spellEnd"/>
-      <w:r>
-        <w:rPr>
-          <w:sz w:val="24"/>
-          <w:szCs w:val="24"/>
-        </w:rPr>
-        <w:t xml:space="preserve"> header file defines a collection of typedef symbols and structures. </w:t>
+        <w:t xml:space="preserve">The sys/types.h header file defines a collection of typedef symbols and structures. </w:t>
       </w:r>
     </w:p>
     <w:p>
@@ -77,53 +50,27 @@
           <w:sz w:val="24"/>
           <w:szCs w:val="24"/>
         </w:rPr>
-        <w:t>sys/</w:t>
-      </w:r>
-      <w:proofErr w:type="spellStart"/>
-      <w:r>
-        <w:rPr>
-          <w:sz w:val="24"/>
-          <w:szCs w:val="24"/>
-        </w:rPr>
-        <w:t>types.h</w:t>
-      </w:r>
-      <w:proofErr w:type="spellEnd"/>
-      <w:r>
-        <w:rPr>
-          <w:sz w:val="24"/>
-          <w:szCs w:val="24"/>
-        </w:rPr>
-        <w:t xml:space="preserve"> has </w:t>
-      </w:r>
-      <w:proofErr w:type="spellStart"/>
-      <w:r>
-        <w:rPr>
-          <w:sz w:val="24"/>
-          <w:szCs w:val="24"/>
-        </w:rPr>
-        <w:t>pid_t</w:t>
-      </w:r>
-      <w:proofErr w:type="spellEnd"/>
-    </w:p>
-    <w:p>
-      <w:pPr>
-        <w:pStyle w:val="ListParagraph"/>
-        <w:rPr>
-          <w:sz w:val="24"/>
-          <w:szCs w:val="24"/>
-        </w:rPr>
-      </w:pPr>
-    </w:p>
-    <w:p>
-      <w:pPr>
-        <w:rPr>
-          <w:b/>
-          <w:bCs/>
-          <w:sz w:val="24"/>
-          <w:szCs w:val="24"/>
-        </w:rPr>
-      </w:pPr>
-      <w:proofErr w:type="spellStart"/>
+        <w:t>sys/types.h has pid_t</w:t>
+      </w:r>
+    </w:p>
+    <w:p>
+      <w:pPr>
+        <w:pStyle w:val="ListParagraph"/>
+        <w:rPr>
+          <w:sz w:val="24"/>
+          <w:szCs w:val="24"/>
+        </w:rPr>
+      </w:pPr>
+    </w:p>
+    <w:p>
+      <w:pPr>
+        <w:rPr>
+          <w:b/>
+          <w:bCs/>
+          <w:sz w:val="24"/>
+          <w:szCs w:val="24"/>
+        </w:rPr>
+      </w:pPr>
       <w:r>
         <w:rPr>
           <w:b/>
@@ -133,7 +80,6 @@
         </w:rPr>
         <w:t>unistd.h</w:t>
       </w:r>
-      <w:proofErr w:type="spellEnd"/>
     </w:p>
     <w:p>
       <w:pPr>
@@ -152,9 +98,68 @@
           <w:sz w:val="24"/>
           <w:szCs w:val="24"/>
         </w:rPr>
-        <w:t>The &lt;</w:t>
-      </w:r>
-      <w:proofErr w:type="spellStart"/>
+        <w:t>The &lt;unistd.h&gt; header defines miscellaneous symbolic constants and types, and declares miscellaneous functions.</w:t>
+      </w:r>
+    </w:p>
+    <w:p>
+      <w:pPr>
+        <w:pStyle w:val="ListParagraph"/>
+        <w:numPr>
+          <w:ilvl w:val="0"/>
+          <w:numId w:val="2"/>
+        </w:numPr>
+        <w:rPr>
+          <w:sz w:val="24"/>
+          <w:szCs w:val="24"/>
+        </w:rPr>
+      </w:pPr>
+      <w:r>
+        <w:rPr>
+          <w:sz w:val="24"/>
+          <w:szCs w:val="24"/>
+        </w:rPr>
+        <w:t>unistd.h contain flush()</w:t>
+      </w:r>
+    </w:p>
+    <w:p>
+      <w:pPr>
+        <w:pStyle w:val="ListParagraph"/>
+        <w:numPr>
+          <w:ilvl w:val="0"/>
+          <w:numId w:val="2"/>
+        </w:numPr>
+        <w:rPr>
+          <w:sz w:val="24"/>
+          <w:szCs w:val="24"/>
+        </w:rPr>
+      </w:pPr>
+      <w:r>
+        <w:rPr>
+          <w:sz w:val="24"/>
+          <w:szCs w:val="24"/>
+        </w:rPr>
+        <w:t>unistd.h contain sleep(</w:t>
+      </w:r>
+      <w:r>
+        <w:rPr>
+          <w:sz w:val="24"/>
+          <w:szCs w:val="24"/>
+        </w:rPr>
+        <w:t>)</w:t>
+      </w:r>
+    </w:p>
+    <w:p>
+      <w:pPr>
+        <w:pStyle w:val="ListParagraph"/>
+        <w:numPr>
+          <w:ilvl w:val="0"/>
+          <w:numId w:val="2"/>
+        </w:numPr>
+        <w:rPr>
+          <w:sz w:val="24"/>
+          <w:szCs w:val="24"/>
+        </w:rPr>
+      </w:pPr>
       <w:r>
         <w:rPr>
           <w:sz w:val="24"/>
@@ -162,13 +167,19 @@
         </w:rPr>
         <w:t>unistd.h</w:t>
       </w:r>
-      <w:proofErr w:type="spellEnd"/>
-      <w:r>
-        <w:rPr>
-          <w:sz w:val="24"/>
-          <w:szCs w:val="24"/>
-        </w:rPr>
-        <w:t>&gt; header defines miscellaneous symbolic constants and types, and declares miscellaneous functions.</w:t>
+      <w:r>
+        <w:rPr>
+          <w:sz w:val="24"/>
+          <w:szCs w:val="24"/>
+        </w:rPr>
+        <w:t xml:space="preserve"> conatin getpid() and getppid(</w:t>
+      </w:r>
+      <w:r>
+        <w:rPr>
+          <w:sz w:val="24"/>
+          <w:szCs w:val="24"/>
+        </w:rPr>
+        <w:t>)</w:t>
       </w:r>
     </w:p>
     <w:p>
@@ -183,37 +194,12 @@
           <w:szCs w:val="24"/>
         </w:rPr>
       </w:pPr>
-      <w:proofErr w:type="spellStart"/>
-      <w:r>
-        <w:rPr>
-          <w:sz w:val="24"/>
-          <w:szCs w:val="24"/>
-        </w:rPr>
-        <w:t>unistd.h</w:t>
-      </w:r>
-      <w:proofErr w:type="spellEnd"/>
-      <w:r>
-        <w:rPr>
-          <w:sz w:val="24"/>
-          <w:szCs w:val="24"/>
-        </w:rPr>
-        <w:t xml:space="preserve"> contain </w:t>
-      </w:r>
-      <w:proofErr w:type="gramStart"/>
-      <w:r>
-        <w:rPr>
-          <w:sz w:val="24"/>
-          <w:szCs w:val="24"/>
-        </w:rPr>
-        <w:t>flush(</w:t>
-      </w:r>
-      <w:proofErr w:type="gramEnd"/>
-      <w:r>
-        <w:rPr>
-          <w:sz w:val="24"/>
-          <w:szCs w:val="24"/>
-        </w:rPr>
-        <w:t>)</w:t>
+      <w:r>
+        <w:rPr>
+          <w:sz w:val="24"/>
+          <w:szCs w:val="24"/>
+        </w:rPr>
+        <w:t>unistd.h contain exec</w:t>
       </w:r>
     </w:p>
     <w:p>
@@ -228,227 +214,40 @@
           <w:szCs w:val="24"/>
         </w:rPr>
       </w:pPr>
-      <w:proofErr w:type="spellStart"/>
-      <w:r>
-        <w:rPr>
-          <w:sz w:val="24"/>
-          <w:szCs w:val="24"/>
-        </w:rPr>
-        <w:t>unistd.h</w:t>
-      </w:r>
-      <w:proofErr w:type="spellEnd"/>
-      <w:r>
-        <w:rPr>
-          <w:sz w:val="24"/>
-          <w:szCs w:val="24"/>
-        </w:rPr>
-        <w:t xml:space="preserve"> contain </w:t>
-      </w:r>
-      <w:proofErr w:type="gramStart"/>
-      <w:r>
-        <w:rPr>
-          <w:sz w:val="24"/>
-          <w:szCs w:val="24"/>
-        </w:rPr>
-        <w:t>sleep(</w:t>
-      </w:r>
-      <w:proofErr w:type="gramEnd"/>
-      <w:r>
-        <w:rPr>
-          <w:sz w:val="24"/>
-          <w:szCs w:val="24"/>
-        </w:rPr>
-        <w:t>)</w:t>
-      </w:r>
-    </w:p>
-    <w:p>
-      <w:pPr>
-        <w:pStyle w:val="ListParagraph"/>
-        <w:numPr>
-          <w:ilvl w:val="0"/>
-          <w:numId w:val="2"/>
-        </w:numPr>
-        <w:rPr>
-          <w:sz w:val="24"/>
-          <w:szCs w:val="24"/>
-        </w:rPr>
-      </w:pPr>
-      <w:proofErr w:type="spellStart"/>
-      <w:r>
-        <w:rPr>
-          <w:sz w:val="24"/>
-          <w:szCs w:val="24"/>
-        </w:rPr>
-        <w:t>unistd.h</w:t>
-      </w:r>
-      <w:proofErr w:type="spellEnd"/>
-      <w:r>
-        <w:rPr>
-          <w:sz w:val="24"/>
-          <w:szCs w:val="24"/>
-        </w:rPr>
-        <w:t xml:space="preserve"> </w:t>
-      </w:r>
-      <w:proofErr w:type="spellStart"/>
-      <w:r>
-        <w:rPr>
-          <w:sz w:val="24"/>
-          <w:szCs w:val="24"/>
-        </w:rPr>
-        <w:t>conatin</w:t>
-      </w:r>
-      <w:proofErr w:type="spellEnd"/>
-      <w:r>
-        <w:rPr>
-          <w:sz w:val="24"/>
-          <w:szCs w:val="24"/>
-        </w:rPr>
-        <w:t xml:space="preserve"> </w:t>
-      </w:r>
-      <w:proofErr w:type="spellStart"/>
-      <w:proofErr w:type="gramStart"/>
-      <w:r>
-        <w:rPr>
-          <w:sz w:val="24"/>
-          <w:szCs w:val="24"/>
-        </w:rPr>
-        <w:t>getpid</w:t>
-      </w:r>
-      <w:proofErr w:type="spellEnd"/>
-      <w:r>
-        <w:rPr>
-          <w:sz w:val="24"/>
-          <w:szCs w:val="24"/>
-        </w:rPr>
-        <w:t>(</w:t>
-      </w:r>
-      <w:proofErr w:type="gramEnd"/>
-      <w:r>
-        <w:rPr>
-          <w:sz w:val="24"/>
-          <w:szCs w:val="24"/>
-        </w:rPr>
-        <w:t xml:space="preserve">) and </w:t>
-      </w:r>
-      <w:proofErr w:type="spellStart"/>
-      <w:r>
-        <w:rPr>
-          <w:sz w:val="24"/>
-          <w:szCs w:val="24"/>
-        </w:rPr>
-        <w:t>getppid</w:t>
-      </w:r>
-      <w:proofErr w:type="spellEnd"/>
-      <w:r>
-        <w:rPr>
-          <w:sz w:val="24"/>
-          <w:szCs w:val="24"/>
-        </w:rPr>
-        <w:t>(</w:t>
-      </w:r>
-      <w:r>
-        <w:rPr>
-          <w:sz w:val="24"/>
-          <w:szCs w:val="24"/>
-        </w:rPr>
-        <w:t>)</w:t>
-      </w:r>
-    </w:p>
-    <w:p>
-      <w:pPr>
-        <w:pStyle w:val="ListParagraph"/>
-        <w:numPr>
-          <w:ilvl w:val="0"/>
-          <w:numId w:val="2"/>
-        </w:numPr>
-        <w:rPr>
-          <w:sz w:val="24"/>
-          <w:szCs w:val="24"/>
-        </w:rPr>
-      </w:pPr>
-      <w:proofErr w:type="spellStart"/>
-      <w:r>
-        <w:rPr>
-          <w:sz w:val="24"/>
-          <w:szCs w:val="24"/>
-        </w:rPr>
-        <w:t>unistd.h</w:t>
-      </w:r>
-      <w:proofErr w:type="spellEnd"/>
-      <w:r>
-        <w:rPr>
-          <w:sz w:val="24"/>
-          <w:szCs w:val="24"/>
-        </w:rPr>
-        <w:t xml:space="preserve"> contain exec</w:t>
-      </w:r>
-    </w:p>
-    <w:p>
-      <w:pPr>
-        <w:pStyle w:val="ListParagraph"/>
-        <w:numPr>
-          <w:ilvl w:val="0"/>
-          <w:numId w:val="2"/>
-        </w:numPr>
-        <w:rPr>
-          <w:sz w:val="24"/>
-          <w:szCs w:val="24"/>
-        </w:rPr>
-      </w:pPr>
-      <w:proofErr w:type="spellStart"/>
-      <w:r>
-        <w:rPr>
-          <w:sz w:val="24"/>
-          <w:szCs w:val="24"/>
-        </w:rPr>
-        <w:t>unistd.h</w:t>
-      </w:r>
-      <w:proofErr w:type="spellEnd"/>
-      <w:r>
-        <w:rPr>
-          <w:sz w:val="24"/>
-          <w:szCs w:val="24"/>
-        </w:rPr>
-        <w:t xml:space="preserve"> - standard symbolic constants and types</w:t>
-      </w:r>
-    </w:p>
-    <w:p>
-      <w:pPr>
-        <w:pStyle w:val="ListParagraph"/>
-        <w:rPr>
-          <w:sz w:val="24"/>
-          <w:szCs w:val="24"/>
-        </w:rPr>
-      </w:pPr>
-    </w:p>
-    <w:p>
-      <w:pPr>
-        <w:rPr>
-          <w:b/>
-          <w:bCs/>
-          <w:sz w:val="24"/>
-          <w:szCs w:val="24"/>
-        </w:rPr>
-      </w:pPr>
-      <w:proofErr w:type="spellStart"/>
-      <w:r>
-        <w:rPr>
-          <w:b/>
-          <w:bCs/>
-          <w:sz w:val="24"/>
-          <w:szCs w:val="24"/>
-        </w:rPr>
-        <w:t>pid_t</w:t>
-      </w:r>
-      <w:proofErr w:type="spellEnd"/>
-      <w:r>
-        <w:rPr>
-          <w:b/>
-          <w:bCs/>
-          <w:sz w:val="24"/>
-          <w:szCs w:val="24"/>
-        </w:rPr>
-        <w:t xml:space="preserve">  </w:t>
+      <w:r>
+        <w:rPr>
+          <w:sz w:val="24"/>
+          <w:szCs w:val="24"/>
+        </w:rPr>
+        <w:t>unistd.h - standard symbolic constants and types</w:t>
+      </w:r>
+    </w:p>
+    <w:p>
+      <w:pPr>
+        <w:pStyle w:val="ListParagraph"/>
+        <w:rPr>
+          <w:sz w:val="24"/>
+          <w:szCs w:val="24"/>
+        </w:rPr>
+      </w:pPr>
+    </w:p>
+    <w:p>
+      <w:pPr>
+        <w:rPr>
+          <w:b/>
+          <w:bCs/>
+          <w:sz w:val="24"/>
+          <w:szCs w:val="24"/>
+        </w:rPr>
+      </w:pPr>
+      <w:r>
+        <w:rPr>
+          <w:b/>
+          <w:bCs/>
+          <w:sz w:val="24"/>
+          <w:szCs w:val="24"/>
+        </w:rPr>
+        <w:t xml:space="preserve">pid_t  </w:t>
       </w:r>
     </w:p>
     <w:p>
@@ -468,23 +267,7 @@
           <w:sz w:val="24"/>
           <w:szCs w:val="24"/>
         </w:rPr>
-        <w:t xml:space="preserve">Whenever, we want to declare a variable that is going to be deal with the process ids we can use </w:t>
-      </w:r>
-      <w:proofErr w:type="spellStart"/>
-      <w:r>
-        <w:rPr>
-          <w:sz w:val="24"/>
-          <w:szCs w:val="24"/>
-        </w:rPr>
-        <w:t>pid_t</w:t>
-      </w:r>
-      <w:proofErr w:type="spellEnd"/>
-      <w:r>
-        <w:rPr>
-          <w:sz w:val="24"/>
-          <w:szCs w:val="24"/>
-        </w:rPr>
-        <w:t xml:space="preserve"> data type.</w:t>
+        <w:t>Whenever, we want to declare a variable that is going to be deal with the process ids we can use pid_t data type.</w:t>
       </w:r>
     </w:p>
     <w:p>
@@ -504,23 +287,7 @@
           <w:sz w:val="24"/>
           <w:szCs w:val="24"/>
         </w:rPr>
-        <w:t xml:space="preserve">The type of </w:t>
-      </w:r>
-      <w:proofErr w:type="spellStart"/>
-      <w:r>
-        <w:rPr>
-          <w:sz w:val="24"/>
-          <w:szCs w:val="24"/>
-        </w:rPr>
-        <w:t>pid_t</w:t>
-      </w:r>
-      <w:proofErr w:type="spellEnd"/>
-      <w:r>
-        <w:rPr>
-          <w:sz w:val="24"/>
-          <w:szCs w:val="24"/>
-        </w:rPr>
-        <w:t xml:space="preserve"> data is a signed integer type (signed int or we can say int).</w:t>
+        <w:t>The type of pid_t data is a signed integer type (signed int or we can say int).</w:t>
       </w:r>
     </w:p>
     <w:p>
@@ -568,23 +335,7 @@
           <w:sz w:val="24"/>
           <w:szCs w:val="24"/>
         </w:rPr>
-        <w:t xml:space="preserve">Upon successful completion, </w:t>
-      </w:r>
-      <w:proofErr w:type="gramStart"/>
-      <w:r>
-        <w:rPr>
-          <w:sz w:val="24"/>
-          <w:szCs w:val="24"/>
-        </w:rPr>
-        <w:t>fork(</w:t>
-      </w:r>
-      <w:proofErr w:type="gramEnd"/>
-      <w:r>
-        <w:rPr>
-          <w:sz w:val="24"/>
-          <w:szCs w:val="24"/>
-        </w:rPr>
-        <w:t>) returns 0 to the child process and returns the process ID of the child process to the parent process.</w:t>
+        <w:t>Upon successful completion, fork() returns 0 to the child process and returns the process ID of the child process to the parent process.</w:t>
       </w:r>
     </w:p>
     <w:p>
@@ -604,93 +355,35 @@
           <w:sz w:val="24"/>
           <w:szCs w:val="24"/>
         </w:rPr>
-        <w:t xml:space="preserve">Otherwise, -1 is returned to the parent process, no child process is created, and </w:t>
-      </w:r>
-      <w:proofErr w:type="spellStart"/>
-      <w:r>
-        <w:rPr>
-          <w:sz w:val="24"/>
-          <w:szCs w:val="24"/>
-        </w:rPr>
-        <w:t>errno</w:t>
-      </w:r>
-      <w:proofErr w:type="spellEnd"/>
-      <w:r>
-        <w:rPr>
-          <w:sz w:val="24"/>
-          <w:szCs w:val="24"/>
-        </w:rPr>
-        <w:t xml:space="preserve"> is set to indicate the error.</w:t>
-      </w:r>
-    </w:p>
-    <w:p>
-      <w:pPr>
-        <w:pStyle w:val="ListParagraph"/>
-        <w:rPr>
-          <w:sz w:val="24"/>
-          <w:szCs w:val="24"/>
-        </w:rPr>
-      </w:pPr>
-    </w:p>
-    <w:p>
-      <w:pPr>
-        <w:rPr>
-          <w:b/>
-          <w:bCs/>
-          <w:sz w:val="24"/>
-          <w:szCs w:val="24"/>
-        </w:rPr>
-      </w:pPr>
-      <w:proofErr w:type="spellStart"/>
-      <w:proofErr w:type="gramStart"/>
-      <w:r>
-        <w:rPr>
-          <w:b/>
-          <w:bCs/>
-          <w:sz w:val="24"/>
-          <w:szCs w:val="24"/>
-        </w:rPr>
-        <w:t>fflush</w:t>
-      </w:r>
-      <w:proofErr w:type="spellEnd"/>
-      <w:r>
-        <w:rPr>
-          <w:b/>
-          <w:bCs/>
-          <w:sz w:val="24"/>
-          <w:szCs w:val="24"/>
-        </w:rPr>
-        <w:t>(</w:t>
-      </w:r>
-      <w:proofErr w:type="gramEnd"/>
-      <w:r>
-        <w:rPr>
-          <w:b/>
-          <w:bCs/>
-          <w:sz w:val="24"/>
-          <w:szCs w:val="24"/>
-        </w:rPr>
-        <w:t>FILE *</w:t>
-      </w:r>
-      <w:proofErr w:type="spellStart"/>
-      <w:r>
-        <w:rPr>
-          <w:b/>
-          <w:bCs/>
-          <w:sz w:val="24"/>
-          <w:szCs w:val="24"/>
-        </w:rPr>
-        <w:t>ostream</w:t>
-      </w:r>
-      <w:proofErr w:type="spellEnd"/>
-      <w:r>
-        <w:rPr>
-          <w:b/>
-          <w:bCs/>
-          <w:sz w:val="24"/>
-          <w:szCs w:val="24"/>
-        </w:rPr>
-        <w:t>)</w:t>
+        <w:t>Otherwise, -1 is returned to the parent process, no child process is created, and errno is set to indicate the error.</w:t>
+      </w:r>
+    </w:p>
+    <w:p>
+      <w:pPr>
+        <w:pStyle w:val="ListParagraph"/>
+        <w:rPr>
+          <w:sz w:val="24"/>
+          <w:szCs w:val="24"/>
+        </w:rPr>
+      </w:pPr>
+    </w:p>
+    <w:p>
+      <w:pPr>
+        <w:rPr>
+          <w:b/>
+          <w:bCs/>
+          <w:sz w:val="24"/>
+          <w:szCs w:val="24"/>
+        </w:rPr>
+      </w:pPr>
+      <w:r>
+        <w:rPr>
+          <w:b/>
+          <w:bCs/>
+          <w:sz w:val="24"/>
+          <w:szCs w:val="24"/>
+        </w:rPr>
+        <w:t>fflush(FILE *ostream)</w:t>
       </w:r>
     </w:p>
     <w:p>
@@ -705,46 +398,12 @@
           <w:szCs w:val="24"/>
         </w:rPr>
       </w:pPr>
-      <w:proofErr w:type="spellStart"/>
-      <w:proofErr w:type="gramStart"/>
-      <w:r>
-        <w:rPr>
-          <w:sz w:val="24"/>
-          <w:szCs w:val="24"/>
-        </w:rPr>
-        <w:t>fflush</w:t>
-      </w:r>
-      <w:proofErr w:type="spellEnd"/>
-      <w:r>
-        <w:rPr>
-          <w:sz w:val="24"/>
-          <w:szCs w:val="24"/>
-        </w:rPr>
-        <w:t>(</w:t>
-      </w:r>
-      <w:proofErr w:type="gramEnd"/>
-      <w:r>
-        <w:rPr>
-          <w:sz w:val="24"/>
-          <w:szCs w:val="24"/>
-        </w:rPr>
-        <w:t xml:space="preserve">) is typically used for output stream only. Its purpose is to clear (or flush) the output buffer and move the buffered data to console (in case of </w:t>
-      </w:r>
-      <w:proofErr w:type="spellStart"/>
-      <w:r>
-        <w:rPr>
-          <w:sz w:val="24"/>
-          <w:szCs w:val="24"/>
-        </w:rPr>
-        <w:t>stdout</w:t>
-      </w:r>
-      <w:proofErr w:type="spellEnd"/>
-      <w:r>
-        <w:rPr>
-          <w:sz w:val="24"/>
-          <w:szCs w:val="24"/>
-        </w:rPr>
-        <w:t>) or disk (in case of file output stream)</w:t>
+      <w:r>
+        <w:rPr>
+          <w:sz w:val="24"/>
+          <w:szCs w:val="24"/>
+        </w:rPr>
+        <w:t>fflush() is typically used for output stream only. Its purpose is to clear (or flush) the output buffer and move the buffered data to console (in case of stdout) or disk (in case of file output stream)</w:t>
       </w:r>
     </w:p>
     <w:p>
@@ -759,53 +418,12 @@
           <w:szCs w:val="24"/>
         </w:rPr>
       </w:pPr>
-      <w:proofErr w:type="spellStart"/>
-      <w:r>
-        <w:rPr>
-          <w:sz w:val="24"/>
-          <w:szCs w:val="24"/>
-        </w:rPr>
-        <w:t>ostream</w:t>
-      </w:r>
-      <w:proofErr w:type="spellEnd"/>
-      <w:r>
-        <w:rPr>
-          <w:sz w:val="24"/>
-          <w:szCs w:val="24"/>
-        </w:rPr>
-        <w:t xml:space="preserve"> points to an output stream or an update stream in which the most recent operation was not input, the </w:t>
-      </w:r>
-      <w:proofErr w:type="spellStart"/>
-      <w:r>
-        <w:rPr>
-          <w:sz w:val="24"/>
-          <w:szCs w:val="24"/>
-        </w:rPr>
-        <w:t>fflush</w:t>
-      </w:r>
-      <w:proofErr w:type="spellEnd"/>
-      <w:r>
-        <w:rPr>
-          <w:sz w:val="24"/>
-          <w:szCs w:val="24"/>
-        </w:rPr>
-        <w:t xml:space="preserve"> function causes any unwritten data for that stream to be delivered to the host environment to be written to the file; otherwise, the </w:t>
-      </w:r>
-      <w:proofErr w:type="spellStart"/>
-      <w:r>
-        <w:rPr>
-          <w:sz w:val="24"/>
-          <w:szCs w:val="24"/>
-        </w:rPr>
-        <w:t>behavior</w:t>
-      </w:r>
-      <w:proofErr w:type="spellEnd"/>
-      <w:r>
-        <w:rPr>
-          <w:sz w:val="24"/>
-          <w:szCs w:val="24"/>
-        </w:rPr>
-        <w:t xml:space="preserve"> is undefined.</w:t>
+      <w:r>
+        <w:rPr>
+          <w:sz w:val="24"/>
+          <w:szCs w:val="24"/>
+        </w:rPr>
+        <w:t>ostream points to an output stream or an update stream in which the most recent operation was not input, the fflush function causes any unwritten data for that stream to be delivered to the host environment to be written to the file; otherwise, the behavior is undefined.</w:t>
       </w:r>
     </w:p>
     <w:p>
@@ -900,36 +518,14 @@
           <w:szCs w:val="24"/>
         </w:rPr>
       </w:pPr>
-      <w:proofErr w:type="spellStart"/>
-      <w:proofErr w:type="gramStart"/>
-      <w:r>
-        <w:rPr>
-          <w:b/>
-          <w:bCs/>
-          <w:sz w:val="24"/>
-          <w:szCs w:val="24"/>
-        </w:rPr>
-        <w:t>fprint</w:t>
-      </w:r>
-      <w:proofErr w:type="spellEnd"/>
-      <w:r>
-        <w:rPr>
-          <w:b/>
-          <w:bCs/>
-          <w:sz w:val="24"/>
-          <w:szCs w:val="24"/>
-        </w:rPr>
-        <w:t>(</w:t>
-      </w:r>
-      <w:proofErr w:type="gramEnd"/>
-      <w:r>
-        <w:rPr>
-          <w:b/>
-          <w:bCs/>
-          <w:sz w:val="24"/>
-          <w:szCs w:val="24"/>
-        </w:rPr>
-        <w:t>)</w:t>
+      <w:r>
+        <w:rPr>
+          <w:b/>
+          <w:bCs/>
+          <w:sz w:val="24"/>
+          <w:szCs w:val="24"/>
+        </w:rPr>
+        <w:t>fprint()</w:t>
       </w:r>
     </w:p>
     <w:p>
@@ -944,37 +540,12 @@
           <w:szCs w:val="24"/>
         </w:rPr>
       </w:pPr>
-      <w:proofErr w:type="spellStart"/>
-      <w:r>
-        <w:rPr>
-          <w:sz w:val="24"/>
-          <w:szCs w:val="24"/>
-        </w:rPr>
-        <w:t>fprintf</w:t>
-      </w:r>
-      <w:proofErr w:type="spellEnd"/>
-      <w:r>
-        <w:rPr>
-          <w:sz w:val="24"/>
-          <w:szCs w:val="24"/>
-        </w:rPr>
-        <w:t xml:space="preserve"> is used to print content in file instead of </w:t>
-      </w:r>
-      <w:proofErr w:type="spellStart"/>
-      <w:r>
-        <w:rPr>
-          <w:sz w:val="24"/>
-          <w:szCs w:val="24"/>
-        </w:rPr>
-        <w:t>stdout</w:t>
-      </w:r>
-      <w:proofErr w:type="spellEnd"/>
-      <w:r>
-        <w:rPr>
-          <w:sz w:val="24"/>
-          <w:szCs w:val="24"/>
-        </w:rPr>
-        <w:t xml:space="preserve"> console.</w:t>
+      <w:r>
+        <w:rPr>
+          <w:sz w:val="24"/>
+          <w:szCs w:val="24"/>
+        </w:rPr>
+        <w:t>fprintf is used to print content in file instead of stdout console.</w:t>
       </w:r>
     </w:p>
     <w:p>
@@ -994,64 +565,7 @@
           <w:sz w:val="24"/>
           <w:szCs w:val="24"/>
         </w:rPr>
-        <w:t xml:space="preserve">int </w:t>
-      </w:r>
-      <w:proofErr w:type="spellStart"/>
-      <w:proofErr w:type="gramStart"/>
-      <w:r>
-        <w:rPr>
-          <w:sz w:val="24"/>
-          <w:szCs w:val="24"/>
-        </w:rPr>
-        <w:t>fprintf</w:t>
-      </w:r>
-      <w:proofErr w:type="spellEnd"/>
-      <w:r>
-        <w:rPr>
-          <w:sz w:val="24"/>
-          <w:szCs w:val="24"/>
-        </w:rPr>
-        <w:t>(</w:t>
-      </w:r>
-      <w:proofErr w:type="gramEnd"/>
-      <w:r>
-        <w:rPr>
-          <w:sz w:val="24"/>
-          <w:szCs w:val="24"/>
-        </w:rPr>
-        <w:t>FILE *</w:t>
-      </w:r>
-      <w:proofErr w:type="spellStart"/>
-      <w:r>
-        <w:rPr>
-          <w:sz w:val="24"/>
-          <w:szCs w:val="24"/>
-        </w:rPr>
-        <w:t>fptr</w:t>
-      </w:r>
-      <w:proofErr w:type="spellEnd"/>
-      <w:r>
-        <w:rPr>
-          <w:sz w:val="24"/>
-          <w:szCs w:val="24"/>
-        </w:rPr>
-        <w:t xml:space="preserve">, </w:t>
-      </w:r>
-      <w:proofErr w:type="spellStart"/>
-      <w:r>
-        <w:rPr>
-          <w:sz w:val="24"/>
-          <w:szCs w:val="24"/>
-        </w:rPr>
-        <w:t>const</w:t>
-      </w:r>
-      <w:proofErr w:type="spellEnd"/>
-      <w:r>
-        <w:rPr>
-          <w:sz w:val="24"/>
-          <w:szCs w:val="24"/>
-        </w:rPr>
-        <w:t xml:space="preserve"> char *str, ...);</w:t>
+        <w:t>int fprintf(FILE *fptr, const char *str, ...);</w:t>
       </w:r>
     </w:p>
     <w:p>
@@ -1109,25 +623,14 @@
           <w:szCs w:val="24"/>
         </w:rPr>
       </w:pPr>
-      <w:proofErr w:type="gramStart"/>
-      <w:r>
-        <w:rPr>
-          <w:b/>
-          <w:bCs/>
-          <w:sz w:val="24"/>
-          <w:szCs w:val="24"/>
-        </w:rPr>
-        <w:t>sleep(</w:t>
-      </w:r>
-      <w:proofErr w:type="gramEnd"/>
-      <w:r>
-        <w:rPr>
-          <w:b/>
-          <w:bCs/>
-          <w:sz w:val="24"/>
-          <w:szCs w:val="24"/>
-        </w:rPr>
-        <w:t>)</w:t>
+      <w:r>
+        <w:rPr>
+          <w:b/>
+          <w:bCs/>
+          <w:sz w:val="24"/>
+          <w:szCs w:val="24"/>
+        </w:rPr>
+        <w:t>sleep()</w:t>
       </w:r>
     </w:p>
     <w:p>
@@ -1147,23 +650,7 @@
           <w:sz w:val="24"/>
           <w:szCs w:val="24"/>
         </w:rPr>
-        <w:t xml:space="preserve">C programming language provides </w:t>
-      </w:r>
-      <w:proofErr w:type="gramStart"/>
-      <w:r>
-        <w:rPr>
-          <w:sz w:val="24"/>
-          <w:szCs w:val="24"/>
-        </w:rPr>
-        <w:t>sleep(</w:t>
-      </w:r>
-      <w:proofErr w:type="gramEnd"/>
-      <w:r>
-        <w:rPr>
-          <w:sz w:val="24"/>
-          <w:szCs w:val="24"/>
-        </w:rPr>
-        <w:t>) function in order to wait for a current thread for a specified time.</w:t>
+        <w:t>C programming language provides sleep() function in order to wait for a current thread for a specified time.</w:t>
       </w:r>
     </w:p>
     <w:p>
@@ -1178,21 +665,12 @@
           <w:szCs w:val="24"/>
         </w:rPr>
       </w:pPr>
-      <w:proofErr w:type="gramStart"/>
-      <w:r>
-        <w:rPr>
-          <w:sz w:val="24"/>
-          <w:szCs w:val="24"/>
-        </w:rPr>
-        <w:t>sleep(</w:t>
-      </w:r>
-      <w:proofErr w:type="gramEnd"/>
-      <w:r>
-        <w:rPr>
-          <w:sz w:val="24"/>
-          <w:szCs w:val="24"/>
-        </w:rPr>
-        <w:t>) function will sleep given thread specified time for the current executable</w:t>
+      <w:r>
+        <w:rPr>
+          <w:sz w:val="24"/>
+          <w:szCs w:val="24"/>
+        </w:rPr>
+        <w:t>sleep() function will sleep given thread specified time for the current executable</w:t>
       </w:r>
     </w:p>
     <w:p>
@@ -1207,37 +685,12 @@
           <w:szCs w:val="24"/>
         </w:rPr>
       </w:pPr>
-      <w:proofErr w:type="spellStart"/>
-      <w:r>
-        <w:rPr>
-          <w:sz w:val="24"/>
-          <w:szCs w:val="24"/>
-        </w:rPr>
-        <w:t>Windows.h</w:t>
-      </w:r>
-      <w:proofErr w:type="spellEnd"/>
-      <w:r>
-        <w:rPr>
-          <w:sz w:val="24"/>
-          <w:szCs w:val="24"/>
-        </w:rPr>
-        <w:t xml:space="preserve"> contain </w:t>
-      </w:r>
-      <w:proofErr w:type="gramStart"/>
-      <w:r>
-        <w:rPr>
-          <w:sz w:val="24"/>
-          <w:szCs w:val="24"/>
-        </w:rPr>
-        <w:t>sleep(</w:t>
-      </w:r>
-      <w:proofErr w:type="gramEnd"/>
-      <w:r>
-        <w:rPr>
-          <w:sz w:val="24"/>
-          <w:szCs w:val="24"/>
-        </w:rPr>
-        <w:t>)</w:t>
+      <w:r>
+        <w:rPr>
+          <w:sz w:val="24"/>
+          <w:szCs w:val="24"/>
+        </w:rPr>
+        <w:t>Windows.h contain sleep()</w:t>
       </w:r>
     </w:p>
     <w:p>
@@ -1257,32 +710,7 @@
           <w:sz w:val="24"/>
           <w:szCs w:val="24"/>
         </w:rPr>
-        <w:t xml:space="preserve">We can also use </w:t>
-      </w:r>
-      <w:proofErr w:type="spellStart"/>
-      <w:proofErr w:type="gramStart"/>
-      <w:r>
-        <w:rPr>
-          <w:sz w:val="24"/>
-          <w:szCs w:val="24"/>
-        </w:rPr>
-        <w:t>usleep</w:t>
-      </w:r>
-      <w:proofErr w:type="spellEnd"/>
-      <w:r>
-        <w:rPr>
-          <w:sz w:val="24"/>
-          <w:szCs w:val="24"/>
-        </w:rPr>
-        <w:t>(</w:t>
-      </w:r>
-      <w:proofErr w:type="gramEnd"/>
-      <w:r>
-        <w:rPr>
-          <w:sz w:val="24"/>
-          <w:szCs w:val="24"/>
-        </w:rPr>
-        <w:t>) function which will sleep given value in a microsecond</w:t>
+        <w:t>We can also use usleep() function which will sleep given value in a microsecond</w:t>
       </w:r>
     </w:p>
     <w:p>
@@ -1302,84 +730,204 @@
           <w:sz w:val="24"/>
           <w:szCs w:val="24"/>
         </w:rPr>
-        <w:t xml:space="preserve">The </w:t>
-      </w:r>
-      <w:proofErr w:type="gramStart"/>
-      <w:r>
-        <w:rPr>
-          <w:sz w:val="24"/>
-          <w:szCs w:val="24"/>
-        </w:rPr>
-        <w:t>sleep(</w:t>
-      </w:r>
-      <w:proofErr w:type="gramEnd"/>
-      <w:r>
-        <w:rPr>
-          <w:sz w:val="24"/>
-          <w:szCs w:val="24"/>
-        </w:rPr>
-        <w:t>) function will return void which means it will not return anything.</w:t>
-      </w:r>
-    </w:p>
-    <w:p>
-      <w:pPr>
-        <w:rPr>
-          <w:sz w:val="24"/>
-          <w:szCs w:val="24"/>
-        </w:rPr>
-      </w:pPr>
-    </w:p>
-    <w:p>
-      <w:pPr>
-        <w:rPr>
-          <w:b/>
-          <w:bCs/>
-          <w:sz w:val="24"/>
-          <w:szCs w:val="24"/>
-        </w:rPr>
-      </w:pPr>
-      <w:proofErr w:type="spellStart"/>
-      <w:proofErr w:type="gramStart"/>
-      <w:r>
-        <w:rPr>
-          <w:b/>
-          <w:bCs/>
-          <w:sz w:val="24"/>
-          <w:szCs w:val="24"/>
-        </w:rPr>
-        <w:t>getpid</w:t>
-      </w:r>
-      <w:proofErr w:type="spellEnd"/>
-      <w:r>
-        <w:rPr>
-          <w:b/>
-          <w:bCs/>
-          <w:sz w:val="24"/>
-          <w:szCs w:val="24"/>
-        </w:rPr>
-        <w:t>(</w:t>
-      </w:r>
-      <w:proofErr w:type="gramEnd"/>
-      <w:r>
-        <w:rPr>
-          <w:b/>
-          <w:bCs/>
-          <w:sz w:val="24"/>
-          <w:szCs w:val="24"/>
-        </w:rPr>
-        <w:t xml:space="preserve">) and </w:t>
-      </w:r>
-      <w:proofErr w:type="spellStart"/>
-      <w:r>
-        <w:rPr>
-          <w:b/>
-          <w:bCs/>
-          <w:sz w:val="24"/>
-          <w:szCs w:val="24"/>
-        </w:rPr>
-        <w:t>getppid</w:t>
-      </w:r>
-      <w:proofErr w:type="spellEnd"/>
+        <w:t>The sleep() function will return void which means it will not return anything.</w:t>
+      </w:r>
+    </w:p>
+    <w:p>
+      <w:pPr>
+        <w:rPr>
+          <w:sz w:val="24"/>
+          <w:szCs w:val="24"/>
+        </w:rPr>
+      </w:pPr>
+    </w:p>
+    <w:p>
+      <w:pPr>
+        <w:rPr>
+          <w:b/>
+          <w:bCs/>
+          <w:sz w:val="24"/>
+          <w:szCs w:val="24"/>
+        </w:rPr>
+      </w:pPr>
+      <w:r>
+        <w:rPr>
+          <w:b/>
+          <w:bCs/>
+          <w:sz w:val="24"/>
+          <w:szCs w:val="24"/>
+        </w:rPr>
+        <w:t>getpid() and getppid()</w:t>
+      </w:r>
+    </w:p>
+    <w:p>
+      <w:pPr>
+        <w:pStyle w:val="ListParagraph"/>
+        <w:numPr>
+          <w:ilvl w:val="0"/>
+          <w:numId w:val="8"/>
+        </w:numPr>
+        <w:rPr>
+          <w:sz w:val="24"/>
+          <w:szCs w:val="24"/>
+        </w:rPr>
+      </w:pPr>
+      <w:r>
+        <w:rPr>
+          <w:sz w:val="24"/>
+          <w:szCs w:val="24"/>
+        </w:rPr>
+        <w:t>unistd.h contain both of these</w:t>
+      </w:r>
+    </w:p>
+    <w:p>
+      <w:pPr>
+        <w:pStyle w:val="ListParagraph"/>
+        <w:numPr>
+          <w:ilvl w:val="0"/>
+          <w:numId w:val="8"/>
+        </w:numPr>
+        <w:rPr>
+          <w:sz w:val="24"/>
+          <w:szCs w:val="24"/>
+        </w:rPr>
+      </w:pPr>
+      <w:r>
+        <w:rPr>
+          <w:sz w:val="24"/>
+          <w:szCs w:val="24"/>
+        </w:rPr>
+        <w:t>getppid() : returns the process ID of the parent of the calling process. If the calling process was created by the fork() function and the parent process still exists at the time of the getppid function call, this function returns the process ID of the parent process. Otherwise, this function returns a value of 1 which is the process id for init process.</w:t>
+      </w:r>
+    </w:p>
+    <w:p>
+      <w:pPr>
+        <w:pStyle w:val="ListParagraph"/>
+        <w:numPr>
+          <w:ilvl w:val="0"/>
+          <w:numId w:val="9"/>
+        </w:numPr>
+        <w:rPr>
+          <w:sz w:val="24"/>
+          <w:szCs w:val="24"/>
+        </w:rPr>
+      </w:pPr>
+      <w:r>
+        <w:rPr>
+          <w:sz w:val="24"/>
+          <w:szCs w:val="24"/>
+        </w:rPr>
+        <w:t>Syntax: pid_t getppid(void);</w:t>
+      </w:r>
+    </w:p>
+    <w:p>
+      <w:pPr>
+        <w:pStyle w:val="ListParagraph"/>
+        <w:numPr>
+          <w:ilvl w:val="0"/>
+          <w:numId w:val="9"/>
+        </w:numPr>
+        <w:rPr>
+          <w:sz w:val="24"/>
+          <w:szCs w:val="24"/>
+        </w:rPr>
+      </w:pPr>
+      <w:r>
+        <w:rPr>
+          <w:sz w:val="24"/>
+          <w:szCs w:val="24"/>
+        </w:rPr>
+        <w:t>Return type: getppid() returns the process ID of the parent of the current process. It never throws any error therefore is always successful.</w:t>
+      </w:r>
+    </w:p>
+    <w:p>
+      <w:pPr>
+        <w:pStyle w:val="ListParagraph"/>
+        <w:numPr>
+          <w:ilvl w:val="0"/>
+          <w:numId w:val="10"/>
+        </w:numPr>
+        <w:rPr>
+          <w:sz w:val="24"/>
+          <w:szCs w:val="24"/>
+        </w:rPr>
+      </w:pPr>
+      <w:r>
+        <w:rPr>
+          <w:sz w:val="24"/>
+          <w:szCs w:val="24"/>
+        </w:rPr>
+        <w:t>getpid() : returns the process ID of the calling process. This is often used by routines that generate unique temporary filenames.</w:t>
+      </w:r>
+    </w:p>
+    <w:p>
+      <w:pPr>
+        <w:pStyle w:val="ListParagraph"/>
+        <w:numPr>
+          <w:ilvl w:val="0"/>
+          <w:numId w:val="11"/>
+        </w:numPr>
+        <w:rPr>
+          <w:sz w:val="24"/>
+          <w:szCs w:val="24"/>
+        </w:rPr>
+      </w:pPr>
+      <w:r>
+        <w:rPr>
+          <w:sz w:val="24"/>
+          <w:szCs w:val="24"/>
+        </w:rPr>
+        <w:t>Syntax: pid_t getpid(void);</w:t>
+      </w:r>
+    </w:p>
+    <w:p>
+      <w:pPr>
+        <w:pStyle w:val="ListParagraph"/>
+        <w:numPr>
+          <w:ilvl w:val="0"/>
+          <w:numId w:val="11"/>
+        </w:numPr>
+        <w:rPr>
+          <w:sz w:val="24"/>
+          <w:szCs w:val="24"/>
+        </w:rPr>
+      </w:pPr>
+      <w:r>
+        <w:rPr>
+          <w:sz w:val="24"/>
+          <w:szCs w:val="24"/>
+        </w:rPr>
+        <w:t>Return type: getpid() returns the process ID of the current process. It never throws any error therefore is always successful.</w:t>
+      </w:r>
+    </w:p>
+    <w:p>
+      <w:pPr>
+        <w:rPr>
+          <w:b/>
+          <w:bCs/>
+          <w:sz w:val="24"/>
+          <w:szCs w:val="24"/>
+        </w:rPr>
+      </w:pPr>
+    </w:p>
+    <w:p>
+      <w:pPr>
+        <w:rPr>
+          <w:b/>
+          <w:bCs/>
+          <w:sz w:val="24"/>
+          <w:szCs w:val="24"/>
+        </w:rPr>
+      </w:pPr>
+      <w:r>
+        <w:rPr>
+          <w:b/>
+          <w:bCs/>
+          <w:sz w:val="24"/>
+          <w:szCs w:val="24"/>
+        </w:rPr>
+        <w:t>Exec</w:t>
+      </w:r>
       <w:r>
         <w:rPr>
           <w:b/>
@@ -1395,218 +943,6 @@
         <w:pStyle w:val="ListParagraph"/>
         <w:numPr>
           <w:ilvl w:val="0"/>
-          <w:numId w:val="8"/>
-        </w:numPr>
-        <w:rPr>
-          <w:sz w:val="24"/>
-          <w:szCs w:val="24"/>
-        </w:rPr>
-      </w:pPr>
-      <w:proofErr w:type="spellStart"/>
-      <w:r>
-        <w:rPr>
-          <w:sz w:val="24"/>
-          <w:szCs w:val="24"/>
-        </w:rPr>
-        <w:t>unistd.h</w:t>
-      </w:r>
-      <w:proofErr w:type="spellEnd"/>
-      <w:r>
-        <w:rPr>
-          <w:sz w:val="24"/>
-          <w:szCs w:val="24"/>
-        </w:rPr>
-        <w:t xml:space="preserve"> contain both of these</w:t>
-      </w:r>
-    </w:p>
-    <w:p>
-      <w:pPr>
-        <w:pStyle w:val="ListParagraph"/>
-        <w:numPr>
-          <w:ilvl w:val="0"/>
-          <w:numId w:val="8"/>
-        </w:numPr>
-        <w:rPr>
-          <w:sz w:val="24"/>
-          <w:szCs w:val="24"/>
-        </w:rPr>
-      </w:pPr>
-      <w:proofErr w:type="spellStart"/>
-      <w:proofErr w:type="gramStart"/>
-      <w:r>
-        <w:rPr>
-          <w:sz w:val="24"/>
-          <w:szCs w:val="24"/>
-        </w:rPr>
-        <w:t>getppid</w:t>
-      </w:r>
-      <w:proofErr w:type="spellEnd"/>
-      <w:r>
-        <w:rPr>
-          <w:sz w:val="24"/>
-          <w:szCs w:val="24"/>
-        </w:rPr>
-        <w:t>(</w:t>
-      </w:r>
-      <w:proofErr w:type="gramEnd"/>
-      <w:r>
-        <w:rPr>
-          <w:sz w:val="24"/>
-          <w:szCs w:val="24"/>
-        </w:rPr>
-        <w:t xml:space="preserve">) : returns the process ID of the parent of the calling process. If the calling process was created by the </w:t>
-      </w:r>
-      <w:proofErr w:type="gramStart"/>
-      <w:r>
-        <w:rPr>
-          <w:sz w:val="24"/>
-          <w:szCs w:val="24"/>
-        </w:rPr>
-        <w:t>fork(</w:t>
-      </w:r>
-      <w:proofErr w:type="gramEnd"/>
-      <w:r>
-        <w:rPr>
-          <w:sz w:val="24"/>
-          <w:szCs w:val="24"/>
-        </w:rPr>
-        <w:t xml:space="preserve">) function and the parent process still exists at the time of the </w:t>
-      </w:r>
-      <w:proofErr w:type="spellStart"/>
-      <w:r>
-        <w:rPr>
-          <w:sz w:val="24"/>
-          <w:szCs w:val="24"/>
-        </w:rPr>
-        <w:t>getppid</w:t>
-      </w:r>
-      <w:proofErr w:type="spellEnd"/>
-      <w:r>
-        <w:rPr>
-          <w:sz w:val="24"/>
-          <w:szCs w:val="24"/>
-        </w:rPr>
-        <w:t xml:space="preserve"> function call, this function returns the process ID of the parent process. Otherwise, this function returns a value of 1 which is the process id for </w:t>
-      </w:r>
-      <w:proofErr w:type="spellStart"/>
-      <w:r>
-        <w:rPr>
-          <w:sz w:val="24"/>
-          <w:szCs w:val="24"/>
-        </w:rPr>
-        <w:t>init</w:t>
-      </w:r>
-      <w:proofErr w:type="spellEnd"/>
-      <w:r>
-        <w:rPr>
-          <w:sz w:val="24"/>
-          <w:szCs w:val="24"/>
-        </w:rPr>
-        <w:t xml:space="preserve"> process.</w:t>
-      </w:r>
-    </w:p>
-    <w:p>
-      <w:pPr>
-        <w:pStyle w:val="ListParagraph"/>
-        <w:numPr>
-          <w:ilvl w:val="0"/>
-          <w:numId w:val="9"/>
-        </w:numPr>
-        <w:rPr>
-          <w:sz w:val="24"/>
-          <w:szCs w:val="24"/>
-        </w:rPr>
-      </w:pPr>
-      <w:r>
-        <w:rPr>
-          <w:sz w:val="24"/>
-          <w:szCs w:val="24"/>
-        </w:rPr>
-        <w:t xml:space="preserve">Syntax: </w:t>
-      </w:r>
-      <w:proofErr w:type="spellStart"/>
-      <w:r>
-        <w:rPr>
-          <w:sz w:val="24"/>
-          <w:szCs w:val="24"/>
-        </w:rPr>
-        <w:t>pid_t</w:t>
-      </w:r>
-      <w:proofErr w:type="spellEnd"/>
-      <w:r>
-        <w:rPr>
-          <w:sz w:val="24"/>
-          <w:szCs w:val="24"/>
-        </w:rPr>
-        <w:t xml:space="preserve"> </w:t>
-      </w:r>
-      <w:proofErr w:type="spellStart"/>
-      <w:r>
-        <w:rPr>
-          <w:sz w:val="24"/>
-          <w:szCs w:val="24"/>
-        </w:rPr>
-        <w:t>getppid</w:t>
-      </w:r>
-      <w:proofErr w:type="spellEnd"/>
-      <w:r>
-        <w:rPr>
-          <w:sz w:val="24"/>
-          <w:szCs w:val="24"/>
-        </w:rPr>
-        <w:t>(void);</w:t>
-      </w:r>
-    </w:p>
-    <w:p>
-      <w:pPr>
-        <w:pStyle w:val="ListParagraph"/>
-        <w:numPr>
-          <w:ilvl w:val="0"/>
-          <w:numId w:val="9"/>
-        </w:numPr>
-        <w:rPr>
-          <w:sz w:val="24"/>
-          <w:szCs w:val="24"/>
-        </w:rPr>
-      </w:pPr>
-      <w:r>
-        <w:rPr>
-          <w:sz w:val="24"/>
-          <w:szCs w:val="24"/>
-        </w:rPr>
-        <w:t xml:space="preserve">Return type: </w:t>
-      </w:r>
-      <w:proofErr w:type="spellStart"/>
-      <w:proofErr w:type="gramStart"/>
-      <w:r>
-        <w:rPr>
-          <w:sz w:val="24"/>
-          <w:szCs w:val="24"/>
-        </w:rPr>
-        <w:t>getppid</w:t>
-      </w:r>
-      <w:proofErr w:type="spellEnd"/>
-      <w:r>
-        <w:rPr>
-          <w:sz w:val="24"/>
-          <w:szCs w:val="24"/>
-        </w:rPr>
-        <w:t>(</w:t>
-      </w:r>
-      <w:proofErr w:type="gramEnd"/>
-      <w:r>
-        <w:rPr>
-          <w:sz w:val="24"/>
-          <w:szCs w:val="24"/>
-        </w:rPr>
-        <w:t>) returns the process ID of the parent of the current process. It never throws any error therefore is always successful.</w:t>
-      </w:r>
-    </w:p>
-    <w:p>
-      <w:pPr>
-        <w:pStyle w:val="ListParagraph"/>
-        <w:numPr>
-          <w:ilvl w:val="0"/>
           <w:numId w:val="10"/>
         </w:numPr>
         <w:rPr>
@@ -1614,174 +950,12 @@
           <w:szCs w:val="24"/>
         </w:rPr>
       </w:pPr>
-      <w:proofErr w:type="spellStart"/>
-      <w:proofErr w:type="gramStart"/>
-      <w:r>
-        <w:rPr>
-          <w:sz w:val="24"/>
-          <w:szCs w:val="24"/>
-        </w:rPr>
-        <w:t>getpid</w:t>
-      </w:r>
-      <w:proofErr w:type="spellEnd"/>
-      <w:r>
-        <w:rPr>
-          <w:sz w:val="24"/>
-          <w:szCs w:val="24"/>
-        </w:rPr>
-        <w:t>(</w:t>
-      </w:r>
-      <w:proofErr w:type="gramEnd"/>
-      <w:r>
-        <w:rPr>
-          <w:sz w:val="24"/>
-          <w:szCs w:val="24"/>
-        </w:rPr>
-        <w:t>) : returns the process ID of the calling process. This is often used by routines that generate unique temporary filenames.</w:t>
-      </w:r>
-    </w:p>
-    <w:p>
-      <w:pPr>
-        <w:pStyle w:val="ListParagraph"/>
-        <w:numPr>
-          <w:ilvl w:val="0"/>
-          <w:numId w:val="11"/>
-        </w:numPr>
-        <w:rPr>
-          <w:sz w:val="24"/>
-          <w:szCs w:val="24"/>
-        </w:rPr>
-      </w:pPr>
-      <w:r>
-        <w:rPr>
-          <w:sz w:val="24"/>
-          <w:szCs w:val="24"/>
-        </w:rPr>
-        <w:t xml:space="preserve">Syntax: </w:t>
-      </w:r>
-      <w:proofErr w:type="spellStart"/>
-      <w:r>
-        <w:rPr>
-          <w:sz w:val="24"/>
-          <w:szCs w:val="24"/>
-        </w:rPr>
-        <w:t>pid_t</w:t>
-      </w:r>
-      <w:proofErr w:type="spellEnd"/>
-      <w:r>
-        <w:rPr>
-          <w:sz w:val="24"/>
-          <w:szCs w:val="24"/>
-        </w:rPr>
-        <w:t xml:space="preserve"> </w:t>
-      </w:r>
-      <w:proofErr w:type="spellStart"/>
-      <w:r>
-        <w:rPr>
-          <w:sz w:val="24"/>
-          <w:szCs w:val="24"/>
-        </w:rPr>
-        <w:t>getpid</w:t>
-      </w:r>
-      <w:proofErr w:type="spellEnd"/>
-      <w:r>
-        <w:rPr>
-          <w:sz w:val="24"/>
-          <w:szCs w:val="24"/>
-        </w:rPr>
-        <w:t>(void);</w:t>
-      </w:r>
-    </w:p>
-    <w:p>
-      <w:pPr>
-        <w:pStyle w:val="ListParagraph"/>
-        <w:numPr>
-          <w:ilvl w:val="0"/>
-          <w:numId w:val="11"/>
-        </w:numPr>
-        <w:rPr>
-          <w:sz w:val="24"/>
-          <w:szCs w:val="24"/>
-        </w:rPr>
-      </w:pPr>
-      <w:r>
-        <w:rPr>
-          <w:sz w:val="24"/>
-          <w:szCs w:val="24"/>
-        </w:rPr>
-        <w:t xml:space="preserve">Return type: </w:t>
-      </w:r>
-      <w:proofErr w:type="spellStart"/>
-      <w:proofErr w:type="gramStart"/>
-      <w:r>
-        <w:rPr>
-          <w:sz w:val="24"/>
-          <w:szCs w:val="24"/>
-        </w:rPr>
-        <w:t>getpid</w:t>
-      </w:r>
-      <w:proofErr w:type="spellEnd"/>
-      <w:r>
-        <w:rPr>
-          <w:sz w:val="24"/>
-          <w:szCs w:val="24"/>
-        </w:rPr>
-        <w:t>(</w:t>
-      </w:r>
-      <w:proofErr w:type="gramEnd"/>
-      <w:r>
-        <w:rPr>
-          <w:sz w:val="24"/>
-          <w:szCs w:val="24"/>
-        </w:rPr>
-        <w:t>) returns the process ID of the current process. It never throws any error therefore is always successful.</w:t>
-      </w:r>
-    </w:p>
-    <w:p>
-      <w:pPr>
-        <w:rPr>
-          <w:b/>
-          <w:bCs/>
-          <w:sz w:val="24"/>
-          <w:szCs w:val="24"/>
-        </w:rPr>
-      </w:pPr>
-    </w:p>
-    <w:p>
-      <w:pPr>
-        <w:rPr>
-          <w:b/>
-          <w:bCs/>
-          <w:sz w:val="24"/>
-          <w:szCs w:val="24"/>
-        </w:rPr>
-      </w:pPr>
-      <w:r>
-        <w:rPr>
-          <w:b/>
-          <w:bCs/>
-          <w:sz w:val="24"/>
-          <w:szCs w:val="24"/>
-        </w:rPr>
-        <w:t>E</w:t>
-      </w:r>
-      <w:r>
-        <w:rPr>
-          <w:b/>
-          <w:bCs/>
-          <w:sz w:val="24"/>
-          <w:szCs w:val="24"/>
-        </w:rPr>
-        <w:t>xec</w:t>
-      </w:r>
-      <w:r>
-        <w:rPr>
-          <w:b/>
-          <w:bCs/>
-          <w:sz w:val="24"/>
-          <w:szCs w:val="24"/>
-        </w:rPr>
-        <w:t>()</w:t>
+      <w:r>
+        <w:rPr>
+          <w:sz w:val="24"/>
+          <w:szCs w:val="24"/>
+        </w:rPr>
+        <w:t xml:space="preserve">The exec family of functions replaces the current running process with a new process. </w:t>
       </w:r>
     </w:p>
     <w:p>
@@ -1801,7 +975,7 @@
           <w:sz w:val="24"/>
           <w:szCs w:val="24"/>
         </w:rPr>
-        <w:t xml:space="preserve">The exec family of functions replaces the current running process with a new process. </w:t>
+        <w:t xml:space="preserve">It can be used to run a C program by using another C program. </w:t>
       </w:r>
     </w:p>
     <w:p>
@@ -1821,59 +995,7 @@
           <w:sz w:val="24"/>
           <w:szCs w:val="24"/>
         </w:rPr>
-        <w:t xml:space="preserve">It can be used to run a C program by using another C program. </w:t>
-      </w:r>
-    </w:p>
-    <w:p>
-      <w:pPr>
-        <w:pStyle w:val="ListParagraph"/>
-        <w:numPr>
-          <w:ilvl w:val="0"/>
-          <w:numId w:val="10"/>
-        </w:numPr>
-        <w:rPr>
-          <w:sz w:val="24"/>
-          <w:szCs w:val="24"/>
-        </w:rPr>
-      </w:pPr>
-      <w:r>
-        <w:rPr>
-          <w:sz w:val="24"/>
-          <w:szCs w:val="24"/>
-        </w:rPr>
-        <w:t>This function is declared in &lt;</w:t>
-      </w:r>
-      <w:proofErr w:type="spellStart"/>
-      <w:r>
-        <w:rPr>
-          <w:sz w:val="24"/>
-          <w:szCs w:val="24"/>
-        </w:rPr>
-        <w:t>process.h</w:t>
-      </w:r>
-      <w:proofErr w:type="spellEnd"/>
-      <w:r>
-        <w:rPr>
-          <w:sz w:val="24"/>
-          <w:szCs w:val="24"/>
-        </w:rPr>
-        <w:t>&gt;, which &lt;</w:t>
-      </w:r>
-      <w:proofErr w:type="spellStart"/>
-      <w:r>
-        <w:rPr>
-          <w:sz w:val="24"/>
-          <w:szCs w:val="24"/>
-        </w:rPr>
-        <w:t>unistd.h</w:t>
-      </w:r>
-      <w:proofErr w:type="spellEnd"/>
-      <w:r>
-        <w:rPr>
-          <w:sz w:val="24"/>
-          <w:szCs w:val="24"/>
-        </w:rPr>
-        <w:t>&gt; includes</w:t>
+        <w:t>This function is declared in &lt;process.h&gt;, which &lt;unistd.h&gt; includes</w:t>
       </w:r>
     </w:p>
     <w:p>
@@ -2019,23 +1141,7 @@
           <w:sz w:val="24"/>
           <w:szCs w:val="24"/>
         </w:rPr>
-        <w:t>int system(</w:t>
-      </w:r>
-      <w:proofErr w:type="spellStart"/>
-      <w:r>
-        <w:rPr>
-          <w:sz w:val="24"/>
-          <w:szCs w:val="24"/>
-        </w:rPr>
-        <w:t>const</w:t>
-      </w:r>
-      <w:proofErr w:type="spellEnd"/>
-      <w:r>
-        <w:rPr>
-          <w:sz w:val="24"/>
-          <w:szCs w:val="24"/>
-        </w:rPr>
-        <w:t xml:space="preserve"> char *command)</w:t>
+        <w:t>int system(const char *command)</w:t>
       </w:r>
     </w:p>
     <w:p>
@@ -2070,37 +1176,12 @@
           <w:szCs w:val="24"/>
         </w:rPr>
       </w:pPr>
-      <w:proofErr w:type="spellStart"/>
-      <w:r>
-        <w:rPr>
-          <w:sz w:val="24"/>
-          <w:szCs w:val="24"/>
-        </w:rPr>
-        <w:t>stdlib.h</w:t>
-      </w:r>
-      <w:proofErr w:type="spellEnd"/>
-      <w:r>
-        <w:rPr>
-          <w:sz w:val="24"/>
-          <w:szCs w:val="24"/>
-        </w:rPr>
-        <w:t xml:space="preserve"> or </w:t>
-      </w:r>
-      <w:proofErr w:type="spellStart"/>
-      <w:r>
-        <w:rPr>
-          <w:sz w:val="24"/>
-          <w:szCs w:val="24"/>
-        </w:rPr>
-        <w:t>cstdlib</w:t>
-      </w:r>
-      <w:proofErr w:type="spellEnd"/>
-      <w:r>
-        <w:rPr>
-          <w:sz w:val="24"/>
-          <w:szCs w:val="24"/>
-        </w:rPr>
-        <w:t xml:space="preserve"> needs to be included to call system.</w:t>
+      <w:r>
+        <w:rPr>
+          <w:sz w:val="24"/>
+          <w:szCs w:val="24"/>
+        </w:rPr>
+        <w:t>stdlib.h or cstdlib needs to be included to call system.</w:t>
       </w:r>
     </w:p>
     <w:p>
@@ -2111,8 +1192,11 @@
           <w:numId w:val="12"/>
         </w:numPr>
         <w:rPr>
-          <w:sz w:val="24"/>
-          <w:szCs w:val="24"/>
+          <w:rStyle w:val="Hyperlink"/>
+          <w:color w:val="auto"/>
+          <w:sz w:val="24"/>
+          <w:szCs w:val="24"/>
+          <w:u w:val="none"/>
         </w:rPr>
       </w:pPr>
       <w:hyperlink r:id="rId11" w:history="1">
@@ -2143,6 +1227,316 @@
           <w:szCs w:val="24"/>
         </w:rPr>
         <w:lastRenderedPageBreak/>
+        <w:t>a.out</w:t>
+      </w:r>
+      <w:r>
+        <w:rPr>
+          <w:sz w:val="24"/>
+          <w:szCs w:val="24"/>
+        </w:rPr>
+        <w:t xml:space="preserve"> and </w:t>
+      </w:r>
+      <w:r>
+        <w:rPr>
+          <w:b/>
+          <w:bCs/>
+          <w:sz w:val="24"/>
+          <w:szCs w:val="24"/>
+        </w:rPr>
+        <w:t>cc</w:t>
+      </w:r>
+      <w:r>
+        <w:rPr>
+          <w:sz w:val="24"/>
+          <w:szCs w:val="24"/>
+        </w:rPr>
+        <w:t xml:space="preserve"> </w:t>
+      </w:r>
+      <w:r>
+        <w:rPr>
+          <w:sz w:val="24"/>
+          <w:szCs w:val="24"/>
+        </w:rPr>
+        <w:t>and .</w:t>
+      </w:r>
+      <w:r>
+        <w:rPr>
+          <w:b/>
+          <w:bCs/>
+          <w:sz w:val="24"/>
+          <w:szCs w:val="24"/>
+        </w:rPr>
+        <w:t>c</w:t>
+      </w:r>
+      <w:r>
+        <w:rPr>
+          <w:sz w:val="24"/>
+          <w:szCs w:val="24"/>
+        </w:rPr>
+        <w:t xml:space="preserve"> </w:t>
+      </w:r>
+      <w:r>
+        <w:rPr>
+          <w:sz w:val="24"/>
+          <w:szCs w:val="24"/>
+        </w:rPr>
+        <w:t>and .</w:t>
+      </w:r>
+      <w:r>
+        <w:rPr>
+          <w:b/>
+          <w:bCs/>
+          <w:sz w:val="24"/>
+          <w:szCs w:val="24"/>
+        </w:rPr>
+        <w:t>o</w:t>
+      </w:r>
+      <w:r>
+        <w:rPr>
+          <w:sz w:val="24"/>
+          <w:szCs w:val="24"/>
+        </w:rPr>
+        <w:t xml:space="preserve"> and </w:t>
+      </w:r>
+      <w:r>
+        <w:rPr>
+          <w:b/>
+          <w:bCs/>
+          <w:sz w:val="24"/>
+          <w:szCs w:val="24"/>
+        </w:rPr>
+        <w:t>./</w:t>
+      </w:r>
+    </w:p>
+    <w:p>
+      <w:pPr>
+        <w:pStyle w:val="ListParagraph"/>
+        <w:numPr>
+          <w:ilvl w:val="0"/>
+          <w:numId w:val="13"/>
+        </w:numPr>
+        <w:rPr>
+          <w:sz w:val="24"/>
+          <w:szCs w:val="24"/>
+        </w:rPr>
+      </w:pPr>
+      <w:r>
+        <w:rPr>
+          <w:sz w:val="24"/>
+          <w:szCs w:val="24"/>
+        </w:rPr>
+        <w:t>.c are source file</w:t>
+      </w:r>
+    </w:p>
+    <w:p>
+      <w:pPr>
+        <w:pStyle w:val="ListParagraph"/>
+        <w:numPr>
+          <w:ilvl w:val="0"/>
+          <w:numId w:val="13"/>
+        </w:numPr>
+        <w:rPr>
+          <w:sz w:val="24"/>
+          <w:szCs w:val="24"/>
+        </w:rPr>
+      </w:pPr>
+      <w:r>
+        <w:rPr>
+          <w:sz w:val="24"/>
+          <w:szCs w:val="24"/>
+        </w:rPr>
+        <w:t>.o are object file</w:t>
+      </w:r>
+    </w:p>
+    <w:p>
+      <w:pPr>
+        <w:pStyle w:val="ListParagraph"/>
+        <w:numPr>
+          <w:ilvl w:val="0"/>
+          <w:numId w:val="13"/>
+        </w:numPr>
+        <w:rPr>
+          <w:sz w:val="24"/>
+          <w:szCs w:val="24"/>
+        </w:rPr>
+      </w:pPr>
+      <w:r>
+        <w:rPr>
+          <w:sz w:val="24"/>
+          <w:szCs w:val="24"/>
+        </w:rPr>
+        <w:t>Executables generally have no extension on UNIX, and .exe on Windows, though there is a default of a.out for linked C and C++ programs that haven't specified an output name</w:t>
+      </w:r>
+    </w:p>
+    <w:p>
+      <w:pPr>
+        <w:pStyle w:val="ListParagraph"/>
+        <w:numPr>
+          <w:ilvl w:val="0"/>
+          <w:numId w:val="13"/>
+        </w:numPr>
+        <w:rPr>
+          <w:sz w:val="24"/>
+          <w:szCs w:val="24"/>
+        </w:rPr>
+      </w:pPr>
+      <w:r>
+        <w:rPr>
+          <w:sz w:val="24"/>
+          <w:szCs w:val="24"/>
+        </w:rPr>
+        <w:t xml:space="preserve">cc command is stands for C Compiler, usually an alias command to gcc or clang. </w:t>
+      </w:r>
+    </w:p>
+    <w:p>
+      <w:pPr>
+        <w:pStyle w:val="ListParagraph"/>
+        <w:numPr>
+          <w:ilvl w:val="0"/>
+          <w:numId w:val="13"/>
+        </w:numPr>
+        <w:rPr>
+          <w:sz w:val="24"/>
+          <w:szCs w:val="24"/>
+        </w:rPr>
+      </w:pPr>
+      <w:r>
+        <w:rPr>
+          <w:sz w:val="24"/>
+          <w:szCs w:val="24"/>
+        </w:rPr>
+        <w:t xml:space="preserve">As the name suggests, executing the cc command will usually call the gcc on Linux systems. It is used to compile the C language codes and create executables. </w:t>
+      </w:r>
+    </w:p>
+    <w:p>
+      <w:pPr>
+        <w:pStyle w:val="ListParagraph"/>
+        <w:numPr>
+          <w:ilvl w:val="0"/>
+          <w:numId w:val="13"/>
+        </w:numPr>
+        <w:rPr>
+          <w:sz w:val="24"/>
+          <w:szCs w:val="24"/>
+        </w:rPr>
+      </w:pPr>
+      <w:r>
+        <w:rPr>
+          <w:sz w:val="24"/>
+          <w:szCs w:val="24"/>
+        </w:rPr>
+        <w:t>The number of options available for the cc command is very high. The most important options are explained below with examples.</w:t>
+      </w:r>
+    </w:p>
+    <w:p>
+      <w:pPr>
+        <w:pStyle w:val="ListParagraph"/>
+        <w:numPr>
+          <w:ilvl w:val="0"/>
+          <w:numId w:val="13"/>
+        </w:numPr>
+        <w:rPr>
+          <w:sz w:val="24"/>
+          <w:szCs w:val="24"/>
+        </w:rPr>
+      </w:pPr>
+      <w:r>
+        <w:rPr>
+          <w:sz w:val="24"/>
+          <w:szCs w:val="24"/>
+        </w:rPr>
+        <w:t>cc command with -o option: This command will compile the source_file.c file, and create a executable output file with the specified name.</w:t>
+      </w:r>
+      <w:r>
+        <w:rPr>
+          <w:sz w:val="24"/>
+          <w:szCs w:val="24"/>
+        </w:rPr>
+        <w:t xml:space="preserve"> </w:t>
+      </w:r>
+      <w:r>
+        <w:rPr>
+          <w:sz w:val="24"/>
+          <w:szCs w:val="24"/>
+        </w:rPr>
+        <w:t>cc example.c -o examp_out</w:t>
+      </w:r>
+    </w:p>
+    <w:p>
+      <w:pPr>
+        <w:pStyle w:val="ListParagraph"/>
+        <w:numPr>
+          <w:ilvl w:val="0"/>
+          <w:numId w:val="13"/>
+        </w:numPr>
+        <w:rPr>
+          <w:sz w:val="24"/>
+          <w:szCs w:val="24"/>
+        </w:rPr>
+      </w:pPr>
+      <w:hyperlink r:id="rId12" w:history="1">
+        <w:r>
+          <w:rPr>
+            <w:rStyle w:val="Hyperlink"/>
+            <w:sz w:val="24"/>
+            <w:szCs w:val="24"/>
+          </w:rPr>
+          <w:t>https://stackoverflow.com/questions/58245469/o-vs-out-in-c/58249793</w:t>
+        </w:r>
+      </w:hyperlink>
+    </w:p>
+    <w:p>
+      <w:pPr>
+        <w:pStyle w:val="ListParagraph"/>
+        <w:numPr>
+          <w:ilvl w:val="0"/>
+          <w:numId w:val="13"/>
+        </w:numPr>
+        <w:rPr>
+          <w:sz w:val="24"/>
+          <w:szCs w:val="24"/>
+        </w:rPr>
+      </w:pPr>
+      <w:hyperlink r:id="rId13" w:history="1">
+        <w:r>
+          <w:rPr>
+            <w:rStyle w:val="Hyperlink"/>
+            <w:sz w:val="24"/>
+            <w:szCs w:val="24"/>
+          </w:rPr>
+          <w:t>https://www.geeksforgeeks.org/cc-command-in-linux-with-examples/</w:t>
+        </w:r>
+      </w:hyperlink>
+    </w:p>
+    <w:p>
+      <w:pPr>
+        <w:pStyle w:val="ListParagraph"/>
+        <w:numPr>
+          <w:ilvl w:val="0"/>
+          <w:numId w:val="13"/>
+        </w:numPr>
+        <w:rPr>
+          <w:sz w:val="24"/>
+          <w:szCs w:val="24"/>
+        </w:rPr>
+      </w:pPr>
+    </w:p>
+    <w:p>
+      <w:pPr>
+        <w:rPr>
+          <w:b/>
+          <w:bCs/>
+          <w:sz w:val="24"/>
+          <w:szCs w:val="24"/>
+        </w:rPr>
+      </w:pPr>
+      <w:r>
+        <w:rPr>
+          <w:b/>
+          <w:bCs/>
+          <w:sz w:val="24"/>
+          <w:szCs w:val="24"/>
+        </w:rPr>
         <w:t>wait()</w:t>
       </w:r>
     </w:p>
@@ -2183,6 +1577,413 @@
           <w:szCs w:val="24"/>
         </w:rPr>
       </w:pPr>
+    </w:p>
+    <w:p>
+      <w:pPr>
+        <w:rPr>
+          <w:rFonts w:ascii="Bell MT" w:hAnsi="Bell MT"/>
+          <w:b/>
+          <w:bCs/>
+          <w:color w:val="FF0000"/>
+          <w:lang w:val="en-US"/>
+        </w:rPr>
+      </w:pPr>
+      <w:r>
+        <w:rPr>
+          <w:rFonts w:ascii="Bell MT" w:hAnsi="Bell MT"/>
+          <w:b/>
+          <w:bCs/>
+          <w:color w:val="FF0000"/>
+          <w:lang w:val="en-US"/>
+        </w:rPr>
+        <w:t>Scanf(“%[^\n]s”, str) vs gets(str)</w:t>
+      </w:r>
+    </w:p>
+    <w:p>
+      <w:pPr>
+        <w:rPr>
+          <w:rFonts w:ascii="Bell MT" w:hAnsi="Bell MT"/>
+          <w:b/>
+          <w:bCs/>
+          <w:color w:val="FF0000"/>
+          <w:lang w:val="en-US"/>
+        </w:rPr>
+      </w:pPr>
+      <w:hyperlink r:id="rId14" w:history="1">
+        <w:r>
+          <w:rPr>
+            <w:rStyle w:val="Hyperlink"/>
+            <w:rFonts w:ascii="Bell MT" w:hAnsi="Bell MT"/>
+            <w:b/>
+            <w:bCs/>
+            <w:lang w:val="en-US"/>
+          </w:rPr>
+          <w:t>https://www.geeksforgeeks.org/use-fflushstdin-c/</w:t>
+        </w:r>
+      </w:hyperlink>
+    </w:p>
+    <w:p>
+      <w:pPr>
+        <w:rPr>
+          <w:rFonts w:ascii="Bell MT" w:hAnsi="Bell MT"/>
+          <w:b/>
+          <w:bCs/>
+          <w:color w:val="FF0000"/>
+          <w:lang w:val="en-US"/>
+        </w:rPr>
+      </w:pPr>
+      <w:r>
+        <w:rPr>
+          <w:rFonts w:ascii="Bell MT" w:hAnsi="Bell MT"/>
+          <w:b/>
+          <w:bCs/>
+          <w:color w:val="FF0000"/>
+          <w:lang w:val="en-US"/>
+        </w:rPr>
+        <w:t>buffer issue in c and c++</w:t>
+      </w:r>
+    </w:p>
+    <w:p>
+      <w:pPr>
+        <w:rPr>
+          <w:rFonts w:ascii="Bell MT" w:hAnsi="Bell MT"/>
+          <w:b/>
+          <w:bCs/>
+          <w:color w:val="FF0000"/>
+          <w:lang w:val="en-US"/>
+        </w:rPr>
+      </w:pPr>
+      <w:hyperlink r:id="rId15" w:history="1">
+        <w:r>
+          <w:rPr>
+            <w:rStyle w:val="Hyperlink"/>
+            <w:rFonts w:ascii="Bell MT" w:hAnsi="Bell MT"/>
+            <w:b/>
+            <w:bCs/>
+            <w:lang w:val="en-US"/>
+          </w:rPr>
+          <w:t>https://www.geeksforgeeks.org/clearing-the-input-buffer-in-cc/</w:t>
+        </w:r>
+      </w:hyperlink>
+    </w:p>
+    <w:p>
+      <w:pPr>
+        <w:rPr>
+          <w:rStyle w:val="Hyperlink"/>
+        </w:rPr>
+      </w:pPr>
+      <w:hyperlink r:id="rId16" w:history="1">
+        <w:r>
+          <w:rPr>
+            <w:rStyle w:val="Hyperlink"/>
+            <w:rFonts w:ascii="Bell MT" w:hAnsi="Bell MT"/>
+            <w:b/>
+            <w:bCs/>
+            <w:lang w:val="en-US"/>
+          </w:rPr>
+          <w:t>https://www.educative.io/edpresso/what-is-a-buffer-in-c</w:t>
+        </w:r>
+      </w:hyperlink>
+    </w:p>
+    <w:p>
+      <w:pPr>
+        <w:rPr>
+          <w:color w:val="FF0000"/>
+        </w:rPr>
+      </w:pPr>
+      <w:hyperlink r:id="rId17" w:history="1">
+        <w:r>
+          <w:rPr>
+            <w:rStyle w:val="Hyperlink"/>
+            <w:rFonts w:ascii="Bell MT" w:hAnsi="Bell MT"/>
+            <w:b/>
+            <w:bCs/>
+            <w:lang w:val="en-US"/>
+          </w:rPr>
+          <w:t>https://www.geeksforgeeks.org/use-fflushstdin-c/</w:t>
+        </w:r>
+      </w:hyperlink>
+    </w:p>
+    <w:p>
+      <w:pPr>
+        <w:rPr>
+          <w:rFonts w:ascii="Bell MT" w:hAnsi="Bell MT"/>
+          <w:b/>
+          <w:bCs/>
+          <w:color w:val="FF0000"/>
+          <w:lang w:val="en-US"/>
+        </w:rPr>
+      </w:pPr>
+      <w:hyperlink r:id="rId18" w:history="1">
+        <w:r>
+          <w:rPr>
+            <w:rStyle w:val="Hyperlink"/>
+            <w:rFonts w:ascii="Bell MT" w:hAnsi="Bell MT"/>
+            <w:b/>
+            <w:bCs/>
+            <w:lang w:val="en-US"/>
+          </w:rPr>
+          <w:t>https://www.geeksforgeeks.org/fork-system-call/</w:t>
+        </w:r>
+      </w:hyperlink>
+    </w:p>
+    <w:p>
+      <w:pPr>
+        <w:rPr>
+          <w:rFonts w:ascii="Bell MT" w:hAnsi="Bell MT"/>
+          <w:b/>
+          <w:bCs/>
+          <w:color w:val="FF0000"/>
+          <w:lang w:val="en-US"/>
+        </w:rPr>
+      </w:pPr>
+      <w:hyperlink r:id="rId19" w:history="1">
+        <w:r>
+          <w:rPr>
+            <w:rStyle w:val="Hyperlink"/>
+            <w:rFonts w:ascii="Bell MT" w:hAnsi="Bell MT"/>
+            <w:b/>
+            <w:bCs/>
+            <w:lang w:val="en-US"/>
+          </w:rPr>
+          <w:t>https://stackoverflow.com/questions/18671525/how-does-fork-work-with-buffered-streams-like-stdout</w:t>
+        </w:r>
+      </w:hyperlink>
+    </w:p>
+    <w:p>
+      <w:pPr>
+        <w:rPr>
+          <w:rFonts w:ascii="Bell MT" w:hAnsi="Bell MT"/>
+          <w:b/>
+          <w:bCs/>
+          <w:color w:val="FF0000"/>
+          <w:lang w:val="en-US"/>
+        </w:rPr>
+      </w:pPr>
+      <w:hyperlink r:id="rId20" w:history="1">
+        <w:r>
+          <w:rPr>
+            <w:rStyle w:val="Hyperlink"/>
+            <w:rFonts w:ascii="Bell MT" w:hAnsi="Bell MT"/>
+            <w:b/>
+            <w:bCs/>
+            <w:lang w:val="en-US"/>
+          </w:rPr>
+          <w:t>https://pubs.opengroup.org/onlinepubs/7908799/xsh/fork.html</w:t>
+        </w:r>
+      </w:hyperlink>
+    </w:p>
+    <w:p>
+      <w:pPr>
+        <w:rPr>
+          <w:rFonts w:ascii="Bell MT" w:hAnsi="Bell MT"/>
+          <w:b/>
+          <w:bCs/>
+          <w:color w:val="FF0000"/>
+          <w:lang w:val="en-US"/>
+        </w:rPr>
+      </w:pPr>
+      <w:hyperlink r:id="rId21" w:anchor=":~:text=getpid()%20returns%20the%20process,parent%20of%20the%20calling%20process" w:history="1">
+        <w:r>
+          <w:rPr>
+            <w:rStyle w:val="Hyperlink"/>
+            <w:rFonts w:ascii="Bell MT" w:hAnsi="Bell MT"/>
+            <w:b/>
+            <w:bCs/>
+            <w:lang w:val="en-US"/>
+          </w:rPr>
+          <w:t>https://man7.org/linux/man-pages/man2/getpid.2.html#:~:text=getpid()%20returns%20the%20process,parent%20of%20the%20calling%20process</w:t>
+        </w:r>
+      </w:hyperlink>
+    </w:p>
+    <w:p>
+      <w:pPr>
+        <w:rPr>
+          <w:rFonts w:ascii="Bell MT" w:hAnsi="Bell MT"/>
+          <w:b/>
+          <w:bCs/>
+          <w:color w:val="FF0000"/>
+          <w:lang w:val="en-US"/>
+        </w:rPr>
+      </w:pPr>
+      <w:hyperlink r:id="rId22" w:history="1">
+        <w:r>
+          <w:rPr>
+            <w:rStyle w:val="Hyperlink"/>
+            <w:rFonts w:ascii="Bell MT" w:hAnsi="Bell MT"/>
+            <w:b/>
+            <w:bCs/>
+            <w:lang w:val="en-US"/>
+          </w:rPr>
+          <w:t>https://www.geeksforgeeks.org/use-fflushstdin-c/</w:t>
+        </w:r>
+      </w:hyperlink>
+    </w:p>
+    <w:p>
+      <w:pPr>
+        <w:rPr>
+          <w:rFonts w:ascii="Bell MT" w:hAnsi="Bell MT"/>
+          <w:b/>
+          <w:bCs/>
+          <w:color w:val="FF0000"/>
+          <w:lang w:val="en-US"/>
+        </w:rPr>
+      </w:pPr>
+      <w:hyperlink r:id="rId23" w:history="1">
+        <w:r>
+          <w:rPr>
+            <w:rStyle w:val="Hyperlink"/>
+            <w:rFonts w:ascii="Bell MT" w:hAnsi="Bell MT"/>
+            <w:b/>
+            <w:bCs/>
+            <w:lang w:val="en-US"/>
+          </w:rPr>
+          <w:t>https://www.geeksforgeeks.org/clearing-the-input-buffer-in-cc/</w:t>
+        </w:r>
+      </w:hyperlink>
+    </w:p>
+    <w:p>
+      <w:pPr>
+        <w:rPr>
+          <w:rFonts w:ascii="Bell MT" w:hAnsi="Bell MT"/>
+          <w:b/>
+          <w:bCs/>
+          <w:color w:val="FF0000"/>
+          <w:lang w:val="en-US"/>
+        </w:rPr>
+      </w:pPr>
+      <w:hyperlink r:id="rId24" w:history="1">
+        <w:r>
+          <w:rPr>
+            <w:rStyle w:val="Hyperlink"/>
+            <w:rFonts w:ascii="Bell MT" w:hAnsi="Bell MT"/>
+            <w:b/>
+            <w:bCs/>
+            <w:lang w:val="en-US"/>
+          </w:rPr>
+          <w:t>https://www.educative.io/edpresso/what-is-a-buffer-in-c</w:t>
+        </w:r>
+      </w:hyperlink>
+    </w:p>
+    <w:p>
+      <w:pPr>
+        <w:rPr>
+          <w:rFonts w:ascii="Bell MT" w:hAnsi="Bell MT"/>
+          <w:b/>
+          <w:bCs/>
+          <w:color w:val="FF0000"/>
+          <w:lang w:val="en-US"/>
+        </w:rPr>
+      </w:pPr>
+      <w:hyperlink r:id="rId25" w:history="1">
+        <w:r>
+          <w:rPr>
+            <w:rStyle w:val="Hyperlink"/>
+            <w:rFonts w:ascii="Bell MT" w:hAnsi="Bell MT"/>
+            <w:b/>
+            <w:bCs/>
+            <w:lang w:val="en-US"/>
+          </w:rPr>
+          <w:t>https://man7.org/tlpi/</w:t>
+        </w:r>
+      </w:hyperlink>
+    </w:p>
+    <w:p>
+      <w:pPr>
+        <w:rPr>
+          <w:rFonts w:ascii="Bell MT" w:hAnsi="Bell MT"/>
+          <w:b/>
+          <w:bCs/>
+          <w:color w:val="FF0000"/>
+          <w:lang w:val="en-US"/>
+        </w:rPr>
+      </w:pPr>
+      <w:hyperlink r:id="rId26" w:history="1">
+        <w:r>
+          <w:rPr>
+            <w:rStyle w:val="Hyperlink"/>
+            <w:rFonts w:ascii="Bell MT" w:hAnsi="Bell MT"/>
+            <w:b/>
+            <w:bCs/>
+            <w:lang w:val="en-US"/>
+          </w:rPr>
+          <w:t>https://www.geeksforgeeks.org/clearing-the-input-buffer-in-cc/</w:t>
+        </w:r>
+      </w:hyperlink>
+    </w:p>
+    <w:p>
+      <w:pPr>
+        <w:rPr>
+          <w:rFonts w:ascii="Bell MT" w:hAnsi="Bell MT"/>
+          <w:b/>
+          <w:bCs/>
+          <w:color w:val="00B050"/>
+          <w:lang w:val="en-US"/>
+        </w:rPr>
+      </w:pPr>
+    </w:p>
+    <w:p>
+      <w:pPr>
+        <w:pStyle w:val="ListParagraph"/>
+        <w:numPr>
+          <w:ilvl w:val="0"/>
+          <w:numId w:val="14"/>
+        </w:numPr>
+        <w:spacing w:line="256" w:lineRule="auto"/>
+        <w:rPr>
+          <w:rFonts w:ascii="Bell MT" w:hAnsi="Bell MT"/>
+          <w:b/>
+          <w:bCs/>
+          <w:color w:val="00B050"/>
+          <w:sz w:val="28"/>
+          <w:szCs w:val="28"/>
+          <w:lang w:val="en-US"/>
+        </w:rPr>
+      </w:pPr>
+      <w:r>
+        <w:rPr>
+          <w:rFonts w:ascii="Bell MT" w:hAnsi="Bell MT"/>
+          <w:b/>
+          <w:bCs/>
+          <w:color w:val="00B050"/>
+          <w:sz w:val="28"/>
+          <w:szCs w:val="28"/>
+          <w:lang w:val="en-US"/>
+        </w:rPr>
+        <w:t>The &lt;unistd.h&gt; header defines miscellaneous symbolic constants and types, and declares miscellaneous functions.</w:t>
+      </w:r>
+    </w:p>
+    <w:p>
+      <w:pPr>
+        <w:pStyle w:val="ListParagraph"/>
+        <w:numPr>
+          <w:ilvl w:val="0"/>
+          <w:numId w:val="14"/>
+        </w:numPr>
+        <w:spacing w:line="256" w:lineRule="auto"/>
+        <w:rPr>
+          <w:rFonts w:ascii="Bell MT" w:hAnsi="Bell MT"/>
+          <w:b/>
+          <w:bCs/>
+          <w:color w:val="833C0B" w:themeColor="accent2" w:themeShade="80"/>
+          <w:sz w:val="28"/>
+          <w:szCs w:val="28"/>
+          <w:lang w:val="en-US"/>
+        </w:rPr>
+      </w:pPr>
+      <w:r>
+        <w:rPr>
+          <w:rFonts w:ascii="Bell MT" w:hAnsi="Bell MT"/>
+          <w:b/>
+          <w:bCs/>
+          <w:color w:val="833C0B" w:themeColor="accent2" w:themeShade="80"/>
+          <w:sz w:val="28"/>
+          <w:szCs w:val="28"/>
+          <w:lang w:val="en-US"/>
+        </w:rPr>
+        <w:lastRenderedPageBreak/>
+        <w:t>fflush(): Is is typically used for output stream only. its purpose is to clear (or flush) the output buffer and move the buffered data to console (in case of stdout) or disk (in case of file output stream).</w:t>
+      </w:r>
     </w:p>
     <w:p>
       <w:pPr>
@@ -2207,6 +2008,232 @@
 <file path=word/numbering.xml><?xml version="1.0" encoding="utf-8"?>
 <w:numbering xmlns:wpc="http://schemas.microsoft.com/office/word/2010/wordprocessingCanvas" xmlns:cx="http://schemas.microsoft.com/office/drawing/2014/chartex" xmlns:cx1="http://schemas.microsoft.com/office/drawing/2015/9/8/chartex" xmlns:cx2="http://schemas.microsoft.com/office/drawing/2015/10/21/chartex" xmlns:cx3="http://schemas.microsoft.com/office/drawing/2016/5/9/chartex" xmlns:cx4="http://schemas.microsoft.com/office/drawing/2016/5/10/chartex" xmlns:cx5="http://schemas.microsoft.com/office/drawing/2016/5/11/chartex" xmlns:cx6="http://schemas.microsoft.com/office/drawing/2016/5/12/chartex" xmlns:cx7="http://schemas.microsoft.com/office/drawing/2016/5/13/chartex" xmlns:cx8="http://schemas.microsoft.com/office/drawing/2016/5/14/chartex" xmlns:mc="http://schemas.openxmlformats.org/markup-compatibility/2006" xmlns:aink="http://schemas.microsoft.com/office/drawing/2016/ink" xmlns:am3d="http://schemas.microsoft.com/office/drawing/2017/model3d" xmlns:o="urn:schemas-microsoft-com:office:office" xmlns:r="http://schemas.openxmlformats.org/officeDocument/2006/relationships" xmlns:m="http://schemas.openxmlformats.org/officeDocument/2006/math" xmlns:v="urn:schemas-microsoft-com:vml" xmlns:wp14="http://schemas.microsoft.com/office/word/2010/wordprocessingDrawing" xmlns:wp="http://schemas.openxmlformats.org/drawingml/2006/wordprocessingDrawing" xmlns:w10="urn:schemas-microsoft-com:office:word" xmlns:w="http://schemas.openxmlformats.org/wordprocessingml/2006/main" xmlns:w14="http://schemas.microsoft.com/office/word/2010/wordml" xmlns:w15="http://schemas.microsoft.com/office/word/2012/wordml" xmlns:w16cex="http://schemas.microsoft.com/office/word/2018/wordml/cex" xmlns:w16cid="http://schemas.microsoft.com/office/word/2016/wordml/cid" xmlns:w16="http://schemas.microsoft.com/office/word/2018/wordml" xmlns:w16se="http://schemas.microsoft.com/office/word/2015/wordml/symex" xmlns:wpg="http://schemas.microsoft.com/office/word/2010/wordprocessingGroup" xmlns:wpi="http://schemas.microsoft.com/office/word/2010/wordprocessingInk" xmlns:wne="http://schemas.microsoft.com/office/word/2006/wordml" xmlns:wps="http://schemas.microsoft.com/office/word/2010/wordprocessingShape" mc:Ignorable="w14 w15 w16se w16cid w16 w16cex wp14">
   <w:abstractNum w:abstractNumId="0" w15:restartNumberingAfterBreak="0">
+    <w:nsid w:val="16B43604"/>
+    <w:multiLevelType w:val="hybridMultilevel"/>
+    <w:tmpl w:val="E688A220"/>
+    <w:lvl w:ilvl="0" w:tplc="40090001">
+      <w:start w:val="1"/>
+      <w:numFmt w:val="bullet"/>
+      <w:lvlText w:val=""/>
+      <w:lvlJc w:val="left"/>
+      <w:pPr>
+        <w:ind w:left="720" w:hanging="360"/>
+      </w:pPr>
+      <w:rPr>
+        <w:rFonts w:ascii="Symbol" w:hAnsi="Symbol" w:hint="default"/>
+      </w:rPr>
+    </w:lvl>
+    <w:lvl w:ilvl="1" w:tplc="40090003" w:tentative="1">
+      <w:start w:val="1"/>
+      <w:numFmt w:val="bullet"/>
+      <w:lvlText w:val="o"/>
+      <w:lvlJc w:val="left"/>
+      <w:pPr>
+        <w:ind w:left="1440" w:hanging="360"/>
+      </w:pPr>
+      <w:rPr>
+        <w:rFonts w:ascii="Courier New" w:hAnsi="Courier New" w:cs="Courier New" w:hint="default"/>
+      </w:rPr>
+    </w:lvl>
+    <w:lvl w:ilvl="2" w:tplc="40090005" w:tentative="1">
+      <w:start w:val="1"/>
+      <w:numFmt w:val="bullet"/>
+      <w:lvlText w:val=""/>
+      <w:lvlJc w:val="left"/>
+      <w:pPr>
+        <w:ind w:left="2160" w:hanging="360"/>
+      </w:pPr>
+      <w:rPr>
+        <w:rFonts w:ascii="Wingdings" w:hAnsi="Wingdings" w:hint="default"/>
+      </w:rPr>
+    </w:lvl>
+    <w:lvl w:ilvl="3" w:tplc="40090001" w:tentative="1">
+      <w:start w:val="1"/>
+      <w:numFmt w:val="bullet"/>
+      <w:lvlText w:val=""/>
+      <w:lvlJc w:val="left"/>
+      <w:pPr>
+        <w:ind w:left="2880" w:hanging="360"/>
+      </w:pPr>
+      <w:rPr>
+        <w:rFonts w:ascii="Symbol" w:hAnsi="Symbol" w:hint="default"/>
+      </w:rPr>
+    </w:lvl>
+    <w:lvl w:ilvl="4" w:tplc="40090003" w:tentative="1">
+      <w:start w:val="1"/>
+      <w:numFmt w:val="bullet"/>
+      <w:lvlText w:val="o"/>
+      <w:lvlJc w:val="left"/>
+      <w:pPr>
+        <w:ind w:left="3600" w:hanging="360"/>
+      </w:pPr>
+      <w:rPr>
+        <w:rFonts w:ascii="Courier New" w:hAnsi="Courier New" w:cs="Courier New" w:hint="default"/>
+      </w:rPr>
+    </w:lvl>
+    <w:lvl w:ilvl="5" w:tplc="40090005" w:tentative="1">
+      <w:start w:val="1"/>
+      <w:numFmt w:val="bullet"/>
+      <w:lvlText w:val=""/>
+      <w:lvlJc w:val="left"/>
+      <w:pPr>
+        <w:ind w:left="4320" w:hanging="360"/>
+      </w:pPr>
+      <w:rPr>
+        <w:rFonts w:ascii="Wingdings" w:hAnsi="Wingdings" w:hint="default"/>
+      </w:rPr>
+    </w:lvl>
+    <w:lvl w:ilvl="6" w:tplc="40090001" w:tentative="1">
+      <w:start w:val="1"/>
+      <w:numFmt w:val="bullet"/>
+      <w:lvlText w:val=""/>
+      <w:lvlJc w:val="left"/>
+      <w:pPr>
+        <w:ind w:left="5040" w:hanging="360"/>
+      </w:pPr>
+      <w:rPr>
+        <w:rFonts w:ascii="Symbol" w:hAnsi="Symbol" w:hint="default"/>
+      </w:rPr>
+    </w:lvl>
+    <w:lvl w:ilvl="7" w:tplc="40090003" w:tentative="1">
+      <w:start w:val="1"/>
+      <w:numFmt w:val="bullet"/>
+      <w:lvlText w:val="o"/>
+      <w:lvlJc w:val="left"/>
+      <w:pPr>
+        <w:ind w:left="5760" w:hanging="360"/>
+      </w:pPr>
+      <w:rPr>
+        <w:rFonts w:ascii="Courier New" w:hAnsi="Courier New" w:cs="Courier New" w:hint="default"/>
+      </w:rPr>
+    </w:lvl>
+    <w:lvl w:ilvl="8" w:tplc="40090005" w:tentative="1">
+      <w:start w:val="1"/>
+      <w:numFmt w:val="bullet"/>
+      <w:lvlText w:val=""/>
+      <w:lvlJc w:val="left"/>
+      <w:pPr>
+        <w:ind w:left="6480" w:hanging="360"/>
+      </w:pPr>
+      <w:rPr>
+        <w:rFonts w:ascii="Wingdings" w:hAnsi="Wingdings" w:hint="default"/>
+      </w:rPr>
+    </w:lvl>
+  </w:abstractNum>
+  <w:abstractNum w:abstractNumId="1" w15:restartNumberingAfterBreak="0">
+    <w:nsid w:val="251B3FA3"/>
+    <w:multiLevelType w:val="hybridMultilevel"/>
+    <w:tmpl w:val="1C5A16F2"/>
+    <w:lvl w:ilvl="0" w:tplc="40090001">
+      <w:start w:val="1"/>
+      <w:numFmt w:val="bullet"/>
+      <w:lvlText w:val=""/>
+      <w:lvlJc w:val="left"/>
+      <w:pPr>
+        <w:ind w:left="360" w:hanging="360"/>
+      </w:pPr>
+      <w:rPr>
+        <w:rFonts w:ascii="Symbol" w:hAnsi="Symbol" w:hint="default"/>
+      </w:rPr>
+    </w:lvl>
+    <w:lvl w:ilvl="1" w:tplc="40090003">
+      <w:start w:val="1"/>
+      <w:numFmt w:val="bullet"/>
+      <w:lvlText w:val="o"/>
+      <w:lvlJc w:val="left"/>
+      <w:pPr>
+        <w:ind w:left="1080" w:hanging="360"/>
+      </w:pPr>
+      <w:rPr>
+        <w:rFonts w:ascii="Courier New" w:hAnsi="Courier New" w:cs="Courier New" w:hint="default"/>
+      </w:rPr>
+    </w:lvl>
+    <w:lvl w:ilvl="2" w:tplc="40090005">
+      <w:start w:val="1"/>
+      <w:numFmt w:val="bullet"/>
+      <w:lvlText w:val=""/>
+      <w:lvlJc w:val="left"/>
+      <w:pPr>
+        <w:ind w:left="1800" w:hanging="360"/>
+      </w:pPr>
+      <w:rPr>
+        <w:rFonts w:ascii="Wingdings" w:hAnsi="Wingdings" w:hint="default"/>
+      </w:rPr>
+    </w:lvl>
+    <w:lvl w:ilvl="3" w:tplc="40090001">
+      <w:start w:val="1"/>
+      <w:numFmt w:val="bullet"/>
+      <w:lvlText w:val=""/>
+      <w:lvlJc w:val="left"/>
+      <w:pPr>
+        <w:ind w:left="2520" w:hanging="360"/>
+      </w:pPr>
+      <w:rPr>
+        <w:rFonts w:ascii="Symbol" w:hAnsi="Symbol" w:hint="default"/>
+      </w:rPr>
+    </w:lvl>
+    <w:lvl w:ilvl="4" w:tplc="40090003">
+      <w:start w:val="1"/>
+      <w:numFmt w:val="bullet"/>
+      <w:lvlText w:val="o"/>
+      <w:lvlJc w:val="left"/>
+      <w:pPr>
+        <w:ind w:left="3240" w:hanging="360"/>
+      </w:pPr>
+      <w:rPr>
+        <w:rFonts w:ascii="Courier New" w:hAnsi="Courier New" w:cs="Courier New" w:hint="default"/>
+      </w:rPr>
+    </w:lvl>
+    <w:lvl w:ilvl="5" w:tplc="40090005">
+      <w:start w:val="1"/>
+      <w:numFmt w:val="bullet"/>
+      <w:lvlText w:val=""/>
+      <w:lvlJc w:val="left"/>
+      <w:pPr>
+        <w:ind w:left="3960" w:hanging="360"/>
+      </w:pPr>
+      <w:rPr>
+        <w:rFonts w:ascii="Wingdings" w:hAnsi="Wingdings" w:hint="default"/>
+      </w:rPr>
+    </w:lvl>
+    <w:lvl w:ilvl="6" w:tplc="40090001">
+      <w:start w:val="1"/>
+      <w:numFmt w:val="bullet"/>
+      <w:lvlText w:val=""/>
+      <w:lvlJc w:val="left"/>
+      <w:pPr>
+        <w:ind w:left="4680" w:hanging="360"/>
+      </w:pPr>
+      <w:rPr>
+        <w:rFonts w:ascii="Symbol" w:hAnsi="Symbol" w:hint="default"/>
+      </w:rPr>
+    </w:lvl>
+    <w:lvl w:ilvl="7" w:tplc="40090003">
+      <w:start w:val="1"/>
+      <w:numFmt w:val="bullet"/>
+      <w:lvlText w:val="o"/>
+      <w:lvlJc w:val="left"/>
+      <w:pPr>
+        <w:ind w:left="5400" w:hanging="360"/>
+      </w:pPr>
+      <w:rPr>
+        <w:rFonts w:ascii="Courier New" w:hAnsi="Courier New" w:cs="Courier New" w:hint="default"/>
+      </w:rPr>
+    </w:lvl>
+    <w:lvl w:ilvl="8" w:tplc="40090005">
+      <w:start w:val="1"/>
+      <w:numFmt w:val="bullet"/>
+      <w:lvlText w:val=""/>
+      <w:lvlJc w:val="left"/>
+      <w:pPr>
+        <w:ind w:left="6120" w:hanging="360"/>
+      </w:pPr>
+      <w:rPr>
+        <w:rFonts w:ascii="Wingdings" w:hAnsi="Wingdings" w:hint="default"/>
+      </w:rPr>
+    </w:lvl>
+  </w:abstractNum>
+  <w:abstractNum w:abstractNumId="2" w15:restartNumberingAfterBreak="0">
     <w:nsid w:val="333360AA"/>
     <w:multiLevelType w:val="hybridMultilevel"/>
     <w:tmpl w:val="6D107E7E"/>
@@ -2319,7 +2346,7 @@
       </w:rPr>
     </w:lvl>
   </w:abstractNum>
-  <w:abstractNum w:abstractNumId="1" w15:restartNumberingAfterBreak="0">
+  <w:abstractNum w:abstractNumId="3" w15:restartNumberingAfterBreak="0">
     <w:nsid w:val="4C732228"/>
     <w:multiLevelType w:val="hybridMultilevel"/>
     <w:tmpl w:val="0784C0BA"/>
@@ -2432,7 +2459,7 @@
       </w:rPr>
     </w:lvl>
   </w:abstractNum>
-  <w:abstractNum w:abstractNumId="2" w15:restartNumberingAfterBreak="0">
+  <w:abstractNum w:abstractNumId="4" w15:restartNumberingAfterBreak="0">
     <w:nsid w:val="5AE24DF6"/>
     <w:multiLevelType w:val="hybridMultilevel"/>
     <w:tmpl w:val="FE38452C"/>
@@ -2545,7 +2572,7 @@
       </w:rPr>
     </w:lvl>
   </w:abstractNum>
-  <w:abstractNum w:abstractNumId="3" w15:restartNumberingAfterBreak="0">
+  <w:abstractNum w:abstractNumId="5" w15:restartNumberingAfterBreak="0">
     <w:nsid w:val="5C8A6C68"/>
     <w:multiLevelType w:val="hybridMultilevel"/>
     <w:tmpl w:val="2058362C"/>
@@ -2658,7 +2685,7 @@
       </w:rPr>
     </w:lvl>
   </w:abstractNum>
-  <w:abstractNum w:abstractNumId="4" w15:restartNumberingAfterBreak="0">
+  <w:abstractNum w:abstractNumId="6" w15:restartNumberingAfterBreak="0">
     <w:nsid w:val="5DDE5962"/>
     <w:multiLevelType w:val="hybridMultilevel"/>
     <w:tmpl w:val="840C5EEE"/>
@@ -2771,7 +2798,7 @@
       </w:rPr>
     </w:lvl>
   </w:abstractNum>
-  <w:abstractNum w:abstractNumId="5" w15:restartNumberingAfterBreak="0">
+  <w:abstractNum w:abstractNumId="7" w15:restartNumberingAfterBreak="0">
     <w:nsid w:val="62B50132"/>
     <w:multiLevelType w:val="hybridMultilevel"/>
     <w:tmpl w:val="0D0AA204"/>
@@ -2884,7 +2911,7 @@
       </w:rPr>
     </w:lvl>
   </w:abstractNum>
-  <w:abstractNum w:abstractNumId="6" w15:restartNumberingAfterBreak="0">
+  <w:abstractNum w:abstractNumId="8" w15:restartNumberingAfterBreak="0">
     <w:nsid w:val="68ED1995"/>
     <w:multiLevelType w:val="hybridMultilevel"/>
     <w:tmpl w:val="35FA2850"/>
@@ -2997,7 +3024,7 @@
       </w:rPr>
     </w:lvl>
   </w:abstractNum>
-  <w:abstractNum w:abstractNumId="7" w15:restartNumberingAfterBreak="0">
+  <w:abstractNum w:abstractNumId="9" w15:restartNumberingAfterBreak="0">
     <w:nsid w:val="6B1003C1"/>
     <w:multiLevelType w:val="hybridMultilevel"/>
     <w:tmpl w:val="81144BAA"/>
@@ -3110,7 +3137,7 @@
       </w:rPr>
     </w:lvl>
   </w:abstractNum>
-  <w:abstractNum w:abstractNumId="8" w15:restartNumberingAfterBreak="0">
+  <w:abstractNum w:abstractNumId="10" w15:restartNumberingAfterBreak="0">
     <w:nsid w:val="70066E84"/>
     <w:multiLevelType w:val="hybridMultilevel"/>
     <w:tmpl w:val="F9B8B968"/>
@@ -3223,7 +3250,7 @@
       </w:rPr>
     </w:lvl>
   </w:abstractNum>
-  <w:abstractNum w:abstractNumId="9" w15:restartNumberingAfterBreak="0">
+  <w:abstractNum w:abstractNumId="11" w15:restartNumberingAfterBreak="0">
     <w:nsid w:val="73B06F0E"/>
     <w:multiLevelType w:val="hybridMultilevel"/>
     <w:tmpl w:val="8BD018C0"/>
@@ -3336,7 +3363,7 @@
       </w:rPr>
     </w:lvl>
   </w:abstractNum>
-  <w:abstractNum w:abstractNumId="10" w15:restartNumberingAfterBreak="0">
+  <w:abstractNum w:abstractNumId="12" w15:restartNumberingAfterBreak="0">
     <w:nsid w:val="78B1028E"/>
     <w:multiLevelType w:val="hybridMultilevel"/>
     <w:tmpl w:val="4E162DDC"/>
@@ -3449,7 +3476,7 @@
       </w:rPr>
     </w:lvl>
   </w:abstractNum>
-  <w:abstractNum w:abstractNumId="11" w15:restartNumberingAfterBreak="0">
+  <w:abstractNum w:abstractNumId="13" w15:restartNumberingAfterBreak="0">
     <w:nsid w:val="7E5C54D5"/>
     <w:multiLevelType w:val="hybridMultilevel"/>
     <w:tmpl w:val="33722D82"/>
@@ -3563,40 +3590,55 @@
     </w:lvl>
   </w:abstractNum>
   <w:num w:numId="1">
+    <w:abstractNumId w:val="12"/>
+  </w:num>
+  <w:num w:numId="2">
+    <w:abstractNumId w:val="5"/>
+  </w:num>
+  <w:num w:numId="3">
+    <w:abstractNumId w:val="2"/>
+  </w:num>
+  <w:num w:numId="4">
+    <w:abstractNumId w:val="6"/>
+  </w:num>
+  <w:num w:numId="5">
+    <w:abstractNumId w:val="7"/>
+  </w:num>
+  <w:num w:numId="6">
+    <w:abstractNumId w:val="8"/>
+  </w:num>
+  <w:num w:numId="7">
+    <w:abstractNumId w:val="9"/>
+  </w:num>
+  <w:num w:numId="8">
+    <w:abstractNumId w:val="4"/>
+  </w:num>
+  <w:num w:numId="9">
     <w:abstractNumId w:val="10"/>
   </w:num>
-  <w:num w:numId="2">
+  <w:num w:numId="10">
+    <w:abstractNumId w:val="13"/>
+  </w:num>
+  <w:num w:numId="11">
+    <w:abstractNumId w:val="11"/>
+  </w:num>
+  <w:num w:numId="12">
     <w:abstractNumId w:val="3"/>
   </w:num>
-  <w:num w:numId="3">
+  <w:num w:numId="13">
     <w:abstractNumId w:val="0"/>
   </w:num>
-  <w:num w:numId="4">
-    <w:abstractNumId w:val="4"/>
-  </w:num>
-  <w:num w:numId="5">
-    <w:abstractNumId w:val="5"/>
-  </w:num>
-  <w:num w:numId="6">
-    <w:abstractNumId w:val="6"/>
-  </w:num>
-  <w:num w:numId="7">
-    <w:abstractNumId w:val="7"/>
-  </w:num>
-  <w:num w:numId="8">
-    <w:abstractNumId w:val="2"/>
-  </w:num>
-  <w:num w:numId="9">
-    <w:abstractNumId w:val="8"/>
-  </w:num>
-  <w:num w:numId="10">
-    <w:abstractNumId w:val="11"/>
-  </w:num>
-  <w:num w:numId="11">
-    <w:abstractNumId w:val="9"/>
-  </w:num>
-  <w:num w:numId="12">
+  <w:num w:numId="14">
     <w:abstractNumId w:val="1"/>
+    <w:lvlOverride w:ilvl="0"/>
+    <w:lvlOverride w:ilvl="1"/>
+    <w:lvlOverride w:ilvl="2"/>
+    <w:lvlOverride w:ilvl="3"/>
+    <w:lvlOverride w:ilvl="4"/>
+    <w:lvlOverride w:ilvl="5"/>
+    <w:lvlOverride w:ilvl="6"/>
+    <w:lvlOverride w:ilvl="7"/>
+    <w:lvlOverride w:ilvl="8"/>
   </w:num>
 </w:numbering>
 </file>

</xml_diff>

<commit_message>
Done with sleep and ready for wait and exec
</commit_message>
<xml_diff>
--- a/c_program_notes.docx
+++ b/c_program_notes.docx
@@ -10,8 +10,19 @@
           <w:sz w:val="24"/>
           <w:szCs w:val="24"/>
         </w:rPr>
-        <w:t>sys/types.h</w:t>
-      </w:r>
+        <w:t>sys/</w:t>
+      </w:r>
+      <w:proofErr w:type="spellStart"/>
+      <w:r>
+        <w:rPr>
+          <w:b/>
+          <w:bCs/>
+          <w:sz w:val="24"/>
+          <w:szCs w:val="24"/>
+        </w:rPr>
+        <w:t>types.h</w:t>
+      </w:r>
+      <w:proofErr w:type="spellEnd"/>
     </w:p>
     <w:p>
       <w:pPr>
@@ -30,7 +41,23 @@
           <w:sz w:val="24"/>
           <w:szCs w:val="24"/>
         </w:rPr>
-        <w:t xml:space="preserve">The sys/types.h header file defines a collection of typedef symbols and structures. </w:t>
+        <w:t>The sys/</w:t>
+      </w:r>
+      <w:proofErr w:type="spellStart"/>
+      <w:r>
+        <w:rPr>
+          <w:sz w:val="24"/>
+          <w:szCs w:val="24"/>
+        </w:rPr>
+        <w:t>types.h</w:t>
+      </w:r>
+      <w:proofErr w:type="spellEnd"/>
+      <w:r>
+        <w:rPr>
+          <w:sz w:val="24"/>
+          <w:szCs w:val="24"/>
+        </w:rPr>
+        <w:t xml:space="preserve"> header file defines a collection of typedef symbols and structures. </w:t>
       </w:r>
     </w:p>
     <w:p>
@@ -50,27 +77,53 @@
           <w:sz w:val="24"/>
           <w:szCs w:val="24"/>
         </w:rPr>
-        <w:t>sys/types.h has pid_t</w:t>
-      </w:r>
-    </w:p>
-    <w:p>
-      <w:pPr>
-        <w:pStyle w:val="ListParagraph"/>
-        <w:rPr>
-          <w:sz w:val="24"/>
-          <w:szCs w:val="24"/>
-        </w:rPr>
-      </w:pPr>
-    </w:p>
-    <w:p>
-      <w:pPr>
-        <w:rPr>
-          <w:b/>
-          <w:bCs/>
-          <w:sz w:val="24"/>
-          <w:szCs w:val="24"/>
-        </w:rPr>
-      </w:pPr>
+        <w:t>sys/</w:t>
+      </w:r>
+      <w:proofErr w:type="spellStart"/>
+      <w:r>
+        <w:rPr>
+          <w:sz w:val="24"/>
+          <w:szCs w:val="24"/>
+        </w:rPr>
+        <w:t>types.h</w:t>
+      </w:r>
+      <w:proofErr w:type="spellEnd"/>
+      <w:r>
+        <w:rPr>
+          <w:sz w:val="24"/>
+          <w:szCs w:val="24"/>
+        </w:rPr>
+        <w:t xml:space="preserve"> has </w:t>
+      </w:r>
+      <w:proofErr w:type="spellStart"/>
+      <w:r>
+        <w:rPr>
+          <w:sz w:val="24"/>
+          <w:szCs w:val="24"/>
+        </w:rPr>
+        <w:t>pid_t</w:t>
+      </w:r>
+      <w:proofErr w:type="spellEnd"/>
+    </w:p>
+    <w:p>
+      <w:pPr>
+        <w:pStyle w:val="ListParagraph"/>
+        <w:rPr>
+          <w:sz w:val="24"/>
+          <w:szCs w:val="24"/>
+        </w:rPr>
+      </w:pPr>
+    </w:p>
+    <w:p>
+      <w:pPr>
+        <w:rPr>
+          <w:b/>
+          <w:bCs/>
+          <w:sz w:val="24"/>
+          <w:szCs w:val="24"/>
+        </w:rPr>
+      </w:pPr>
+      <w:proofErr w:type="spellStart"/>
       <w:r>
         <w:rPr>
           <w:b/>
@@ -80,6 +133,7 @@
         </w:rPr>
         <w:t>unistd.h</w:t>
       </w:r>
+      <w:proofErr w:type="spellEnd"/>
     </w:p>
     <w:p>
       <w:pPr>
@@ -98,7 +152,23 @@
           <w:sz w:val="24"/>
           <w:szCs w:val="24"/>
         </w:rPr>
-        <w:t>The &lt;unistd.h&gt; header defines miscellaneous symbolic constants and types, and declares miscellaneous functions.</w:t>
+        <w:t>The &lt;</w:t>
+      </w:r>
+      <w:proofErr w:type="spellStart"/>
+      <w:r>
+        <w:rPr>
+          <w:sz w:val="24"/>
+          <w:szCs w:val="24"/>
+        </w:rPr>
+        <w:t>unistd.h</w:t>
+      </w:r>
+      <w:proofErr w:type="spellEnd"/>
+      <w:r>
+        <w:rPr>
+          <w:sz w:val="24"/>
+          <w:szCs w:val="24"/>
+        </w:rPr>
+        <w:t>&gt; header defines miscellaneous symbolic constants and types, and declares miscellaneous functions.</w:t>
       </w:r>
     </w:p>
     <w:p>
@@ -113,12 +183,37 @@
           <w:szCs w:val="24"/>
         </w:rPr>
       </w:pPr>
-      <w:r>
-        <w:rPr>
-          <w:sz w:val="24"/>
-          <w:szCs w:val="24"/>
-        </w:rPr>
-        <w:t>unistd.h contain flush()</w:t>
+      <w:proofErr w:type="spellStart"/>
+      <w:r>
+        <w:rPr>
+          <w:sz w:val="24"/>
+          <w:szCs w:val="24"/>
+        </w:rPr>
+        <w:t>unistd.h</w:t>
+      </w:r>
+      <w:proofErr w:type="spellEnd"/>
+      <w:r>
+        <w:rPr>
+          <w:sz w:val="24"/>
+          <w:szCs w:val="24"/>
+        </w:rPr>
+        <w:t xml:space="preserve"> contain </w:t>
+      </w:r>
+      <w:proofErr w:type="gramStart"/>
+      <w:r>
+        <w:rPr>
+          <w:sz w:val="24"/>
+          <w:szCs w:val="24"/>
+        </w:rPr>
+        <w:t>flush(</w:t>
+      </w:r>
+      <w:proofErr w:type="gramEnd"/>
+      <w:r>
+        <w:rPr>
+          <w:sz w:val="24"/>
+          <w:szCs w:val="24"/>
+        </w:rPr>
+        <w:t>)</w:t>
       </w:r>
     </w:p>
     <w:p>
@@ -133,13 +228,31 @@
           <w:szCs w:val="24"/>
         </w:rPr>
       </w:pPr>
-      <w:r>
-        <w:rPr>
-          <w:sz w:val="24"/>
-          <w:szCs w:val="24"/>
-        </w:rPr>
-        <w:t>unistd.h contain sleep(</w:t>
-      </w:r>
+      <w:proofErr w:type="spellStart"/>
+      <w:r>
+        <w:rPr>
+          <w:sz w:val="24"/>
+          <w:szCs w:val="24"/>
+        </w:rPr>
+        <w:t>unistd.h</w:t>
+      </w:r>
+      <w:proofErr w:type="spellEnd"/>
+      <w:r>
+        <w:rPr>
+          <w:sz w:val="24"/>
+          <w:szCs w:val="24"/>
+        </w:rPr>
+        <w:t xml:space="preserve"> contain </w:t>
+      </w:r>
+      <w:proofErr w:type="gramStart"/>
+      <w:r>
+        <w:rPr>
+          <w:sz w:val="24"/>
+          <w:szCs w:val="24"/>
+        </w:rPr>
+        <w:t>sleep(</w:t>
+      </w:r>
+      <w:proofErr w:type="gramEnd"/>
       <w:r>
         <w:rPr>
           <w:sz w:val="24"/>
@@ -160,6 +273,7 @@
           <w:szCs w:val="24"/>
         </w:rPr>
       </w:pPr>
+      <w:proofErr w:type="spellStart"/>
       <w:r>
         <w:rPr>
           <w:sz w:val="24"/>
@@ -167,12 +281,70 @@
         </w:rPr>
         <w:t>unistd.h</w:t>
       </w:r>
-      <w:r>
-        <w:rPr>
-          <w:sz w:val="24"/>
-          <w:szCs w:val="24"/>
-        </w:rPr>
-        <w:t xml:space="preserve"> conatin getpid() and getppid(</w:t>
+      <w:proofErr w:type="spellEnd"/>
+      <w:r>
+        <w:rPr>
+          <w:sz w:val="24"/>
+          <w:szCs w:val="24"/>
+        </w:rPr>
+        <w:t xml:space="preserve"> </w:t>
+      </w:r>
+      <w:proofErr w:type="spellStart"/>
+      <w:r>
+        <w:rPr>
+          <w:sz w:val="24"/>
+          <w:szCs w:val="24"/>
+        </w:rPr>
+        <w:t>conatin</w:t>
+      </w:r>
+      <w:proofErr w:type="spellEnd"/>
+      <w:r>
+        <w:rPr>
+          <w:sz w:val="24"/>
+          <w:szCs w:val="24"/>
+        </w:rPr>
+        <w:t xml:space="preserve"> </w:t>
+      </w:r>
+      <w:proofErr w:type="spellStart"/>
+      <w:proofErr w:type="gramStart"/>
+      <w:r>
+        <w:rPr>
+          <w:sz w:val="24"/>
+          <w:szCs w:val="24"/>
+        </w:rPr>
+        <w:t>getpid</w:t>
+      </w:r>
+      <w:proofErr w:type="spellEnd"/>
+      <w:r>
+        <w:rPr>
+          <w:sz w:val="24"/>
+          <w:szCs w:val="24"/>
+        </w:rPr>
+        <w:t>(</w:t>
+      </w:r>
+      <w:proofErr w:type="gramEnd"/>
+      <w:r>
+        <w:rPr>
+          <w:sz w:val="24"/>
+          <w:szCs w:val="24"/>
+        </w:rPr>
+        <w:t xml:space="preserve">) and </w:t>
+      </w:r>
+      <w:proofErr w:type="spellStart"/>
+      <w:r>
+        <w:rPr>
+          <w:sz w:val="24"/>
+          <w:szCs w:val="24"/>
+        </w:rPr>
+        <w:t>getppid</w:t>
+      </w:r>
+      <w:proofErr w:type="spellEnd"/>
+      <w:r>
+        <w:rPr>
+          <w:sz w:val="24"/>
+          <w:szCs w:val="24"/>
+        </w:rPr>
+        <w:t>(</w:t>
       </w:r>
       <w:r>
         <w:rPr>
@@ -194,12 +366,21 @@
           <w:szCs w:val="24"/>
         </w:rPr>
       </w:pPr>
-      <w:r>
-        <w:rPr>
-          <w:sz w:val="24"/>
-          <w:szCs w:val="24"/>
-        </w:rPr>
-        <w:t>unistd.h contain exec</w:t>
+      <w:proofErr w:type="spellStart"/>
+      <w:r>
+        <w:rPr>
+          <w:sz w:val="24"/>
+          <w:szCs w:val="24"/>
+        </w:rPr>
+        <w:t>unistd.h</w:t>
+      </w:r>
+      <w:proofErr w:type="spellEnd"/>
+      <w:r>
+        <w:rPr>
+          <w:sz w:val="24"/>
+          <w:szCs w:val="24"/>
+        </w:rPr>
+        <w:t xml:space="preserve"> contain exec</w:t>
       </w:r>
     </w:p>
     <w:p>
@@ -214,40 +395,60 @@
           <w:szCs w:val="24"/>
         </w:rPr>
       </w:pPr>
-      <w:r>
-        <w:rPr>
-          <w:sz w:val="24"/>
-          <w:szCs w:val="24"/>
-        </w:rPr>
-        <w:t>unistd.h - standard symbolic constants and types</w:t>
-      </w:r>
-    </w:p>
-    <w:p>
-      <w:pPr>
-        <w:pStyle w:val="ListParagraph"/>
-        <w:rPr>
-          <w:sz w:val="24"/>
-          <w:szCs w:val="24"/>
-        </w:rPr>
-      </w:pPr>
-    </w:p>
-    <w:p>
-      <w:pPr>
-        <w:rPr>
-          <w:b/>
-          <w:bCs/>
-          <w:sz w:val="24"/>
-          <w:szCs w:val="24"/>
-        </w:rPr>
-      </w:pPr>
-      <w:r>
-        <w:rPr>
-          <w:b/>
-          <w:bCs/>
-          <w:sz w:val="24"/>
-          <w:szCs w:val="24"/>
-        </w:rPr>
-        <w:t xml:space="preserve">pid_t  </w:t>
+      <w:proofErr w:type="spellStart"/>
+      <w:r>
+        <w:rPr>
+          <w:sz w:val="24"/>
+          <w:szCs w:val="24"/>
+        </w:rPr>
+        <w:t>unistd.h</w:t>
+      </w:r>
+      <w:proofErr w:type="spellEnd"/>
+      <w:r>
+        <w:rPr>
+          <w:sz w:val="24"/>
+          <w:szCs w:val="24"/>
+        </w:rPr>
+        <w:t xml:space="preserve"> - standard symbolic constants and types</w:t>
+      </w:r>
+    </w:p>
+    <w:p>
+      <w:pPr>
+        <w:pStyle w:val="ListParagraph"/>
+        <w:rPr>
+          <w:sz w:val="24"/>
+          <w:szCs w:val="24"/>
+        </w:rPr>
+      </w:pPr>
+    </w:p>
+    <w:p>
+      <w:pPr>
+        <w:rPr>
+          <w:b/>
+          <w:bCs/>
+          <w:sz w:val="24"/>
+          <w:szCs w:val="24"/>
+        </w:rPr>
+      </w:pPr>
+      <w:proofErr w:type="spellStart"/>
+      <w:r>
+        <w:rPr>
+          <w:b/>
+          <w:bCs/>
+          <w:sz w:val="24"/>
+          <w:szCs w:val="24"/>
+        </w:rPr>
+        <w:t>pid_t</w:t>
+      </w:r>
+      <w:proofErr w:type="spellEnd"/>
+      <w:r>
+        <w:rPr>
+          <w:b/>
+          <w:bCs/>
+          <w:sz w:val="24"/>
+          <w:szCs w:val="24"/>
+        </w:rPr>
+        <w:t xml:space="preserve">  </w:t>
       </w:r>
     </w:p>
     <w:p>
@@ -267,7 +468,23 @@
           <w:sz w:val="24"/>
           <w:szCs w:val="24"/>
         </w:rPr>
-        <w:t>Whenever, we want to declare a variable that is going to be deal with the process ids we can use pid_t data type.</w:t>
+        <w:t xml:space="preserve">Whenever, we want to declare a variable that is going to be deal with the process ids we can use </w:t>
+      </w:r>
+      <w:proofErr w:type="spellStart"/>
+      <w:r>
+        <w:rPr>
+          <w:sz w:val="24"/>
+          <w:szCs w:val="24"/>
+        </w:rPr>
+        <w:t>pid_t</w:t>
+      </w:r>
+      <w:proofErr w:type="spellEnd"/>
+      <w:r>
+        <w:rPr>
+          <w:sz w:val="24"/>
+          <w:szCs w:val="24"/>
+        </w:rPr>
+        <w:t xml:space="preserve"> data type.</w:t>
       </w:r>
     </w:p>
     <w:p>
@@ -287,35 +504,62 @@
           <w:sz w:val="24"/>
           <w:szCs w:val="24"/>
         </w:rPr>
-        <w:t>The type of pid_t data is a signed integer type (signed int or we can say int).</w:t>
-      </w:r>
-    </w:p>
-    <w:p>
-      <w:pPr>
-        <w:pStyle w:val="ListParagraph"/>
-        <w:rPr>
-          <w:sz w:val="24"/>
-          <w:szCs w:val="24"/>
-        </w:rPr>
-      </w:pPr>
-    </w:p>
-    <w:p>
-      <w:pPr>
-        <w:rPr>
-          <w:b/>
-          <w:bCs/>
-          <w:sz w:val="24"/>
-          <w:szCs w:val="24"/>
-        </w:rPr>
-      </w:pPr>
-      <w:r>
-        <w:rPr>
-          <w:b/>
-          <w:bCs/>
-          <w:sz w:val="24"/>
-          <w:szCs w:val="24"/>
-        </w:rPr>
-        <w:t>Fork()</w:t>
+        <w:t xml:space="preserve">The type of </w:t>
+      </w:r>
+      <w:proofErr w:type="spellStart"/>
+      <w:r>
+        <w:rPr>
+          <w:sz w:val="24"/>
+          <w:szCs w:val="24"/>
+        </w:rPr>
+        <w:t>pid_t</w:t>
+      </w:r>
+      <w:proofErr w:type="spellEnd"/>
+      <w:r>
+        <w:rPr>
+          <w:sz w:val="24"/>
+          <w:szCs w:val="24"/>
+        </w:rPr>
+        <w:t xml:space="preserve"> data is a signed integer type (signed int or we can say int).</w:t>
+      </w:r>
+    </w:p>
+    <w:p>
+      <w:pPr>
+        <w:pStyle w:val="ListParagraph"/>
+        <w:rPr>
+          <w:sz w:val="24"/>
+          <w:szCs w:val="24"/>
+        </w:rPr>
+      </w:pPr>
+    </w:p>
+    <w:p>
+      <w:pPr>
+        <w:rPr>
+          <w:b/>
+          <w:bCs/>
+          <w:sz w:val="24"/>
+          <w:szCs w:val="24"/>
+        </w:rPr>
+      </w:pPr>
+      <w:proofErr w:type="gramStart"/>
+      <w:r>
+        <w:rPr>
+          <w:b/>
+          <w:bCs/>
+          <w:sz w:val="24"/>
+          <w:szCs w:val="24"/>
+        </w:rPr>
+        <w:t>Fork(</w:t>
+      </w:r>
+      <w:proofErr w:type="gramEnd"/>
+      <w:r>
+        <w:rPr>
+          <w:b/>
+          <w:bCs/>
+          <w:sz w:val="24"/>
+          <w:szCs w:val="24"/>
+        </w:rPr>
+        <w:t>)</w:t>
       </w:r>
     </w:p>
     <w:p>
@@ -335,7 +579,23 @@
           <w:sz w:val="24"/>
           <w:szCs w:val="24"/>
         </w:rPr>
-        <w:t>Upon successful completion, fork() returns 0 to the child process and returns the process ID of the child process to the parent process.</w:t>
+        <w:t xml:space="preserve">Upon successful completion, </w:t>
+      </w:r>
+      <w:proofErr w:type="gramStart"/>
+      <w:r>
+        <w:rPr>
+          <w:sz w:val="24"/>
+          <w:szCs w:val="24"/>
+        </w:rPr>
+        <w:t>fork(</w:t>
+      </w:r>
+      <w:proofErr w:type="gramEnd"/>
+      <w:r>
+        <w:rPr>
+          <w:sz w:val="24"/>
+          <w:szCs w:val="24"/>
+        </w:rPr>
+        <w:t>) returns 0 to the child process and returns the process ID of the child process to the parent process.</w:t>
       </w:r>
     </w:p>
     <w:p>
@@ -355,35 +615,93 @@
           <w:sz w:val="24"/>
           <w:szCs w:val="24"/>
         </w:rPr>
-        <w:t>Otherwise, -1 is returned to the parent process, no child process is created, and errno is set to indicate the error.</w:t>
-      </w:r>
-    </w:p>
-    <w:p>
-      <w:pPr>
-        <w:pStyle w:val="ListParagraph"/>
-        <w:rPr>
-          <w:sz w:val="24"/>
-          <w:szCs w:val="24"/>
-        </w:rPr>
-      </w:pPr>
-    </w:p>
-    <w:p>
-      <w:pPr>
-        <w:rPr>
-          <w:b/>
-          <w:bCs/>
-          <w:sz w:val="24"/>
-          <w:szCs w:val="24"/>
-        </w:rPr>
-      </w:pPr>
-      <w:r>
-        <w:rPr>
-          <w:b/>
-          <w:bCs/>
-          <w:sz w:val="24"/>
-          <w:szCs w:val="24"/>
-        </w:rPr>
-        <w:t>fflush(FILE *ostream)</w:t>
+        <w:t xml:space="preserve">Otherwise, -1 is returned to the parent process, no child process is created, and </w:t>
+      </w:r>
+      <w:proofErr w:type="spellStart"/>
+      <w:r>
+        <w:rPr>
+          <w:sz w:val="24"/>
+          <w:szCs w:val="24"/>
+        </w:rPr>
+        <w:t>errno</w:t>
+      </w:r>
+      <w:proofErr w:type="spellEnd"/>
+      <w:r>
+        <w:rPr>
+          <w:sz w:val="24"/>
+          <w:szCs w:val="24"/>
+        </w:rPr>
+        <w:t xml:space="preserve"> is set to indicate the error.</w:t>
+      </w:r>
+    </w:p>
+    <w:p>
+      <w:pPr>
+        <w:pStyle w:val="ListParagraph"/>
+        <w:rPr>
+          <w:sz w:val="24"/>
+          <w:szCs w:val="24"/>
+        </w:rPr>
+      </w:pPr>
+    </w:p>
+    <w:p>
+      <w:pPr>
+        <w:rPr>
+          <w:b/>
+          <w:bCs/>
+          <w:sz w:val="24"/>
+          <w:szCs w:val="24"/>
+        </w:rPr>
+      </w:pPr>
+      <w:proofErr w:type="spellStart"/>
+      <w:proofErr w:type="gramStart"/>
+      <w:r>
+        <w:rPr>
+          <w:b/>
+          <w:bCs/>
+          <w:sz w:val="24"/>
+          <w:szCs w:val="24"/>
+        </w:rPr>
+        <w:t>fflush</w:t>
+      </w:r>
+      <w:proofErr w:type="spellEnd"/>
+      <w:r>
+        <w:rPr>
+          <w:b/>
+          <w:bCs/>
+          <w:sz w:val="24"/>
+          <w:szCs w:val="24"/>
+        </w:rPr>
+        <w:t>(</w:t>
+      </w:r>
+      <w:proofErr w:type="gramEnd"/>
+      <w:r>
+        <w:rPr>
+          <w:b/>
+          <w:bCs/>
+          <w:sz w:val="24"/>
+          <w:szCs w:val="24"/>
+        </w:rPr>
+        <w:t>FILE *</w:t>
+      </w:r>
+      <w:proofErr w:type="spellStart"/>
+      <w:r>
+        <w:rPr>
+          <w:b/>
+          <w:bCs/>
+          <w:sz w:val="24"/>
+          <w:szCs w:val="24"/>
+        </w:rPr>
+        <w:t>ostream</w:t>
+      </w:r>
+      <w:proofErr w:type="spellEnd"/>
+      <w:r>
+        <w:rPr>
+          <w:b/>
+          <w:bCs/>
+          <w:sz w:val="24"/>
+          <w:szCs w:val="24"/>
+        </w:rPr>
+        <w:t>)</w:t>
       </w:r>
     </w:p>
     <w:p>
@@ -398,12 +716,46 @@
           <w:szCs w:val="24"/>
         </w:rPr>
       </w:pPr>
-      <w:r>
-        <w:rPr>
-          <w:sz w:val="24"/>
-          <w:szCs w:val="24"/>
-        </w:rPr>
-        <w:t>fflush() is typically used for output stream only. Its purpose is to clear (or flush) the output buffer and move the buffered data to console (in case of stdout) or disk (in case of file output stream)</w:t>
+      <w:proofErr w:type="spellStart"/>
+      <w:proofErr w:type="gramStart"/>
+      <w:r>
+        <w:rPr>
+          <w:sz w:val="24"/>
+          <w:szCs w:val="24"/>
+        </w:rPr>
+        <w:t>fflush</w:t>
+      </w:r>
+      <w:proofErr w:type="spellEnd"/>
+      <w:r>
+        <w:rPr>
+          <w:sz w:val="24"/>
+          <w:szCs w:val="24"/>
+        </w:rPr>
+        <w:t>(</w:t>
+      </w:r>
+      <w:proofErr w:type="gramEnd"/>
+      <w:r>
+        <w:rPr>
+          <w:sz w:val="24"/>
+          <w:szCs w:val="24"/>
+        </w:rPr>
+        <w:t xml:space="preserve">) is typically used for output stream only. Its purpose is to clear (or flush) the output buffer and move the buffered data to console (in case of </w:t>
+      </w:r>
+      <w:proofErr w:type="spellStart"/>
+      <w:r>
+        <w:rPr>
+          <w:sz w:val="24"/>
+          <w:szCs w:val="24"/>
+        </w:rPr>
+        <w:t>stdout</w:t>
+      </w:r>
+      <w:proofErr w:type="spellEnd"/>
+      <w:r>
+        <w:rPr>
+          <w:sz w:val="24"/>
+          <w:szCs w:val="24"/>
+        </w:rPr>
+        <w:t>) or disk (in case of file output stream)</w:t>
       </w:r>
     </w:p>
     <w:p>
@@ -418,12 +770,53 @@
           <w:szCs w:val="24"/>
         </w:rPr>
       </w:pPr>
-      <w:r>
-        <w:rPr>
-          <w:sz w:val="24"/>
-          <w:szCs w:val="24"/>
-        </w:rPr>
-        <w:t>ostream points to an output stream or an update stream in which the most recent operation was not input, the fflush function causes any unwritten data for that stream to be delivered to the host environment to be written to the file; otherwise, the behavior is undefined.</w:t>
+      <w:proofErr w:type="spellStart"/>
+      <w:r>
+        <w:rPr>
+          <w:sz w:val="24"/>
+          <w:szCs w:val="24"/>
+        </w:rPr>
+        <w:t>ostream</w:t>
+      </w:r>
+      <w:proofErr w:type="spellEnd"/>
+      <w:r>
+        <w:rPr>
+          <w:sz w:val="24"/>
+          <w:szCs w:val="24"/>
+        </w:rPr>
+        <w:t xml:space="preserve"> points to an output stream or an update stream in which the most recent operation was not input, the </w:t>
+      </w:r>
+      <w:proofErr w:type="spellStart"/>
+      <w:r>
+        <w:rPr>
+          <w:sz w:val="24"/>
+          <w:szCs w:val="24"/>
+        </w:rPr>
+        <w:t>fflush</w:t>
+      </w:r>
+      <w:proofErr w:type="spellEnd"/>
+      <w:r>
+        <w:rPr>
+          <w:sz w:val="24"/>
+          <w:szCs w:val="24"/>
+        </w:rPr>
+        <w:t xml:space="preserve"> function causes any unwritten data for that stream to be delivered to the host environment to be written to the file; otherwise, the </w:t>
+      </w:r>
+      <w:proofErr w:type="spellStart"/>
+      <w:r>
+        <w:rPr>
+          <w:sz w:val="24"/>
+          <w:szCs w:val="24"/>
+        </w:rPr>
+        <w:t>behavior</w:t>
+      </w:r>
+      <w:proofErr w:type="spellEnd"/>
+      <w:r>
+        <w:rPr>
+          <w:sz w:val="24"/>
+          <w:szCs w:val="24"/>
+        </w:rPr>
+        <w:t xml:space="preserve"> is undefined.</w:t>
       </w:r>
     </w:p>
     <w:p>
@@ -518,14 +911,36 @@
           <w:szCs w:val="24"/>
         </w:rPr>
       </w:pPr>
-      <w:r>
-        <w:rPr>
-          <w:b/>
-          <w:bCs/>
-          <w:sz w:val="24"/>
-          <w:szCs w:val="24"/>
-        </w:rPr>
-        <w:t>fprint()</w:t>
+      <w:proofErr w:type="spellStart"/>
+      <w:proofErr w:type="gramStart"/>
+      <w:r>
+        <w:rPr>
+          <w:b/>
+          <w:bCs/>
+          <w:sz w:val="24"/>
+          <w:szCs w:val="24"/>
+        </w:rPr>
+        <w:t>fprint</w:t>
+      </w:r>
+      <w:proofErr w:type="spellEnd"/>
+      <w:r>
+        <w:rPr>
+          <w:b/>
+          <w:bCs/>
+          <w:sz w:val="24"/>
+          <w:szCs w:val="24"/>
+        </w:rPr>
+        <w:t>(</w:t>
+      </w:r>
+      <w:proofErr w:type="gramEnd"/>
+      <w:r>
+        <w:rPr>
+          <w:b/>
+          <w:bCs/>
+          <w:sz w:val="24"/>
+          <w:szCs w:val="24"/>
+        </w:rPr>
+        <w:t>)</w:t>
       </w:r>
     </w:p>
     <w:p>
@@ -540,12 +955,37 @@
           <w:szCs w:val="24"/>
         </w:rPr>
       </w:pPr>
-      <w:r>
-        <w:rPr>
-          <w:sz w:val="24"/>
-          <w:szCs w:val="24"/>
-        </w:rPr>
-        <w:t>fprintf is used to print content in file instead of stdout console.</w:t>
+      <w:proofErr w:type="spellStart"/>
+      <w:r>
+        <w:rPr>
+          <w:sz w:val="24"/>
+          <w:szCs w:val="24"/>
+        </w:rPr>
+        <w:t>fprintf</w:t>
+      </w:r>
+      <w:proofErr w:type="spellEnd"/>
+      <w:r>
+        <w:rPr>
+          <w:sz w:val="24"/>
+          <w:szCs w:val="24"/>
+        </w:rPr>
+        <w:t xml:space="preserve"> is used to print content in file instead of </w:t>
+      </w:r>
+      <w:proofErr w:type="spellStart"/>
+      <w:r>
+        <w:rPr>
+          <w:sz w:val="24"/>
+          <w:szCs w:val="24"/>
+        </w:rPr>
+        <w:t>stdout</w:t>
+      </w:r>
+      <w:proofErr w:type="spellEnd"/>
+      <w:r>
+        <w:rPr>
+          <w:sz w:val="24"/>
+          <w:szCs w:val="24"/>
+        </w:rPr>
+        <w:t xml:space="preserve"> console.</w:t>
       </w:r>
     </w:p>
     <w:p>
@@ -565,7 +1005,64 @@
           <w:sz w:val="24"/>
           <w:szCs w:val="24"/>
         </w:rPr>
-        <w:t>int fprintf(FILE *fptr, const char *str, ...);</w:t>
+        <w:t xml:space="preserve">int </w:t>
+      </w:r>
+      <w:proofErr w:type="spellStart"/>
+      <w:proofErr w:type="gramStart"/>
+      <w:r>
+        <w:rPr>
+          <w:sz w:val="24"/>
+          <w:szCs w:val="24"/>
+        </w:rPr>
+        <w:t>fprintf</w:t>
+      </w:r>
+      <w:proofErr w:type="spellEnd"/>
+      <w:r>
+        <w:rPr>
+          <w:sz w:val="24"/>
+          <w:szCs w:val="24"/>
+        </w:rPr>
+        <w:t>(</w:t>
+      </w:r>
+      <w:proofErr w:type="gramEnd"/>
+      <w:r>
+        <w:rPr>
+          <w:sz w:val="24"/>
+          <w:szCs w:val="24"/>
+        </w:rPr>
+        <w:t>FILE *</w:t>
+      </w:r>
+      <w:proofErr w:type="spellStart"/>
+      <w:r>
+        <w:rPr>
+          <w:sz w:val="24"/>
+          <w:szCs w:val="24"/>
+        </w:rPr>
+        <w:t>fptr</w:t>
+      </w:r>
+      <w:proofErr w:type="spellEnd"/>
+      <w:r>
+        <w:rPr>
+          <w:sz w:val="24"/>
+          <w:szCs w:val="24"/>
+        </w:rPr>
+        <w:t xml:space="preserve">, </w:t>
+      </w:r>
+      <w:proofErr w:type="spellStart"/>
+      <w:r>
+        <w:rPr>
+          <w:sz w:val="24"/>
+          <w:szCs w:val="24"/>
+        </w:rPr>
+        <w:t>const</w:t>
+      </w:r>
+      <w:proofErr w:type="spellEnd"/>
+      <w:r>
+        <w:rPr>
+          <w:sz w:val="24"/>
+          <w:szCs w:val="24"/>
+        </w:rPr>
+        <w:t xml:space="preserve"> char *str, ...);</w:t>
       </w:r>
     </w:p>
     <w:p>
@@ -590,47 +1087,53 @@
           <w:t>https://www.tutorialspoint.com/c_standard_library/c_function_fprintf.htm</w:t>
         </w:r>
       </w:hyperlink>
-    </w:p>
-    <w:p>
-      <w:pPr>
-        <w:pStyle w:val="ListParagraph"/>
-        <w:numPr>
-          <w:ilvl w:val="0"/>
-          <w:numId w:val="6"/>
-        </w:numPr>
-        <w:rPr>
-          <w:sz w:val="24"/>
-          <w:szCs w:val="24"/>
-        </w:rPr>
-      </w:pPr>
-    </w:p>
-    <w:p>
-      <w:pPr>
-        <w:rPr>
-          <w:b/>
-          <w:bCs/>
-          <w:sz w:val="24"/>
-          <w:szCs w:val="24"/>
-        </w:rPr>
-      </w:pPr>
-    </w:p>
-    <w:p>
-      <w:pPr>
-        <w:rPr>
-          <w:b/>
-          <w:bCs/>
-          <w:sz w:val="24"/>
-          <w:szCs w:val="24"/>
-        </w:rPr>
-      </w:pPr>
-      <w:r>
-        <w:rPr>
-          <w:b/>
-          <w:bCs/>
-          <w:sz w:val="24"/>
-          <w:szCs w:val="24"/>
-        </w:rPr>
-        <w:t>sleep()</w:t>
+      <w:r>
+        <w:rPr>
+          <w:rStyle w:val="Hyperlink"/>
+          <w:sz w:val="24"/>
+          <w:szCs w:val="24"/>
+        </w:rPr>
+        <w:t>l</w:t>
+      </w:r>
+    </w:p>
+    <w:p>
+      <w:pPr>
+        <w:rPr>
+          <w:b/>
+          <w:bCs/>
+          <w:sz w:val="24"/>
+          <w:szCs w:val="24"/>
+        </w:rPr>
+      </w:pPr>
+    </w:p>
+    <w:p>
+      <w:pPr>
+        <w:rPr>
+          <w:b/>
+          <w:bCs/>
+          <w:sz w:val="24"/>
+          <w:szCs w:val="24"/>
+        </w:rPr>
+      </w:pPr>
+      <w:proofErr w:type="gramStart"/>
+      <w:r>
+        <w:rPr>
+          <w:b/>
+          <w:bCs/>
+          <w:sz w:val="24"/>
+          <w:szCs w:val="24"/>
+        </w:rPr>
+        <w:t>sleep(</w:t>
+      </w:r>
+      <w:proofErr w:type="gramEnd"/>
+      <w:r>
+        <w:rPr>
+          <w:b/>
+          <w:bCs/>
+          <w:sz w:val="24"/>
+          <w:szCs w:val="24"/>
+        </w:rPr>
+        <w:t>)</w:t>
       </w:r>
     </w:p>
     <w:p>
@@ -650,7 +1153,23 @@
           <w:sz w:val="24"/>
           <w:szCs w:val="24"/>
         </w:rPr>
-        <w:t>C programming language provides sleep() function in order to wait for a current thread for a specified time.</w:t>
+        <w:t xml:space="preserve">C programming language provides </w:t>
+      </w:r>
+      <w:proofErr w:type="gramStart"/>
+      <w:r>
+        <w:rPr>
+          <w:sz w:val="24"/>
+          <w:szCs w:val="24"/>
+        </w:rPr>
+        <w:t>sleep(</w:t>
+      </w:r>
+      <w:proofErr w:type="gramEnd"/>
+      <w:r>
+        <w:rPr>
+          <w:sz w:val="24"/>
+          <w:szCs w:val="24"/>
+        </w:rPr>
+        <w:t>) function in order to wait for a current thread for a specified time.</w:t>
       </w:r>
     </w:p>
     <w:p>
@@ -665,12 +1184,21 @@
           <w:szCs w:val="24"/>
         </w:rPr>
       </w:pPr>
-      <w:r>
-        <w:rPr>
-          <w:sz w:val="24"/>
-          <w:szCs w:val="24"/>
-        </w:rPr>
-        <w:t>sleep() function will sleep given thread specified time for the current executable</w:t>
+      <w:proofErr w:type="gramStart"/>
+      <w:r>
+        <w:rPr>
+          <w:sz w:val="24"/>
+          <w:szCs w:val="24"/>
+        </w:rPr>
+        <w:t>sleep(</w:t>
+      </w:r>
+      <w:proofErr w:type="gramEnd"/>
+      <w:r>
+        <w:rPr>
+          <w:sz w:val="24"/>
+          <w:szCs w:val="24"/>
+        </w:rPr>
+        <w:t>) function will sleep given thread specified time for the current executable</w:t>
       </w:r>
     </w:p>
     <w:p>
@@ -685,12 +1213,37 @@
           <w:szCs w:val="24"/>
         </w:rPr>
       </w:pPr>
-      <w:r>
-        <w:rPr>
-          <w:sz w:val="24"/>
-          <w:szCs w:val="24"/>
-        </w:rPr>
-        <w:t>Windows.h contain sleep()</w:t>
+      <w:proofErr w:type="spellStart"/>
+      <w:r>
+        <w:rPr>
+          <w:sz w:val="24"/>
+          <w:szCs w:val="24"/>
+        </w:rPr>
+        <w:t>Windows.h</w:t>
+      </w:r>
+      <w:proofErr w:type="spellEnd"/>
+      <w:r>
+        <w:rPr>
+          <w:sz w:val="24"/>
+          <w:szCs w:val="24"/>
+        </w:rPr>
+        <w:t xml:space="preserve"> contain </w:t>
+      </w:r>
+      <w:proofErr w:type="gramStart"/>
+      <w:r>
+        <w:rPr>
+          <w:sz w:val="24"/>
+          <w:szCs w:val="24"/>
+        </w:rPr>
+        <w:t>sleep(</w:t>
+      </w:r>
+      <w:proofErr w:type="gramEnd"/>
+      <w:r>
+        <w:rPr>
+          <w:sz w:val="24"/>
+          <w:szCs w:val="24"/>
+        </w:rPr>
+        <w:t>)</w:t>
       </w:r>
     </w:p>
     <w:p>
@@ -710,7 +1263,32 @@
           <w:sz w:val="24"/>
           <w:szCs w:val="24"/>
         </w:rPr>
-        <w:t>We can also use usleep() function which will sleep given value in a microsecond</w:t>
+        <w:t xml:space="preserve">We can also use </w:t>
+      </w:r>
+      <w:proofErr w:type="spellStart"/>
+      <w:proofErr w:type="gramStart"/>
+      <w:r>
+        <w:rPr>
+          <w:sz w:val="24"/>
+          <w:szCs w:val="24"/>
+        </w:rPr>
+        <w:t>usleep</w:t>
+      </w:r>
+      <w:proofErr w:type="spellEnd"/>
+      <w:r>
+        <w:rPr>
+          <w:sz w:val="24"/>
+          <w:szCs w:val="24"/>
+        </w:rPr>
+        <w:t>(</w:t>
+      </w:r>
+      <w:proofErr w:type="gramEnd"/>
+      <w:r>
+        <w:rPr>
+          <w:sz w:val="24"/>
+          <w:szCs w:val="24"/>
+        </w:rPr>
+        <w:t>) function which will sleep given value in a microsecond</w:t>
       </w:r>
     </w:p>
     <w:p>
@@ -730,34 +1308,92 @@
           <w:sz w:val="24"/>
           <w:szCs w:val="24"/>
         </w:rPr>
-        <w:t>The sleep() function will return void which means it will not return anything.</w:t>
-      </w:r>
-    </w:p>
-    <w:p>
-      <w:pPr>
-        <w:rPr>
-          <w:sz w:val="24"/>
-          <w:szCs w:val="24"/>
-        </w:rPr>
-      </w:pPr>
-    </w:p>
-    <w:p>
-      <w:pPr>
-        <w:rPr>
-          <w:b/>
-          <w:bCs/>
-          <w:sz w:val="24"/>
-          <w:szCs w:val="24"/>
-        </w:rPr>
-      </w:pPr>
-      <w:r>
-        <w:rPr>
-          <w:b/>
-          <w:bCs/>
-          <w:sz w:val="24"/>
-          <w:szCs w:val="24"/>
-        </w:rPr>
-        <w:t>getpid() and getppid()</w:t>
+        <w:t xml:space="preserve">The </w:t>
+      </w:r>
+      <w:proofErr w:type="gramStart"/>
+      <w:r>
+        <w:rPr>
+          <w:sz w:val="24"/>
+          <w:szCs w:val="24"/>
+        </w:rPr>
+        <w:t>sleep(</w:t>
+      </w:r>
+      <w:proofErr w:type="gramEnd"/>
+      <w:r>
+        <w:rPr>
+          <w:sz w:val="24"/>
+          <w:szCs w:val="24"/>
+        </w:rPr>
+        <w:t>) function will return void which means it will not return anything.</w:t>
+      </w:r>
+    </w:p>
+    <w:p>
+      <w:pPr>
+        <w:rPr>
+          <w:sz w:val="24"/>
+          <w:szCs w:val="24"/>
+        </w:rPr>
+      </w:pPr>
+    </w:p>
+    <w:p>
+      <w:pPr>
+        <w:rPr>
+          <w:b/>
+          <w:bCs/>
+          <w:sz w:val="24"/>
+          <w:szCs w:val="24"/>
+        </w:rPr>
+      </w:pPr>
+      <w:proofErr w:type="spellStart"/>
+      <w:proofErr w:type="gramStart"/>
+      <w:r>
+        <w:rPr>
+          <w:b/>
+          <w:bCs/>
+          <w:sz w:val="24"/>
+          <w:szCs w:val="24"/>
+        </w:rPr>
+        <w:t>getpid</w:t>
+      </w:r>
+      <w:proofErr w:type="spellEnd"/>
+      <w:r>
+        <w:rPr>
+          <w:b/>
+          <w:bCs/>
+          <w:sz w:val="24"/>
+          <w:szCs w:val="24"/>
+        </w:rPr>
+        <w:t>(</w:t>
+      </w:r>
+      <w:proofErr w:type="gramEnd"/>
+      <w:r>
+        <w:rPr>
+          <w:b/>
+          <w:bCs/>
+          <w:sz w:val="24"/>
+          <w:szCs w:val="24"/>
+        </w:rPr>
+        <w:t xml:space="preserve">) and </w:t>
+      </w:r>
+      <w:proofErr w:type="spellStart"/>
+      <w:r>
+        <w:rPr>
+          <w:b/>
+          <w:bCs/>
+          <w:sz w:val="24"/>
+          <w:szCs w:val="24"/>
+        </w:rPr>
+        <w:t>getppid</w:t>
+      </w:r>
+      <w:proofErr w:type="spellEnd"/>
+      <w:r>
+        <w:rPr>
+          <w:b/>
+          <w:bCs/>
+          <w:sz w:val="24"/>
+          <w:szCs w:val="24"/>
+        </w:rPr>
+        <w:t>()</w:t>
       </w:r>
     </w:p>
     <w:p>
@@ -772,12 +1408,21 @@
           <w:szCs w:val="24"/>
         </w:rPr>
       </w:pPr>
-      <w:r>
-        <w:rPr>
-          <w:sz w:val="24"/>
-          <w:szCs w:val="24"/>
-        </w:rPr>
-        <w:t>unistd.h contain both of these</w:t>
+      <w:proofErr w:type="spellStart"/>
+      <w:r>
+        <w:rPr>
+          <w:sz w:val="24"/>
+          <w:szCs w:val="24"/>
+        </w:rPr>
+        <w:t>unistd.h</w:t>
+      </w:r>
+      <w:proofErr w:type="spellEnd"/>
+      <w:r>
+        <w:rPr>
+          <w:sz w:val="24"/>
+          <w:szCs w:val="24"/>
+        </w:rPr>
+        <w:t xml:space="preserve"> contain both of these</w:t>
       </w:r>
     </w:p>
     <w:p>
@@ -792,12 +1437,78 @@
           <w:szCs w:val="24"/>
         </w:rPr>
       </w:pPr>
-      <w:r>
-        <w:rPr>
-          <w:sz w:val="24"/>
-          <w:szCs w:val="24"/>
-        </w:rPr>
-        <w:t>getppid() : returns the process ID of the parent of the calling process. If the calling process was created by the fork() function and the parent process still exists at the time of the getppid function call, this function returns the process ID of the parent process. Otherwise, this function returns a value of 1 which is the process id for init process.</w:t>
+      <w:proofErr w:type="spellStart"/>
+      <w:proofErr w:type="gramStart"/>
+      <w:r>
+        <w:rPr>
+          <w:sz w:val="24"/>
+          <w:szCs w:val="24"/>
+        </w:rPr>
+        <w:t>getppid</w:t>
+      </w:r>
+      <w:proofErr w:type="spellEnd"/>
+      <w:r>
+        <w:rPr>
+          <w:sz w:val="24"/>
+          <w:szCs w:val="24"/>
+        </w:rPr>
+        <w:t>(</w:t>
+      </w:r>
+      <w:proofErr w:type="gramEnd"/>
+      <w:r>
+        <w:rPr>
+          <w:sz w:val="24"/>
+          <w:szCs w:val="24"/>
+        </w:rPr>
+        <w:t xml:space="preserve">) : returns the process ID of the parent of the calling process. If the calling process was created by the </w:t>
+      </w:r>
+      <w:proofErr w:type="gramStart"/>
+      <w:r>
+        <w:rPr>
+          <w:sz w:val="24"/>
+          <w:szCs w:val="24"/>
+        </w:rPr>
+        <w:t>fork(</w:t>
+      </w:r>
+      <w:proofErr w:type="gramEnd"/>
+      <w:r>
+        <w:rPr>
+          <w:sz w:val="24"/>
+          <w:szCs w:val="24"/>
+        </w:rPr>
+        <w:t xml:space="preserve">) function and the parent process still exists at the time of the </w:t>
+      </w:r>
+      <w:proofErr w:type="spellStart"/>
+      <w:r>
+        <w:rPr>
+          <w:sz w:val="24"/>
+          <w:szCs w:val="24"/>
+        </w:rPr>
+        <w:t>getppid</w:t>
+      </w:r>
+      <w:proofErr w:type="spellEnd"/>
+      <w:r>
+        <w:rPr>
+          <w:sz w:val="24"/>
+          <w:szCs w:val="24"/>
+        </w:rPr>
+        <w:t xml:space="preserve"> function call, this function returns the process ID of the parent process. Otherwise, this function returns a value of 1 which is the process id for </w:t>
+      </w:r>
+      <w:proofErr w:type="spellStart"/>
+      <w:r>
+        <w:rPr>
+          <w:sz w:val="24"/>
+          <w:szCs w:val="24"/>
+        </w:rPr>
+        <w:t>init</w:t>
+      </w:r>
+      <w:proofErr w:type="spellEnd"/>
+      <w:r>
+        <w:rPr>
+          <w:sz w:val="24"/>
+          <w:szCs w:val="24"/>
+        </w:rPr>
+        <w:t xml:space="preserve"> process.</w:t>
       </w:r>
     </w:p>
     <w:p>
@@ -817,7 +1528,39 @@
           <w:sz w:val="24"/>
           <w:szCs w:val="24"/>
         </w:rPr>
-        <w:t>Syntax: pid_t getppid(void);</w:t>
+        <w:t xml:space="preserve">Syntax: </w:t>
+      </w:r>
+      <w:proofErr w:type="spellStart"/>
+      <w:r>
+        <w:rPr>
+          <w:sz w:val="24"/>
+          <w:szCs w:val="24"/>
+        </w:rPr>
+        <w:t>pid_t</w:t>
+      </w:r>
+      <w:proofErr w:type="spellEnd"/>
+      <w:r>
+        <w:rPr>
+          <w:sz w:val="24"/>
+          <w:szCs w:val="24"/>
+        </w:rPr>
+        <w:t xml:space="preserve"> </w:t>
+      </w:r>
+      <w:proofErr w:type="spellStart"/>
+      <w:r>
+        <w:rPr>
+          <w:sz w:val="24"/>
+          <w:szCs w:val="24"/>
+        </w:rPr>
+        <w:t>getppid</w:t>
+      </w:r>
+      <w:proofErr w:type="spellEnd"/>
+      <w:r>
+        <w:rPr>
+          <w:sz w:val="24"/>
+          <w:szCs w:val="24"/>
+        </w:rPr>
+        <w:t>(void);</w:t>
       </w:r>
     </w:p>
     <w:p>
@@ -837,7 +1580,32 @@
           <w:sz w:val="24"/>
           <w:szCs w:val="24"/>
         </w:rPr>
-        <w:t>Return type: getppid() returns the process ID of the parent of the current process. It never throws any error therefore is always successful.</w:t>
+        <w:t xml:space="preserve">Return type: </w:t>
+      </w:r>
+      <w:proofErr w:type="spellStart"/>
+      <w:proofErr w:type="gramStart"/>
+      <w:r>
+        <w:rPr>
+          <w:sz w:val="24"/>
+          <w:szCs w:val="24"/>
+        </w:rPr>
+        <w:t>getppid</w:t>
+      </w:r>
+      <w:proofErr w:type="spellEnd"/>
+      <w:r>
+        <w:rPr>
+          <w:sz w:val="24"/>
+          <w:szCs w:val="24"/>
+        </w:rPr>
+        <w:t>(</w:t>
+      </w:r>
+      <w:proofErr w:type="gramEnd"/>
+      <w:r>
+        <w:rPr>
+          <w:sz w:val="24"/>
+          <w:szCs w:val="24"/>
+        </w:rPr>
+        <w:t>) returns the process ID of the parent of the current process. It never throws any error therefore is always successful.</w:t>
       </w:r>
     </w:p>
     <w:p>
@@ -852,12 +1620,30 @@
           <w:szCs w:val="24"/>
         </w:rPr>
       </w:pPr>
-      <w:r>
-        <w:rPr>
-          <w:sz w:val="24"/>
-          <w:szCs w:val="24"/>
-        </w:rPr>
-        <w:t>getpid() : returns the process ID of the calling process. This is often used by routines that generate unique temporary filenames.</w:t>
+      <w:proofErr w:type="spellStart"/>
+      <w:proofErr w:type="gramStart"/>
+      <w:r>
+        <w:rPr>
+          <w:sz w:val="24"/>
+          <w:szCs w:val="24"/>
+        </w:rPr>
+        <w:t>getpid</w:t>
+      </w:r>
+      <w:proofErr w:type="spellEnd"/>
+      <w:r>
+        <w:rPr>
+          <w:sz w:val="24"/>
+          <w:szCs w:val="24"/>
+        </w:rPr>
+        <w:t>(</w:t>
+      </w:r>
+      <w:proofErr w:type="gramEnd"/>
+      <w:r>
+        <w:rPr>
+          <w:sz w:val="24"/>
+          <w:szCs w:val="24"/>
+        </w:rPr>
+        <w:t>) : returns the process ID of the calling process. This is often used by routines that generate unique temporary filenames.</w:t>
       </w:r>
     </w:p>
     <w:p>
@@ -877,7 +1663,39 @@
           <w:sz w:val="24"/>
           <w:szCs w:val="24"/>
         </w:rPr>
-        <w:t>Syntax: pid_t getpid(void);</w:t>
+        <w:t xml:space="preserve">Syntax: </w:t>
+      </w:r>
+      <w:proofErr w:type="spellStart"/>
+      <w:r>
+        <w:rPr>
+          <w:sz w:val="24"/>
+          <w:szCs w:val="24"/>
+        </w:rPr>
+        <w:t>pid_t</w:t>
+      </w:r>
+      <w:proofErr w:type="spellEnd"/>
+      <w:r>
+        <w:rPr>
+          <w:sz w:val="24"/>
+          <w:szCs w:val="24"/>
+        </w:rPr>
+        <w:t xml:space="preserve"> </w:t>
+      </w:r>
+      <w:proofErr w:type="spellStart"/>
+      <w:r>
+        <w:rPr>
+          <w:sz w:val="24"/>
+          <w:szCs w:val="24"/>
+        </w:rPr>
+        <w:t>getpid</w:t>
+      </w:r>
+      <w:proofErr w:type="spellEnd"/>
+      <w:r>
+        <w:rPr>
+          <w:sz w:val="24"/>
+          <w:szCs w:val="24"/>
+        </w:rPr>
+        <w:t>(void);</w:t>
       </w:r>
     </w:p>
     <w:p>
@@ -897,28 +1715,54 @@
           <w:sz w:val="24"/>
           <w:szCs w:val="24"/>
         </w:rPr>
-        <w:t>Return type: getpid() returns the process ID of the current process. It never throws any error therefore is always successful.</w:t>
-      </w:r>
-    </w:p>
-    <w:p>
-      <w:pPr>
-        <w:rPr>
-          <w:b/>
-          <w:bCs/>
-          <w:sz w:val="24"/>
-          <w:szCs w:val="24"/>
-        </w:rPr>
-      </w:pPr>
-    </w:p>
-    <w:p>
-      <w:pPr>
-        <w:rPr>
-          <w:b/>
-          <w:bCs/>
-          <w:sz w:val="24"/>
-          <w:szCs w:val="24"/>
-        </w:rPr>
-      </w:pPr>
+        <w:t xml:space="preserve">Return type: </w:t>
+      </w:r>
+      <w:proofErr w:type="spellStart"/>
+      <w:proofErr w:type="gramStart"/>
+      <w:r>
+        <w:rPr>
+          <w:sz w:val="24"/>
+          <w:szCs w:val="24"/>
+        </w:rPr>
+        <w:t>getpid</w:t>
+      </w:r>
+      <w:proofErr w:type="spellEnd"/>
+      <w:r>
+        <w:rPr>
+          <w:sz w:val="24"/>
+          <w:szCs w:val="24"/>
+        </w:rPr>
+        <w:t>(</w:t>
+      </w:r>
+      <w:proofErr w:type="gramEnd"/>
+      <w:r>
+        <w:rPr>
+          <w:sz w:val="24"/>
+          <w:szCs w:val="24"/>
+        </w:rPr>
+        <w:t>) returns the process ID of the current process. It never throws any error therefore is always successful.</w:t>
+      </w:r>
+    </w:p>
+    <w:p>
+      <w:pPr>
+        <w:rPr>
+          <w:b/>
+          <w:bCs/>
+          <w:sz w:val="24"/>
+          <w:szCs w:val="24"/>
+        </w:rPr>
+      </w:pPr>
+    </w:p>
+    <w:p>
+      <w:pPr>
+        <w:rPr>
+          <w:b/>
+          <w:bCs/>
+          <w:sz w:val="24"/>
+          <w:szCs w:val="24"/>
+        </w:rPr>
+      </w:pPr>
+      <w:proofErr w:type="gramStart"/>
       <w:r>
         <w:rPr>
           <w:b/>
@@ -935,7 +1779,17 @@
           <w:sz w:val="24"/>
           <w:szCs w:val="24"/>
         </w:rPr>
-        <w:t>()</w:t>
+        <w:t>(</w:t>
+      </w:r>
+      <w:proofErr w:type="gramEnd"/>
+      <w:r>
+        <w:rPr>
+          <w:b/>
+          <w:bCs/>
+          <w:sz w:val="24"/>
+          <w:szCs w:val="24"/>
+        </w:rPr>
+        <w:t>)</w:t>
       </w:r>
     </w:p>
     <w:p>
@@ -995,7 +1849,39 @@
           <w:sz w:val="24"/>
           <w:szCs w:val="24"/>
         </w:rPr>
-        <w:t>This function is declared in &lt;process.h&gt;, which &lt;unistd.h&gt; includes</w:t>
+        <w:t>This function is declared in &lt;</w:t>
+      </w:r>
+      <w:proofErr w:type="spellStart"/>
+      <w:r>
+        <w:rPr>
+          <w:sz w:val="24"/>
+          <w:szCs w:val="24"/>
+        </w:rPr>
+        <w:t>process.h</w:t>
+      </w:r>
+      <w:proofErr w:type="spellEnd"/>
+      <w:r>
+        <w:rPr>
+          <w:sz w:val="24"/>
+          <w:szCs w:val="24"/>
+        </w:rPr>
+        <w:t>&gt;, which &lt;</w:t>
+      </w:r>
+      <w:proofErr w:type="spellStart"/>
+      <w:r>
+        <w:rPr>
+          <w:sz w:val="24"/>
+          <w:szCs w:val="24"/>
+        </w:rPr>
+        <w:t>unistd.h</w:t>
+      </w:r>
+      <w:proofErr w:type="spellEnd"/>
+      <w:r>
+        <w:rPr>
+          <w:sz w:val="24"/>
+          <w:szCs w:val="24"/>
+        </w:rPr>
+        <w:t>&gt; includes</w:t>
       </w:r>
     </w:p>
     <w:p>
@@ -1094,14 +1980,25 @@
           <w:szCs w:val="24"/>
         </w:rPr>
       </w:pPr>
-      <w:r>
-        <w:rPr>
-          <w:b/>
-          <w:bCs/>
-          <w:sz w:val="24"/>
-          <w:szCs w:val="24"/>
-        </w:rPr>
-        <w:t>system()</w:t>
+      <w:proofErr w:type="gramStart"/>
+      <w:r>
+        <w:rPr>
+          <w:b/>
+          <w:bCs/>
+          <w:sz w:val="24"/>
+          <w:szCs w:val="24"/>
+        </w:rPr>
+        <w:t>system(</w:t>
+      </w:r>
+      <w:proofErr w:type="gramEnd"/>
+      <w:r>
+        <w:rPr>
+          <w:b/>
+          <w:bCs/>
+          <w:sz w:val="24"/>
+          <w:szCs w:val="24"/>
+        </w:rPr>
+        <w:t>)</w:t>
       </w:r>
     </w:p>
     <w:p>
@@ -1116,12 +2013,21 @@
           <w:szCs w:val="24"/>
         </w:rPr>
       </w:pPr>
-      <w:r>
-        <w:rPr>
-          <w:sz w:val="24"/>
-          <w:szCs w:val="24"/>
-        </w:rPr>
-        <w:t>system() is used to invoke an operating system command from a C/C++ program.</w:t>
+      <w:proofErr w:type="gramStart"/>
+      <w:r>
+        <w:rPr>
+          <w:sz w:val="24"/>
+          <w:szCs w:val="24"/>
+        </w:rPr>
+        <w:t>system(</w:t>
+      </w:r>
+      <w:proofErr w:type="gramEnd"/>
+      <w:r>
+        <w:rPr>
+          <w:sz w:val="24"/>
+          <w:szCs w:val="24"/>
+        </w:rPr>
+        <w:t>) is used to invoke an operating system command from a C/C++ program.</w:t>
       </w:r>
     </w:p>
     <w:p>
@@ -1141,7 +2047,32 @@
           <w:sz w:val="24"/>
           <w:szCs w:val="24"/>
         </w:rPr>
-        <w:t>int system(const char *command)</w:t>
+        <w:t xml:space="preserve">int </w:t>
+      </w:r>
+      <w:proofErr w:type="gramStart"/>
+      <w:r>
+        <w:rPr>
+          <w:sz w:val="24"/>
+          <w:szCs w:val="24"/>
+        </w:rPr>
+        <w:t>system(</w:t>
+      </w:r>
+      <w:proofErr w:type="spellStart"/>
+      <w:proofErr w:type="gramEnd"/>
+      <w:r>
+        <w:rPr>
+          <w:sz w:val="24"/>
+          <w:szCs w:val="24"/>
+        </w:rPr>
+        <w:t>const</w:t>
+      </w:r>
+      <w:proofErr w:type="spellEnd"/>
+      <w:r>
+        <w:rPr>
+          <w:sz w:val="24"/>
+          <w:szCs w:val="24"/>
+        </w:rPr>
+        <w:t xml:space="preserve"> char *command)</w:t>
       </w:r>
     </w:p>
     <w:p>
@@ -1161,7 +2092,23 @@
           <w:sz w:val="24"/>
           <w:szCs w:val="24"/>
         </w:rPr>
-        <w:t>Using system(), we can execute any command that can run on terminal if operating system allows.</w:t>
+        <w:t xml:space="preserve">Using </w:t>
+      </w:r>
+      <w:proofErr w:type="gramStart"/>
+      <w:r>
+        <w:rPr>
+          <w:sz w:val="24"/>
+          <w:szCs w:val="24"/>
+        </w:rPr>
+        <w:t>system(</w:t>
+      </w:r>
+      <w:proofErr w:type="gramEnd"/>
+      <w:r>
+        <w:rPr>
+          <w:sz w:val="24"/>
+          <w:szCs w:val="24"/>
+        </w:rPr>
+        <w:t>), we can execute any command that can run on terminal if operating system allows.</w:t>
       </w:r>
     </w:p>
     <w:p>
@@ -1176,12 +2123,37 @@
           <w:szCs w:val="24"/>
         </w:rPr>
       </w:pPr>
-      <w:r>
-        <w:rPr>
-          <w:sz w:val="24"/>
-          <w:szCs w:val="24"/>
-        </w:rPr>
-        <w:t>stdlib.h or cstdlib needs to be included to call system.</w:t>
+      <w:proofErr w:type="spellStart"/>
+      <w:r>
+        <w:rPr>
+          <w:sz w:val="24"/>
+          <w:szCs w:val="24"/>
+        </w:rPr>
+        <w:t>stdlib.h</w:t>
+      </w:r>
+      <w:proofErr w:type="spellEnd"/>
+      <w:r>
+        <w:rPr>
+          <w:sz w:val="24"/>
+          <w:szCs w:val="24"/>
+        </w:rPr>
+        <w:t xml:space="preserve"> or </w:t>
+      </w:r>
+      <w:proofErr w:type="spellStart"/>
+      <w:r>
+        <w:rPr>
+          <w:sz w:val="24"/>
+          <w:szCs w:val="24"/>
+        </w:rPr>
+        <w:t>cstdlib</w:t>
+      </w:r>
+      <w:proofErr w:type="spellEnd"/>
+      <w:r>
+        <w:rPr>
+          <w:sz w:val="24"/>
+          <w:szCs w:val="24"/>
+        </w:rPr>
+        <w:t xml:space="preserve"> needs to be included to call system.</w:t>
       </w:r>
     </w:p>
     <w:p>
@@ -1219,16 +2191,17 @@
           <w:szCs w:val="24"/>
         </w:rPr>
       </w:pPr>
-      <w:r>
-        <w:rPr>
-          <w:b/>
-          <w:bCs/>
-          <w:sz w:val="24"/>
-          <w:szCs w:val="24"/>
-        </w:rPr>
-        <w:lastRenderedPageBreak/>
+      <w:proofErr w:type="spellStart"/>
+      <w:r>
+        <w:rPr>
+          <w:b/>
+          <w:bCs/>
+          <w:sz w:val="24"/>
+          <w:szCs w:val="24"/>
+        </w:rPr>
         <w:t>a.out</w:t>
       </w:r>
+      <w:proofErr w:type="spellEnd"/>
       <w:r>
         <w:rPr>
           <w:sz w:val="24"/>
@@ -1275,6 +2248,7 @@
         </w:rPr>
         <w:t xml:space="preserve"> </w:t>
       </w:r>
+      <w:proofErr w:type="gramStart"/>
       <w:r>
         <w:rPr>
           <w:sz w:val="24"/>
@@ -1291,6 +2265,7 @@
         </w:rPr>
         <w:t>o</w:t>
       </w:r>
+      <w:proofErr w:type="gramEnd"/>
       <w:r>
         <w:rPr>
           <w:sz w:val="24"/>
@@ -1325,6 +2300,7 @@
           <w:sz w:val="24"/>
           <w:szCs w:val="24"/>
         </w:rPr>
+        <w:lastRenderedPageBreak/>
         <w:t>.c are source file</w:t>
       </w:r>
     </w:p>
@@ -1340,12 +2316,21 @@
           <w:szCs w:val="24"/>
         </w:rPr>
       </w:pPr>
-      <w:r>
-        <w:rPr>
-          <w:sz w:val="24"/>
-          <w:szCs w:val="24"/>
-        </w:rPr>
-        <w:t>.o are object file</w:t>
+      <w:proofErr w:type="gramStart"/>
+      <w:r>
+        <w:rPr>
+          <w:sz w:val="24"/>
+          <w:szCs w:val="24"/>
+        </w:rPr>
+        <w:t>.o</w:t>
+      </w:r>
+      <w:proofErr w:type="gramEnd"/>
+      <w:r>
+        <w:rPr>
+          <w:sz w:val="24"/>
+          <w:szCs w:val="24"/>
+        </w:rPr>
+        <w:t xml:space="preserve"> are object file</w:t>
       </w:r>
     </w:p>
     <w:p>
@@ -1365,7 +2350,23 @@
           <w:sz w:val="24"/>
           <w:szCs w:val="24"/>
         </w:rPr>
-        <w:t>Executables generally have no extension on UNIX, and .exe on Windows, though there is a default of a.out for linked C and C++ programs that haven't specified an output name</w:t>
+        <w:t xml:space="preserve">Executables generally have no extension on UNIX, and .exe on Windows, though there is a default of </w:t>
+      </w:r>
+      <w:proofErr w:type="spellStart"/>
+      <w:r>
+        <w:rPr>
+          <w:sz w:val="24"/>
+          <w:szCs w:val="24"/>
+        </w:rPr>
+        <w:t>a.out</w:t>
+      </w:r>
+      <w:proofErr w:type="spellEnd"/>
+      <w:r>
+        <w:rPr>
+          <w:sz w:val="24"/>
+          <w:szCs w:val="24"/>
+        </w:rPr>
+        <w:t xml:space="preserve"> for linked C and C++ programs that haven't specified an output name</w:t>
       </w:r>
     </w:p>
     <w:p>
@@ -1385,7 +2386,23 @@
           <w:sz w:val="24"/>
           <w:szCs w:val="24"/>
         </w:rPr>
-        <w:t xml:space="preserve">cc command is stands for C Compiler, usually an alias command to gcc or clang. </w:t>
+        <w:t xml:space="preserve">cc command is stands for C Compiler, usually an alias command to </w:t>
+      </w:r>
+      <w:proofErr w:type="spellStart"/>
+      <w:r>
+        <w:rPr>
+          <w:sz w:val="24"/>
+          <w:szCs w:val="24"/>
+        </w:rPr>
+        <w:t>gcc</w:t>
+      </w:r>
+      <w:proofErr w:type="spellEnd"/>
+      <w:r>
+        <w:rPr>
+          <w:sz w:val="24"/>
+          <w:szCs w:val="24"/>
+        </w:rPr>
+        <w:t xml:space="preserve"> or clang. </w:t>
       </w:r>
     </w:p>
     <w:p>
@@ -1405,7 +2422,23 @@
           <w:sz w:val="24"/>
           <w:szCs w:val="24"/>
         </w:rPr>
-        <w:t xml:space="preserve">As the name suggests, executing the cc command will usually call the gcc on Linux systems. It is used to compile the C language codes and create executables. </w:t>
+        <w:t xml:space="preserve">As the name suggests, executing the cc command will usually call the </w:t>
+      </w:r>
+      <w:proofErr w:type="spellStart"/>
+      <w:r>
+        <w:rPr>
+          <w:sz w:val="24"/>
+          <w:szCs w:val="24"/>
+        </w:rPr>
+        <w:t>gcc</w:t>
+      </w:r>
+      <w:proofErr w:type="spellEnd"/>
+      <w:r>
+        <w:rPr>
+          <w:sz w:val="24"/>
+          <w:szCs w:val="24"/>
+        </w:rPr>
+        <w:t xml:space="preserve"> on Linux systems. It is used to compile the C language codes and create executables. </w:t>
       </w:r>
     </w:p>
     <w:p>
@@ -1445,7 +2478,39 @@
           <w:sz w:val="24"/>
           <w:szCs w:val="24"/>
         </w:rPr>
-        <w:t>cc command with -o option: This command will compile the source_file.c file, and create a executable output file with the specified name.</w:t>
+        <w:t xml:space="preserve">cc command with -o option: This command will compile the </w:t>
+      </w:r>
+      <w:proofErr w:type="spellStart"/>
+      <w:r>
+        <w:rPr>
+          <w:sz w:val="24"/>
+          <w:szCs w:val="24"/>
+        </w:rPr>
+        <w:t>source_file.c</w:t>
+      </w:r>
+      <w:proofErr w:type="spellEnd"/>
+      <w:r>
+        <w:rPr>
+          <w:sz w:val="24"/>
+          <w:szCs w:val="24"/>
+        </w:rPr>
+        <w:t xml:space="preserve"> file, and create </w:t>
+      </w:r>
+      <w:proofErr w:type="gramStart"/>
+      <w:r>
+        <w:rPr>
+          <w:sz w:val="24"/>
+          <w:szCs w:val="24"/>
+        </w:rPr>
+        <w:t>a</w:t>
+      </w:r>
+      <w:proofErr w:type="gramEnd"/>
+      <w:r>
+        <w:rPr>
+          <w:sz w:val="24"/>
+          <w:szCs w:val="24"/>
+        </w:rPr>
+        <w:t xml:space="preserve"> executable output file with the specified name.</w:t>
       </w:r>
       <w:r>
         <w:rPr>
@@ -1459,8 +2524,33 @@
           <w:sz w:val="24"/>
           <w:szCs w:val="24"/>
         </w:rPr>
-        <w:t>cc example.c -o examp_out</w:t>
-      </w:r>
+        <w:t xml:space="preserve">cc </w:t>
+      </w:r>
+      <w:proofErr w:type="spellStart"/>
+      <w:r>
+        <w:rPr>
+          <w:sz w:val="24"/>
+          <w:szCs w:val="24"/>
+        </w:rPr>
+        <w:t>example.c</w:t>
+      </w:r>
+      <w:proofErr w:type="spellEnd"/>
+      <w:r>
+        <w:rPr>
+          <w:sz w:val="24"/>
+          <w:szCs w:val="24"/>
+        </w:rPr>
+        <w:t xml:space="preserve"> -o </w:t>
+      </w:r>
+      <w:proofErr w:type="spellStart"/>
+      <w:r>
+        <w:rPr>
+          <w:sz w:val="24"/>
+          <w:szCs w:val="24"/>
+        </w:rPr>
+        <w:t>examp_out</w:t>
+      </w:r>
+      <w:proofErr w:type="spellEnd"/>
     </w:p>
     <w:p>
       <w:pPr>
@@ -1530,14 +2620,25 @@
           <w:szCs w:val="24"/>
         </w:rPr>
       </w:pPr>
-      <w:r>
-        <w:rPr>
-          <w:b/>
-          <w:bCs/>
-          <w:sz w:val="24"/>
-          <w:szCs w:val="24"/>
-        </w:rPr>
-        <w:t>wait()</w:t>
+      <w:proofErr w:type="gramStart"/>
+      <w:r>
+        <w:rPr>
+          <w:b/>
+          <w:bCs/>
+          <w:sz w:val="24"/>
+          <w:szCs w:val="24"/>
+        </w:rPr>
+        <w:t>wait(</w:t>
+      </w:r>
+      <w:proofErr w:type="gramEnd"/>
+      <w:r>
+        <w:rPr>
+          <w:b/>
+          <w:bCs/>
+          <w:sz w:val="24"/>
+          <w:szCs w:val="24"/>
+        </w:rPr>
+        <w:t>)</w:t>
       </w:r>
     </w:p>
     <w:p>
@@ -1588,6 +2689,7 @@
           <w:lang w:val="en-US"/>
         </w:rPr>
       </w:pPr>
+      <w:proofErr w:type="spellStart"/>
       <w:r>
         <w:rPr>
           <w:rFonts w:ascii="Bell MT" w:hAnsi="Bell MT"/>
@@ -1596,7 +2698,40 @@
           <w:color w:val="FF0000"/>
           <w:lang w:val="en-US"/>
         </w:rPr>
-        <w:t>Scanf(“%[^\n]s”, str) vs gets(str)</w:t>
+        <w:t>Scanf</w:t>
+      </w:r>
+      <w:proofErr w:type="spellEnd"/>
+      <w:r>
+        <w:rPr>
+          <w:rFonts w:ascii="Bell MT" w:hAnsi="Bell MT"/>
+          <w:b/>
+          <w:bCs/>
+          <w:color w:val="FF0000"/>
+          <w:lang w:val="en-US"/>
+        </w:rPr>
+        <w:t>(“%[^\</w:t>
+      </w:r>
+      <w:proofErr w:type="gramStart"/>
+      <w:r>
+        <w:rPr>
+          <w:rFonts w:ascii="Bell MT" w:hAnsi="Bell MT"/>
+          <w:b/>
+          <w:bCs/>
+          <w:color w:val="FF0000"/>
+          <w:lang w:val="en-US"/>
+        </w:rPr>
+        <w:t>n]s</w:t>
+      </w:r>
+      <w:proofErr w:type="gramEnd"/>
+      <w:r>
+        <w:rPr>
+          <w:rFonts w:ascii="Bell MT" w:hAnsi="Bell MT"/>
+          <w:b/>
+          <w:bCs/>
+          <w:color w:val="FF0000"/>
+          <w:lang w:val="en-US"/>
+        </w:rPr>
+        <w:t>”, str) vs gets(str)</w:t>
       </w:r>
     </w:p>
     <w:p>
@@ -1640,8 +2775,20 @@
           <w:color w:val="FF0000"/>
           <w:lang w:val="en-US"/>
         </w:rPr>
-        <w:t>buffer issue in c and c++</w:t>
-      </w:r>
+        <w:t xml:space="preserve">buffer issue in c and </w:t>
+      </w:r>
+      <w:proofErr w:type="spellStart"/>
+      <w:r>
+        <w:rPr>
+          <w:rFonts w:ascii="Bell MT" w:hAnsi="Bell MT"/>
+          <w:b/>
+          <w:bCs/>
+          <w:color w:val="FF0000"/>
+          <w:lang w:val="en-US"/>
+        </w:rPr>
+        <w:t>c++</w:t>
+      </w:r>
+      <w:proofErr w:type="spellEnd"/>
     </w:p>
     <w:p>
       <w:pPr>
@@ -1950,7 +3097,33 @@
           <w:szCs w:val="28"/>
           <w:lang w:val="en-US"/>
         </w:rPr>
-        <w:t>The &lt;unistd.h&gt; header defines miscellaneous symbolic constants and types, and declares miscellaneous functions.</w:t>
+        <w:t>The &lt;</w:t>
+      </w:r>
+      <w:proofErr w:type="spellStart"/>
+      <w:r>
+        <w:rPr>
+          <w:rFonts w:ascii="Bell MT" w:hAnsi="Bell MT"/>
+          <w:b/>
+          <w:bCs/>
+          <w:color w:val="00B050"/>
+          <w:sz w:val="28"/>
+          <w:szCs w:val="28"/>
+          <w:lang w:val="en-US"/>
+        </w:rPr>
+        <w:t>unistd.h</w:t>
+      </w:r>
+      <w:proofErr w:type="spellEnd"/>
+      <w:r>
+        <w:rPr>
+          <w:rFonts w:ascii="Bell MT" w:hAnsi="Bell MT"/>
+          <w:b/>
+          <w:bCs/>
+          <w:color w:val="00B050"/>
+          <w:sz w:val="28"/>
+          <w:szCs w:val="28"/>
+          <w:lang w:val="en-US"/>
+        </w:rPr>
+        <w:t>&gt; header defines miscellaneous symbolic constants and types, and declares miscellaneous functions.</w:t>
       </w:r>
     </w:p>
     <w:p>
@@ -1971,6 +3144,8 @@
           <w:lang w:val="en-US"/>
         </w:rPr>
       </w:pPr>
+      <w:proofErr w:type="spellStart"/>
+      <w:proofErr w:type="gramStart"/>
       <w:r>
         <w:rPr>
           <w:rFonts w:ascii="Bell MT" w:hAnsi="Bell MT"/>
@@ -1982,7 +3157,85 @@
           <w:lang w:val="en-US"/>
         </w:rPr>
         <w:lastRenderedPageBreak/>
-        <w:t>fflush(): Is is typically used for output stream only. its purpose is to clear (or flush) the output buffer and move the buffered data to console (in case of stdout) or disk (in case of file output stream).</w:t>
+        <w:t>fflush</w:t>
+      </w:r>
+      <w:proofErr w:type="spellEnd"/>
+      <w:r>
+        <w:rPr>
+          <w:rFonts w:ascii="Bell MT" w:hAnsi="Bell MT"/>
+          <w:b/>
+          <w:bCs/>
+          <w:color w:val="833C0B" w:themeColor="accent2" w:themeShade="80"/>
+          <w:sz w:val="28"/>
+          <w:szCs w:val="28"/>
+          <w:lang w:val="en-US"/>
+        </w:rPr>
+        <w:t>(</w:t>
+      </w:r>
+      <w:proofErr w:type="gramEnd"/>
+      <w:r>
+        <w:rPr>
+          <w:rFonts w:ascii="Bell MT" w:hAnsi="Bell MT"/>
+          <w:b/>
+          <w:bCs/>
+          <w:color w:val="833C0B" w:themeColor="accent2" w:themeShade="80"/>
+          <w:sz w:val="28"/>
+          <w:szCs w:val="28"/>
+          <w:lang w:val="en-US"/>
+        </w:rPr>
+        <w:t xml:space="preserve">): Is </w:t>
+      </w:r>
+      <w:proofErr w:type="spellStart"/>
+      <w:r>
+        <w:rPr>
+          <w:rFonts w:ascii="Bell MT" w:hAnsi="Bell MT"/>
+          <w:b/>
+          <w:bCs/>
+          <w:color w:val="833C0B" w:themeColor="accent2" w:themeShade="80"/>
+          <w:sz w:val="28"/>
+          <w:szCs w:val="28"/>
+          <w:lang w:val="en-US"/>
+        </w:rPr>
+        <w:t>is</w:t>
+      </w:r>
+      <w:proofErr w:type="spellEnd"/>
+      <w:r>
+        <w:rPr>
+          <w:rFonts w:ascii="Bell MT" w:hAnsi="Bell MT"/>
+          <w:b/>
+          <w:bCs/>
+          <w:color w:val="833C0B" w:themeColor="accent2" w:themeShade="80"/>
+          <w:sz w:val="28"/>
+          <w:szCs w:val="28"/>
+          <w:lang w:val="en-US"/>
+        </w:rPr>
+        <w:t xml:space="preserve"> typically used for output stream only. its purpose is to clear (or flush) the output buffer and move the buffered data to console (in case of </w:t>
+      </w:r>
+      <w:proofErr w:type="spellStart"/>
+      <w:r>
+        <w:rPr>
+          <w:rFonts w:ascii="Bell MT" w:hAnsi="Bell MT"/>
+          <w:b/>
+          <w:bCs/>
+          <w:color w:val="833C0B" w:themeColor="accent2" w:themeShade="80"/>
+          <w:sz w:val="28"/>
+          <w:szCs w:val="28"/>
+          <w:lang w:val="en-US"/>
+        </w:rPr>
+        <w:t>stdout</w:t>
+      </w:r>
+      <w:proofErr w:type="spellEnd"/>
+      <w:r>
+        <w:rPr>
+          <w:rFonts w:ascii="Bell MT" w:hAnsi="Bell MT"/>
+          <w:b/>
+          <w:bCs/>
+          <w:color w:val="833C0B" w:themeColor="accent2" w:themeShade="80"/>
+          <w:sz w:val="28"/>
+          <w:szCs w:val="28"/>
+          <w:lang w:val="en-US"/>
+        </w:rPr>
+        <w:t>) or disk (in case of file output stream).</w:t>
       </w:r>
     </w:p>
     <w:p>
@@ -3630,15 +4883,6 @@
   </w:num>
   <w:num w:numId="14">
     <w:abstractNumId w:val="1"/>
-    <w:lvlOverride w:ilvl="0"/>
-    <w:lvlOverride w:ilvl="1"/>
-    <w:lvlOverride w:ilvl="2"/>
-    <w:lvlOverride w:ilvl="3"/>
-    <w:lvlOverride w:ilvl="4"/>
-    <w:lvlOverride w:ilvl="5"/>
-    <w:lvlOverride w:ilvl="6"/>
-    <w:lvlOverride w:ilvl="7"/>
-    <w:lvlOverride w:ilvl="8"/>
   </w:num>
 </w:numbering>
 </file>

</xml_diff>

<commit_message>
done with systemc() and exec() in OS
</commit_message>
<xml_diff>
--- a/c_program_notes.docx
+++ b/c_program_notes.docx
@@ -2488,6 +2488,1889 @@
           <w:t>https://www.geeksforgeeks.org/system-call-in-c/</w:t>
         </w:r>
       </w:hyperlink>
+    </w:p>
+    <w:tbl>
+      <w:tblPr>
+        <w:tblStyle w:val="GridTable4-Accent5"/>
+        <w:tblW w:w="11269" w:type="dxa"/>
+        <w:tblInd w:w="-289" w:type="dxa"/>
+        <w:tblLook w:val="04A0" w:firstRow="1" w:lastRow="0" w:firstColumn="1" w:lastColumn="0" w:noHBand="0" w:noVBand="1"/>
+      </w:tblPr>
+      <w:tblGrid>
+        <w:gridCol w:w="5265"/>
+        <w:gridCol w:w="6004"/>
+      </w:tblGrid>
+      <w:tr>
+        <w:trPr>
+          <w:cnfStyle w:val="100000000000" w:firstRow="1" w:lastRow="0" w:firstColumn="0" w:lastColumn="0" w:oddVBand="0" w:evenVBand="0" w:oddHBand="0" w:evenHBand="0" w:firstRowFirstColumn="0" w:firstRowLastColumn="0" w:lastRowFirstColumn="0" w:lastRowLastColumn="0"/>
+          <w:trHeight w:val="526"/>
+        </w:trPr>
+        <w:tc>
+          <w:tcPr>
+            <w:cnfStyle w:val="001000000000" w:firstRow="0" w:lastRow="0" w:firstColumn="1" w:lastColumn="0" w:oddVBand="0" w:evenVBand="0" w:oddHBand="0" w:evenHBand="0" w:firstRowFirstColumn="0" w:firstRowLastColumn="0" w:lastRowFirstColumn="0" w:lastRowLastColumn="0"/>
+            <w:tcW w:w="5265" w:type="dxa"/>
+          </w:tcPr>
+          <w:p>
+            <w:pPr>
+              <w:rPr>
+                <w:color w:val="auto"/>
+                <w:sz w:val="40"/>
+                <w:szCs w:val="40"/>
+                <w:u w:val="double"/>
+              </w:rPr>
+            </w:pPr>
+            <w:proofErr w:type="gramStart"/>
+            <w:r>
+              <w:rPr>
+                <w:color w:val="auto"/>
+                <w:sz w:val="40"/>
+                <w:szCs w:val="40"/>
+                <w:u w:val="double"/>
+              </w:rPr>
+              <w:t>SYSTEM(</w:t>
+            </w:r>
+            <w:proofErr w:type="gramEnd"/>
+            <w:r>
+              <w:rPr>
+                <w:color w:val="auto"/>
+                <w:sz w:val="40"/>
+                <w:szCs w:val="40"/>
+                <w:u w:val="double"/>
+              </w:rPr>
+              <w:t>)</w:t>
+            </w:r>
+          </w:p>
+        </w:tc>
+        <w:tc>
+          <w:tcPr>
+            <w:tcW w:w="6004" w:type="dxa"/>
+          </w:tcPr>
+          <w:p>
+            <w:pPr>
+              <w:cnfStyle w:val="100000000000" w:firstRow="1" w:lastRow="0" w:firstColumn="0" w:lastColumn="0" w:oddVBand="0" w:evenVBand="0" w:oddHBand="0" w:evenHBand="0" w:firstRowFirstColumn="0" w:firstRowLastColumn="0" w:lastRowFirstColumn="0" w:lastRowLastColumn="0"/>
+              <w:rPr>
+                <w:color w:val="auto"/>
+                <w:sz w:val="40"/>
+                <w:szCs w:val="40"/>
+                <w:u w:val="double"/>
+              </w:rPr>
+            </w:pPr>
+            <w:proofErr w:type="gramStart"/>
+            <w:r>
+              <w:rPr>
+                <w:color w:val="auto"/>
+                <w:sz w:val="40"/>
+                <w:szCs w:val="40"/>
+                <w:u w:val="double"/>
+              </w:rPr>
+              <w:t>EXECL(</w:t>
+            </w:r>
+            <w:proofErr w:type="gramEnd"/>
+            <w:r>
+              <w:rPr>
+                <w:color w:val="auto"/>
+                <w:sz w:val="40"/>
+                <w:szCs w:val="40"/>
+                <w:u w:val="double"/>
+              </w:rPr>
+              <w:t>)</w:t>
+            </w:r>
+          </w:p>
+        </w:tc>
+      </w:tr>
+      <w:tr>
+        <w:trPr>
+          <w:cnfStyle w:val="000000100000" w:firstRow="0" w:lastRow="0" w:firstColumn="0" w:lastColumn="0" w:oddVBand="0" w:evenVBand="0" w:oddHBand="1" w:evenHBand="0" w:firstRowFirstColumn="0" w:firstRowLastColumn="0" w:lastRowFirstColumn="0" w:lastRowLastColumn="0"/>
+          <w:trHeight w:val="884"/>
+        </w:trPr>
+        <w:tc>
+          <w:tcPr>
+            <w:cnfStyle w:val="001000000000" w:firstRow="0" w:lastRow="0" w:firstColumn="1" w:lastColumn="0" w:oddVBand="0" w:evenVBand="0" w:oddHBand="0" w:evenHBand="0" w:firstRowFirstColumn="0" w:firstRowLastColumn="0" w:lastRowFirstColumn="0" w:lastRowLastColumn="0"/>
+            <w:tcW w:w="5265" w:type="dxa"/>
+          </w:tcPr>
+          <w:p>
+            <w:pPr>
+              <w:rPr>
+                <w:sz w:val="24"/>
+                <w:szCs w:val="24"/>
+                <w:u w:val="single"/>
+              </w:rPr>
+            </w:pPr>
+            <w:r>
+              <w:rPr>
+                <w:sz w:val="24"/>
+                <w:szCs w:val="24"/>
+                <w:u w:val="single"/>
+              </w:rPr>
+              <w:t>NAME</w:t>
+            </w:r>
+          </w:p>
+          <w:p>
+            <w:pPr>
+              <w:rPr>
+                <w:b w:val="0"/>
+                <w:bCs w:val="0"/>
+                <w:sz w:val="24"/>
+                <w:szCs w:val="24"/>
+              </w:rPr>
+            </w:pPr>
+            <w:r>
+              <w:rPr>
+                <w:sz w:val="24"/>
+                <w:szCs w:val="24"/>
+              </w:rPr>
+              <w:t xml:space="preserve">       </w:t>
+            </w:r>
+            <w:r>
+              <w:rPr>
+                <w:b w:val="0"/>
+                <w:bCs w:val="0"/>
+              </w:rPr>
+              <w:t>system - execute a shell command</w:t>
+            </w:r>
+          </w:p>
+        </w:tc>
+        <w:tc>
+          <w:tcPr>
+            <w:tcW w:w="6004" w:type="dxa"/>
+          </w:tcPr>
+          <w:p>
+            <w:pPr>
+              <w:cnfStyle w:val="000000100000" w:firstRow="0" w:lastRow="0" w:firstColumn="0" w:lastColumn="0" w:oddVBand="0" w:evenVBand="0" w:oddHBand="1" w:evenHBand="0" w:firstRowFirstColumn="0" w:firstRowLastColumn="0" w:lastRowFirstColumn="0" w:lastRowLastColumn="0"/>
+              <w:rPr>
+                <w:b/>
+                <w:bCs/>
+                <w:sz w:val="24"/>
+                <w:szCs w:val="24"/>
+                <w:u w:val="single"/>
+              </w:rPr>
+            </w:pPr>
+            <w:r>
+              <w:rPr>
+                <w:b/>
+                <w:bCs/>
+                <w:sz w:val="24"/>
+                <w:szCs w:val="24"/>
+                <w:u w:val="single"/>
+              </w:rPr>
+              <w:t>NAME</w:t>
+            </w:r>
+          </w:p>
+          <w:p>
+            <w:pPr>
+              <w:cnfStyle w:val="000000100000" w:firstRow="0" w:lastRow="0" w:firstColumn="0" w:lastColumn="0" w:oddVBand="0" w:evenVBand="0" w:oddHBand="1" w:evenHBand="0" w:firstRowFirstColumn="0" w:firstRowLastColumn="0" w:lastRowFirstColumn="0" w:lastRowLastColumn="0"/>
+              <w:rPr>
+                <w:sz w:val="24"/>
+                <w:szCs w:val="24"/>
+              </w:rPr>
+            </w:pPr>
+            <w:r>
+              <w:t xml:space="preserve">       execl - execute a file</w:t>
+            </w:r>
+          </w:p>
+        </w:tc>
+      </w:tr>
+      <w:tr>
+        <w:trPr>
+          <w:trHeight w:val="1262"/>
+        </w:trPr>
+        <w:tc>
+          <w:tcPr>
+            <w:cnfStyle w:val="001000000000" w:firstRow="0" w:lastRow="0" w:firstColumn="1" w:lastColumn="0" w:oddVBand="0" w:evenVBand="0" w:oddHBand="0" w:evenHBand="0" w:firstRowFirstColumn="0" w:firstRowLastColumn="0" w:lastRowFirstColumn="0" w:lastRowLastColumn="0"/>
+            <w:tcW w:w="5265" w:type="dxa"/>
+          </w:tcPr>
+          <w:p>
+            <w:pPr>
+              <w:rPr>
+                <w:b w:val="0"/>
+                <w:bCs w:val="0"/>
+                <w:sz w:val="24"/>
+                <w:szCs w:val="24"/>
+                <w:u w:val="single"/>
+              </w:rPr>
+            </w:pPr>
+            <w:r>
+              <w:rPr>
+                <w:sz w:val="24"/>
+                <w:szCs w:val="24"/>
+                <w:u w:val="single"/>
+              </w:rPr>
+              <w:t>SYNOPSIS</w:t>
+            </w:r>
+          </w:p>
+          <w:p>
+            <w:pPr>
+              <w:rPr>
+                <w:sz w:val="24"/>
+                <w:szCs w:val="24"/>
+                <w:u w:val="single"/>
+              </w:rPr>
+            </w:pPr>
+            <w:r>
+              <w:rPr>
+                <w:b w:val="0"/>
+                <w:bCs w:val="0"/>
+              </w:rPr>
+              <w:t>#include &lt;</w:t>
+            </w:r>
+            <w:proofErr w:type="spellStart"/>
+            <w:r>
+              <w:rPr>
+                <w:b w:val="0"/>
+                <w:bCs w:val="0"/>
+              </w:rPr>
+              <w:t>stdlib.h</w:t>
+            </w:r>
+            <w:proofErr w:type="spellEnd"/>
+            <w:r>
+              <w:rPr>
+                <w:b w:val="0"/>
+                <w:bCs w:val="0"/>
+              </w:rPr>
+              <w:t>&gt;</w:t>
+            </w:r>
+          </w:p>
+          <w:p>
+            <w:pPr>
+              <w:rPr>
+                <w:sz w:val="24"/>
+                <w:szCs w:val="24"/>
+              </w:rPr>
+            </w:pPr>
+            <w:r>
+              <w:rPr>
+                <w:b w:val="0"/>
+                <w:bCs w:val="0"/>
+              </w:rPr>
+              <w:t xml:space="preserve">int </w:t>
+            </w:r>
+            <w:proofErr w:type="gramStart"/>
+            <w:r>
+              <w:rPr>
+                <w:b w:val="0"/>
+                <w:bCs w:val="0"/>
+              </w:rPr>
+              <w:t>system(</w:t>
+            </w:r>
+            <w:proofErr w:type="spellStart"/>
+            <w:proofErr w:type="gramEnd"/>
+            <w:r>
+              <w:rPr>
+                <w:b w:val="0"/>
+                <w:bCs w:val="0"/>
+              </w:rPr>
+              <w:t>const</w:t>
+            </w:r>
+            <w:proofErr w:type="spellEnd"/>
+            <w:r>
+              <w:rPr>
+                <w:b w:val="0"/>
+                <w:bCs w:val="0"/>
+              </w:rPr>
+              <w:t xml:space="preserve"> char *command);</w:t>
+            </w:r>
+          </w:p>
+        </w:tc>
+        <w:tc>
+          <w:tcPr>
+            <w:tcW w:w="6004" w:type="dxa"/>
+          </w:tcPr>
+          <w:p>
+            <w:pPr>
+              <w:cnfStyle w:val="000000000000" w:firstRow="0" w:lastRow="0" w:firstColumn="0" w:lastColumn="0" w:oddVBand="0" w:evenVBand="0" w:oddHBand="0" w:evenHBand="0" w:firstRowFirstColumn="0" w:firstRowLastColumn="0" w:lastRowFirstColumn="0" w:lastRowLastColumn="0"/>
+              <w:rPr>
+                <w:b/>
+                <w:bCs/>
+                <w:sz w:val="24"/>
+                <w:szCs w:val="24"/>
+                <w:u w:val="single"/>
+              </w:rPr>
+            </w:pPr>
+            <w:r>
+              <w:rPr>
+                <w:b/>
+                <w:bCs/>
+                <w:sz w:val="24"/>
+                <w:szCs w:val="24"/>
+                <w:u w:val="single"/>
+              </w:rPr>
+              <w:t>SYNOPSIS</w:t>
+            </w:r>
+          </w:p>
+          <w:p>
+            <w:pPr>
+              <w:cnfStyle w:val="000000000000" w:firstRow="0" w:lastRow="0" w:firstColumn="0" w:lastColumn="0" w:oddVBand="0" w:evenVBand="0" w:oddHBand="0" w:evenHBand="0" w:firstRowFirstColumn="0" w:firstRowLastColumn="0" w:lastRowFirstColumn="0" w:lastRowLastColumn="0"/>
+            </w:pPr>
+            <w:r>
+              <w:t>#include &lt;</w:t>
+            </w:r>
+            <w:proofErr w:type="spellStart"/>
+            <w:r>
+              <w:t>unistd.h</w:t>
+            </w:r>
+            <w:proofErr w:type="spellEnd"/>
+            <w:r>
+              <w:t xml:space="preserve">&gt;     </w:t>
+            </w:r>
+          </w:p>
+          <w:p>
+            <w:pPr>
+              <w:cnfStyle w:val="000000000000" w:firstRow="0" w:lastRow="0" w:firstColumn="0" w:lastColumn="0" w:oddVBand="0" w:evenVBand="0" w:oddHBand="0" w:evenHBand="0" w:firstRowFirstColumn="0" w:firstRowLastColumn="0" w:lastRowFirstColumn="0" w:lastRowLastColumn="0"/>
+            </w:pPr>
+            <w:r>
+              <w:t xml:space="preserve">int </w:t>
+            </w:r>
+            <w:proofErr w:type="gramStart"/>
+            <w:r>
+              <w:t>execl(</w:t>
+            </w:r>
+            <w:proofErr w:type="spellStart"/>
+            <w:proofErr w:type="gramEnd"/>
+            <w:r>
+              <w:t>const</w:t>
+            </w:r>
+            <w:proofErr w:type="spellEnd"/>
+            <w:r>
+              <w:t xml:space="preserve"> char *pathname, </w:t>
+            </w:r>
+            <w:proofErr w:type="spellStart"/>
+            <w:r>
+              <w:t>const</w:t>
+            </w:r>
+            <w:proofErr w:type="spellEnd"/>
+            <w:r>
+              <w:t xml:space="preserve"> char *</w:t>
+            </w:r>
+            <w:proofErr w:type="spellStart"/>
+            <w:r>
+              <w:t>arg</w:t>
+            </w:r>
+            <w:proofErr w:type="spellEnd"/>
+            <w:r>
+              <w:t>, /* (char  *) NULL */);</w:t>
+            </w:r>
+          </w:p>
+        </w:tc>
+      </w:tr>
+      <w:tr>
+        <w:trPr>
+          <w:cnfStyle w:val="000000100000" w:firstRow="0" w:lastRow="0" w:firstColumn="0" w:lastColumn="0" w:oddVBand="0" w:evenVBand="0" w:oddHBand="1" w:evenHBand="0" w:firstRowFirstColumn="0" w:firstRowLastColumn="0" w:lastRowFirstColumn="0" w:lastRowLastColumn="0"/>
+          <w:trHeight w:val="3534"/>
+        </w:trPr>
+        <w:tc>
+          <w:tcPr>
+            <w:cnfStyle w:val="001000000000" w:firstRow="0" w:lastRow="0" w:firstColumn="1" w:lastColumn="0" w:oddVBand="0" w:evenVBand="0" w:oddHBand="0" w:evenHBand="0" w:firstRowFirstColumn="0" w:firstRowLastColumn="0" w:lastRowFirstColumn="0" w:lastRowLastColumn="0"/>
+            <w:tcW w:w="5265" w:type="dxa"/>
+          </w:tcPr>
+          <w:p>
+            <w:pPr>
+              <w:rPr>
+                <w:sz w:val="24"/>
+                <w:szCs w:val="24"/>
+                <w:u w:val="single"/>
+              </w:rPr>
+            </w:pPr>
+            <w:r>
+              <w:rPr>
+                <w:sz w:val="24"/>
+                <w:szCs w:val="24"/>
+                <w:u w:val="single"/>
+              </w:rPr>
+              <w:t>RETURN VALUE</w:t>
+            </w:r>
+          </w:p>
+          <w:p>
+            <w:pPr>
+              <w:rPr>
+                <w:b w:val="0"/>
+                <w:bCs w:val="0"/>
+              </w:rPr>
+            </w:pPr>
+            <w:r>
+              <w:rPr>
+                <w:b w:val="0"/>
+                <w:bCs w:val="0"/>
+              </w:rPr>
+              <w:t xml:space="preserve">  The return value of </w:t>
+            </w:r>
+            <w:proofErr w:type="gramStart"/>
+            <w:r>
+              <w:rPr>
+                <w:b w:val="0"/>
+                <w:bCs w:val="0"/>
+              </w:rPr>
+              <w:t>system(</w:t>
+            </w:r>
+            <w:proofErr w:type="gramEnd"/>
+            <w:r>
+              <w:rPr>
+                <w:b w:val="0"/>
+                <w:bCs w:val="0"/>
+              </w:rPr>
+              <w:t>) is one of the following:</w:t>
+            </w:r>
+          </w:p>
+          <w:p>
+            <w:pPr>
+              <w:pStyle w:val="ListParagraph"/>
+              <w:numPr>
+                <w:ilvl w:val="0"/>
+                <w:numId w:val="16"/>
+              </w:numPr>
+              <w:rPr>
+                <w:b w:val="0"/>
+                <w:bCs w:val="0"/>
+              </w:rPr>
+            </w:pPr>
+            <w:r>
+              <w:rPr>
+                <w:b w:val="0"/>
+                <w:bCs w:val="0"/>
+              </w:rPr>
+              <w:t>If command is NULL, then a nonzero value if a shell is available.</w:t>
+            </w:r>
+          </w:p>
+          <w:p>
+            <w:pPr>
+              <w:pStyle w:val="ListParagraph"/>
+              <w:numPr>
+                <w:ilvl w:val="0"/>
+                <w:numId w:val="16"/>
+              </w:numPr>
+              <w:rPr>
+                <w:b w:val="0"/>
+                <w:bCs w:val="0"/>
+              </w:rPr>
+            </w:pPr>
+            <w:r>
+              <w:rPr>
+                <w:b w:val="0"/>
+                <w:bCs w:val="0"/>
+              </w:rPr>
+              <w:t>0 if no shell is available.</w:t>
+            </w:r>
+          </w:p>
+          <w:p>
+            <w:pPr>
+              <w:pStyle w:val="ListParagraph"/>
+              <w:numPr>
+                <w:ilvl w:val="0"/>
+                <w:numId w:val="16"/>
+              </w:numPr>
+              <w:rPr>
+                <w:b w:val="0"/>
+                <w:bCs w:val="0"/>
+              </w:rPr>
+            </w:pPr>
+            <w:r>
+              <w:rPr>
+                <w:b w:val="0"/>
+                <w:bCs w:val="0"/>
+              </w:rPr>
+              <w:t>If a child process could not be created the return value is -1</w:t>
+            </w:r>
+          </w:p>
+          <w:p>
+            <w:pPr>
+              <w:pStyle w:val="ListParagraph"/>
+              <w:numPr>
+                <w:ilvl w:val="0"/>
+                <w:numId w:val="16"/>
+              </w:numPr>
+              <w:rPr>
+                <w:b w:val="0"/>
+                <w:bCs w:val="0"/>
+              </w:rPr>
+            </w:pPr>
+            <w:r>
+              <w:rPr>
+                <w:b w:val="0"/>
+                <w:bCs w:val="0"/>
+              </w:rPr>
+              <w:t xml:space="preserve">If all system calls succeed, then the return value is </w:t>
+            </w:r>
+            <w:proofErr w:type="gramStart"/>
+            <w:r>
+              <w:rPr>
+                <w:b w:val="0"/>
+                <w:bCs w:val="0"/>
+              </w:rPr>
+              <w:t>the  termination</w:t>
+            </w:r>
+            <w:proofErr w:type="gramEnd"/>
+            <w:r>
+              <w:rPr>
+                <w:b w:val="0"/>
+                <w:bCs w:val="0"/>
+              </w:rPr>
+              <w:t xml:space="preserve"> status of the child shell used to execute command.  (The termination status of a shell is the termination status of the last com mand it executes.)</w:t>
+            </w:r>
+          </w:p>
+          <w:p>
+            <w:pPr>
+              <w:rPr>
+                <w:sz w:val="24"/>
+                <w:szCs w:val="24"/>
+              </w:rPr>
+            </w:pPr>
+          </w:p>
+          <w:p>
+            <w:pPr>
+              <w:rPr>
+                <w:sz w:val="24"/>
+                <w:szCs w:val="24"/>
+              </w:rPr>
+            </w:pPr>
+          </w:p>
+        </w:tc>
+        <w:tc>
+          <w:tcPr>
+            <w:tcW w:w="6004" w:type="dxa"/>
+          </w:tcPr>
+          <w:p>
+            <w:pPr>
+              <w:cnfStyle w:val="000000100000" w:firstRow="0" w:lastRow="0" w:firstColumn="0" w:lastColumn="0" w:oddVBand="0" w:evenVBand="0" w:oddHBand="1" w:evenHBand="0" w:firstRowFirstColumn="0" w:firstRowLastColumn="0" w:lastRowFirstColumn="0" w:lastRowLastColumn="0"/>
+              <w:rPr>
+                <w:b/>
+                <w:bCs/>
+                <w:sz w:val="24"/>
+                <w:szCs w:val="24"/>
+                <w:u w:val="single"/>
+              </w:rPr>
+            </w:pPr>
+            <w:r>
+              <w:rPr>
+                <w:b/>
+                <w:bCs/>
+                <w:sz w:val="24"/>
+                <w:szCs w:val="24"/>
+                <w:u w:val="single"/>
+              </w:rPr>
+              <w:t>RETURN VALUE</w:t>
+            </w:r>
+          </w:p>
+          <w:p>
+            <w:pPr>
+              <w:cnfStyle w:val="000000100000" w:firstRow="0" w:lastRow="0" w:firstColumn="0" w:lastColumn="0" w:oddVBand="0" w:evenVBand="0" w:oddHBand="1" w:evenHBand="0" w:firstRowFirstColumn="0" w:firstRowLastColumn="0" w:lastRowFirstColumn="0" w:lastRowLastColumn="0"/>
+              <w:rPr>
+                <w:sz w:val="24"/>
+                <w:szCs w:val="24"/>
+              </w:rPr>
+            </w:pPr>
+            <w:r>
+              <w:t xml:space="preserve">The </w:t>
+            </w:r>
+            <w:proofErr w:type="gramStart"/>
+            <w:r>
+              <w:t>execl(</w:t>
+            </w:r>
+            <w:proofErr w:type="gramEnd"/>
+            <w:r>
+              <w:t>) functions return only if an error has occurred.  The return value is -1</w:t>
+            </w:r>
+          </w:p>
+        </w:tc>
+      </w:tr>
+      <w:tr>
+        <w:trPr>
+          <w:trHeight w:val="1477"/>
+        </w:trPr>
+        <w:tc>
+          <w:tcPr>
+            <w:cnfStyle w:val="001000000000" w:firstRow="0" w:lastRow="0" w:firstColumn="1" w:lastColumn="0" w:oddVBand="0" w:evenVBand="0" w:oddHBand="0" w:evenHBand="0" w:firstRowFirstColumn="0" w:firstRowLastColumn="0" w:lastRowFirstColumn="0" w:lastRowLastColumn="0"/>
+            <w:tcW w:w="5265" w:type="dxa"/>
+          </w:tcPr>
+          <w:p>
+            <w:pPr>
+              <w:rPr>
+                <w:sz w:val="24"/>
+                <w:szCs w:val="24"/>
+                <w:u w:val="single"/>
+              </w:rPr>
+            </w:pPr>
+            <w:r>
+              <w:rPr>
+                <w:sz w:val="24"/>
+                <w:szCs w:val="24"/>
+                <w:u w:val="single"/>
+              </w:rPr>
+              <w:t>DESCRIPTION</w:t>
+            </w:r>
+          </w:p>
+          <w:p>
+            <w:pPr>
+              <w:pStyle w:val="ListParagraph"/>
+              <w:numPr>
+                <w:ilvl w:val="0"/>
+                <w:numId w:val="12"/>
+              </w:numPr>
+              <w:rPr>
+                <w:b w:val="0"/>
+                <w:bCs w:val="0"/>
+              </w:rPr>
+            </w:pPr>
+            <w:proofErr w:type="gramStart"/>
+            <w:r>
+              <w:rPr>
+                <w:b w:val="0"/>
+                <w:bCs w:val="0"/>
+              </w:rPr>
+              <w:t>system(</w:t>
+            </w:r>
+            <w:proofErr w:type="gramEnd"/>
+            <w:r>
+              <w:rPr>
+                <w:b w:val="0"/>
+                <w:bCs w:val="0"/>
+              </w:rPr>
+              <w:t>) is used to invoke an operating system command from a C/C++ program.</w:t>
+            </w:r>
+          </w:p>
+          <w:p>
+            <w:pPr>
+              <w:pStyle w:val="ListParagraph"/>
+              <w:numPr>
+                <w:ilvl w:val="0"/>
+                <w:numId w:val="12"/>
+              </w:numPr>
+              <w:jc w:val="both"/>
+              <w:rPr>
+                <w:b w:val="0"/>
+                <w:bCs w:val="0"/>
+              </w:rPr>
+            </w:pPr>
+            <w:proofErr w:type="gramStart"/>
+            <w:r>
+              <w:rPr>
+                <w:b w:val="0"/>
+                <w:bCs w:val="0"/>
+              </w:rPr>
+              <w:t>The  system</w:t>
+            </w:r>
+            <w:proofErr w:type="gramEnd"/>
+            <w:r>
+              <w:rPr>
+                <w:b w:val="0"/>
+                <w:bCs w:val="0"/>
+              </w:rPr>
+              <w:t>()  library  function uses fork() to create a child process   that executes the shell command specified in command using execl()  as follows:</w:t>
+            </w:r>
+          </w:p>
+          <w:p>
+            <w:pPr>
+              <w:pStyle w:val="ListParagraph"/>
+              <w:jc w:val="both"/>
+              <w:rPr>
+                <w:b w:val="0"/>
+                <w:bCs w:val="0"/>
+              </w:rPr>
+            </w:pPr>
+            <w:proofErr w:type="gramStart"/>
+            <w:r>
+              <w:rPr>
+                <w:b w:val="0"/>
+                <w:bCs w:val="0"/>
+              </w:rPr>
+              <w:t>execl(</w:t>
+            </w:r>
+            <w:proofErr w:type="gramEnd"/>
+            <w:r>
+              <w:rPr>
+                <w:b w:val="0"/>
+                <w:bCs w:val="0"/>
+              </w:rPr>
+              <w:t>"/bin/</w:t>
+            </w:r>
+            <w:proofErr w:type="spellStart"/>
+            <w:r>
+              <w:rPr>
+                <w:b w:val="0"/>
+                <w:bCs w:val="0"/>
+              </w:rPr>
+              <w:t>sh</w:t>
+            </w:r>
+            <w:proofErr w:type="spellEnd"/>
+            <w:r>
+              <w:rPr>
+                <w:b w:val="0"/>
+                <w:bCs w:val="0"/>
+              </w:rPr>
+              <w:t>", "</w:t>
+            </w:r>
+            <w:proofErr w:type="spellStart"/>
+            <w:r>
+              <w:rPr>
+                <w:b w:val="0"/>
+                <w:bCs w:val="0"/>
+              </w:rPr>
+              <w:t>sh</w:t>
+            </w:r>
+            <w:proofErr w:type="spellEnd"/>
+            <w:r>
+              <w:rPr>
+                <w:b w:val="0"/>
+                <w:bCs w:val="0"/>
+              </w:rPr>
+              <w:t>", "-c", command, (char *) NULL);</w:t>
+            </w:r>
+          </w:p>
+          <w:p>
+            <w:pPr>
+              <w:pStyle w:val="ListParagraph"/>
+              <w:numPr>
+                <w:ilvl w:val="0"/>
+                <w:numId w:val="12"/>
+              </w:numPr>
+              <w:jc w:val="both"/>
+              <w:rPr>
+                <w:b w:val="0"/>
+                <w:bCs w:val="0"/>
+              </w:rPr>
+            </w:pPr>
+            <w:proofErr w:type="gramStart"/>
+            <w:r>
+              <w:rPr>
+                <w:b w:val="0"/>
+                <w:bCs w:val="0"/>
+              </w:rPr>
+              <w:t>system(</w:t>
+            </w:r>
+            <w:proofErr w:type="gramEnd"/>
+            <w:r>
+              <w:rPr>
+                <w:b w:val="0"/>
+                <w:bCs w:val="0"/>
+              </w:rPr>
+              <w:t>) returns after the command has been completed.</w:t>
+            </w:r>
+          </w:p>
+          <w:p>
+            <w:pPr>
+              <w:rPr>
+                <w:sz w:val="24"/>
+                <w:szCs w:val="24"/>
+              </w:rPr>
+            </w:pPr>
+          </w:p>
+        </w:tc>
+        <w:tc>
+          <w:tcPr>
+            <w:tcW w:w="6004" w:type="dxa"/>
+          </w:tcPr>
+          <w:p>
+            <w:pPr>
+              <w:jc w:val="both"/>
+              <w:cnfStyle w:val="000000000000" w:firstRow="0" w:lastRow="0" w:firstColumn="0" w:lastColumn="0" w:oddVBand="0" w:evenVBand="0" w:oddHBand="0" w:evenHBand="0" w:firstRowFirstColumn="0" w:firstRowLastColumn="0" w:lastRowFirstColumn="0" w:lastRowLastColumn="0"/>
+              <w:rPr>
+                <w:b/>
+                <w:bCs/>
+                <w:sz w:val="24"/>
+                <w:szCs w:val="24"/>
+                <w:u w:val="single"/>
+              </w:rPr>
+            </w:pPr>
+            <w:r>
+              <w:rPr>
+                <w:b/>
+                <w:bCs/>
+                <w:sz w:val="24"/>
+                <w:szCs w:val="24"/>
+                <w:u w:val="single"/>
+              </w:rPr>
+              <w:t>DESCRIPTION</w:t>
+            </w:r>
+          </w:p>
+          <w:p>
+            <w:pPr>
+              <w:pStyle w:val="ListParagraph"/>
+              <w:numPr>
+                <w:ilvl w:val="0"/>
+                <w:numId w:val="17"/>
+              </w:numPr>
+              <w:jc w:val="both"/>
+              <w:cnfStyle w:val="000000000000" w:firstRow="0" w:lastRow="0" w:firstColumn="0" w:lastColumn="0" w:oddVBand="0" w:evenVBand="0" w:oddHBand="0" w:evenHBand="0" w:firstRowFirstColumn="0" w:firstRowLastColumn="0" w:lastRowFirstColumn="0" w:lastRowLastColumn="0"/>
+            </w:pPr>
+            <w:r>
+              <w:t xml:space="preserve">The </w:t>
+            </w:r>
+            <w:proofErr w:type="gramStart"/>
+            <w:r>
+              <w:t>execl(</w:t>
+            </w:r>
+            <w:proofErr w:type="gramEnd"/>
+            <w:r>
+              <w:t>) is a function of  exec() family whose  functions to replaces the current process image with a new process image.</w:t>
+            </w:r>
+          </w:p>
+          <w:p>
+            <w:pPr>
+              <w:pStyle w:val="ListParagraph"/>
+              <w:numPr>
+                <w:ilvl w:val="0"/>
+                <w:numId w:val="17"/>
+              </w:numPr>
+              <w:jc w:val="both"/>
+              <w:cnfStyle w:val="000000000000" w:firstRow="0" w:lastRow="0" w:firstColumn="0" w:lastColumn="0" w:oddVBand="0" w:evenVBand="0" w:oddHBand="0" w:evenHBand="0" w:firstRowFirstColumn="0" w:firstRowLastColumn="0" w:lastRowFirstColumn="0" w:lastRowLastColumn="0"/>
+            </w:pPr>
+            <w:proofErr w:type="gramStart"/>
+            <w:r>
+              <w:t xml:space="preserve">The  </w:t>
+            </w:r>
+            <w:proofErr w:type="spellStart"/>
+            <w:r>
+              <w:t>const</w:t>
+            </w:r>
+            <w:proofErr w:type="spellEnd"/>
+            <w:proofErr w:type="gramEnd"/>
+            <w:r>
+              <w:t xml:space="preserve">  char *</w:t>
+            </w:r>
+            <w:proofErr w:type="spellStart"/>
+            <w:r>
+              <w:t>arg</w:t>
+            </w:r>
+            <w:proofErr w:type="spellEnd"/>
+            <w:r>
+              <w:t xml:space="preserve">  and  subsequent ellipses can be thought of as arg0, arg1, ..., </w:t>
+            </w:r>
+            <w:proofErr w:type="spellStart"/>
+            <w:r>
+              <w:t>argn</w:t>
+            </w:r>
+            <w:proofErr w:type="spellEnd"/>
+            <w:r>
+              <w:t>.</w:t>
+            </w:r>
+          </w:p>
+          <w:p>
+            <w:pPr>
+              <w:pStyle w:val="ListParagraph"/>
+              <w:numPr>
+                <w:ilvl w:val="0"/>
+                <w:numId w:val="17"/>
+              </w:numPr>
+              <w:jc w:val="both"/>
+              <w:cnfStyle w:val="000000000000" w:firstRow="0" w:lastRow="0" w:firstColumn="0" w:lastColumn="0" w:oddVBand="0" w:evenVBand="0" w:oddHBand="0" w:evenHBand="0" w:firstRowFirstColumn="0" w:firstRowLastColumn="0" w:lastRowFirstColumn="0" w:lastRowLastColumn="0"/>
+            </w:pPr>
+            <w:r>
+              <w:t xml:space="preserve">Together they describe a list of one or more pointers to null-terminated strings </w:t>
+            </w:r>
+            <w:proofErr w:type="gramStart"/>
+            <w:r>
+              <w:t>that  represent</w:t>
+            </w:r>
+            <w:proofErr w:type="gramEnd"/>
+            <w:r>
+              <w:t xml:space="preserve"> the argument list available to the executed program.  The first argument, by convention, should point to the filename associated with the file being executed.   </w:t>
+            </w:r>
+          </w:p>
+          <w:p>
+            <w:pPr>
+              <w:pStyle w:val="ListParagraph"/>
+              <w:numPr>
+                <w:ilvl w:val="0"/>
+                <w:numId w:val="17"/>
+              </w:numPr>
+              <w:jc w:val="both"/>
+              <w:cnfStyle w:val="000000000000" w:firstRow="0" w:lastRow="0" w:firstColumn="0" w:lastColumn="0" w:oddVBand="0" w:evenVBand="0" w:oddHBand="0" w:evenHBand="0" w:firstRowFirstColumn="0" w:firstRowLastColumn="0" w:lastRowFirstColumn="0" w:lastRowLastColumn="0"/>
+              <w:rPr>
+                <w:sz w:val="24"/>
+                <w:szCs w:val="24"/>
+              </w:rPr>
+            </w:pPr>
+            <w:proofErr w:type="gramStart"/>
+            <w:r>
+              <w:t>The  list</w:t>
+            </w:r>
+            <w:proofErr w:type="gramEnd"/>
+            <w:r>
+              <w:t xml:space="preserve">  of arguments  must  be  terminated by a null pointer</w:t>
+            </w:r>
+          </w:p>
+        </w:tc>
+      </w:tr>
+      <w:tr>
+        <w:trPr>
+          <w:cnfStyle w:val="000000100000" w:firstRow="0" w:lastRow="0" w:firstColumn="0" w:lastColumn="0" w:oddVBand="0" w:evenVBand="0" w:oddHBand="1" w:evenHBand="0" w:firstRowFirstColumn="0" w:firstRowLastColumn="0" w:lastRowFirstColumn="0" w:lastRowLastColumn="0"/>
+          <w:trHeight w:val="1477"/>
+        </w:trPr>
+        <w:tc>
+          <w:tcPr>
+            <w:cnfStyle w:val="001000000000" w:firstRow="0" w:lastRow="0" w:firstColumn="1" w:lastColumn="0" w:oddVBand="0" w:evenVBand="0" w:oddHBand="0" w:evenHBand="0" w:firstRowFirstColumn="0" w:firstRowLastColumn="0" w:lastRowFirstColumn="0" w:lastRowLastColumn="0"/>
+            <w:tcW w:w="5265" w:type="dxa"/>
+          </w:tcPr>
+          <w:p>
+            <w:pPr>
+              <w:rPr>
+                <w:b w:val="0"/>
+                <w:bCs w:val="0"/>
+                <w:u w:val="single"/>
+              </w:rPr>
+            </w:pPr>
+            <w:proofErr w:type="gramStart"/>
+            <w:r>
+              <w:rPr>
+                <w:u w:val="single"/>
+              </w:rPr>
+              <w:t>System(</w:t>
+            </w:r>
+            <w:proofErr w:type="gramEnd"/>
+            <w:r>
+              <w:rPr>
+                <w:u w:val="single"/>
+              </w:rPr>
+              <w:t>) will return to the program after executing its command.</w:t>
+            </w:r>
+          </w:p>
+          <w:p>
+            <w:pPr>
+              <w:rPr>
+                <w:u w:val="single"/>
+              </w:rPr>
+            </w:pPr>
+            <w:r>
+              <w:rPr>
+                <w:u w:val="single"/>
+              </w:rPr>
+              <w:t>It is like creating child process with parent as the calling program.</w:t>
+            </w:r>
+          </w:p>
+        </w:tc>
+        <w:tc>
+          <w:tcPr>
+            <w:tcW w:w="6004" w:type="dxa"/>
+          </w:tcPr>
+          <w:p>
+            <w:pPr>
+              <w:jc w:val="both"/>
+              <w:cnfStyle w:val="000000100000" w:firstRow="0" w:lastRow="0" w:firstColumn="0" w:lastColumn="0" w:oddVBand="0" w:evenVBand="0" w:oddHBand="1" w:evenHBand="0" w:firstRowFirstColumn="0" w:firstRowLastColumn="0" w:lastRowFirstColumn="0" w:lastRowLastColumn="0"/>
+              <w:rPr>
+                <w:b/>
+                <w:bCs/>
+                <w:u w:val="single"/>
+              </w:rPr>
+            </w:pPr>
+            <w:r>
+              <w:rPr>
+                <w:b/>
+                <w:bCs/>
+                <w:u w:val="single"/>
+              </w:rPr>
+              <w:t xml:space="preserve">It will not execute any line of code after </w:t>
+            </w:r>
+            <w:proofErr w:type="gramStart"/>
+            <w:r>
+              <w:rPr>
+                <w:b/>
+                <w:bCs/>
+                <w:u w:val="single"/>
+              </w:rPr>
+              <w:t>execl(</w:t>
+            </w:r>
+            <w:proofErr w:type="gramEnd"/>
+            <w:r>
+              <w:rPr>
+                <w:b/>
+                <w:bCs/>
+                <w:u w:val="single"/>
+              </w:rPr>
+              <w:t>) call.</w:t>
+            </w:r>
+          </w:p>
+          <w:p>
+            <w:pPr>
+              <w:jc w:val="both"/>
+              <w:cnfStyle w:val="000000100000" w:firstRow="0" w:lastRow="0" w:firstColumn="0" w:lastColumn="0" w:oddVBand="0" w:evenVBand="0" w:oddHBand="1" w:evenHBand="0" w:firstRowFirstColumn="0" w:firstRowLastColumn="0" w:lastRowFirstColumn="0" w:lastRowLastColumn="0"/>
+              <w:rPr>
+                <w:b/>
+                <w:bCs/>
+                <w:u w:val="single"/>
+              </w:rPr>
+            </w:pPr>
+            <w:proofErr w:type="gramStart"/>
+            <w:r>
+              <w:rPr>
+                <w:b/>
+                <w:bCs/>
+                <w:u w:val="single"/>
+              </w:rPr>
+              <w:t>Execl(</w:t>
+            </w:r>
+            <w:proofErr w:type="gramEnd"/>
+            <w:r>
+              <w:rPr>
+                <w:b/>
+                <w:bCs/>
+                <w:u w:val="single"/>
+              </w:rPr>
+              <w:t xml:space="preserve">) will overwritten the program with the command given it as argument and stop after </w:t>
+            </w:r>
+            <w:proofErr w:type="spellStart"/>
+            <w:r>
+              <w:rPr>
+                <w:b/>
+                <w:bCs/>
+                <w:u w:val="single"/>
+              </w:rPr>
+              <w:t>executinf</w:t>
+            </w:r>
+            <w:proofErr w:type="spellEnd"/>
+            <w:r>
+              <w:rPr>
+                <w:b/>
+                <w:bCs/>
+                <w:u w:val="single"/>
+              </w:rPr>
+              <w:t xml:space="preserve"> it.</w:t>
+            </w:r>
+          </w:p>
+          <w:p>
+            <w:pPr>
+              <w:jc w:val="both"/>
+              <w:cnfStyle w:val="000000100000" w:firstRow="0" w:lastRow="0" w:firstColumn="0" w:lastColumn="0" w:oddVBand="0" w:evenVBand="0" w:oddHBand="1" w:evenHBand="0" w:firstRowFirstColumn="0" w:firstRowLastColumn="0" w:lastRowFirstColumn="0" w:lastRowLastColumn="0"/>
+              <w:rPr>
+                <w:b/>
+                <w:bCs/>
+                <w:u w:val="single"/>
+              </w:rPr>
+            </w:pPr>
+          </w:p>
+        </w:tc>
+      </w:tr>
+      <w:tr>
+        <w:trPr>
+          <w:trHeight w:val="1477"/>
+        </w:trPr>
+        <w:tc>
+          <w:tcPr>
+            <w:cnfStyle w:val="001000000000" w:firstRow="0" w:lastRow="0" w:firstColumn="1" w:lastColumn="0" w:oddVBand="0" w:evenVBand="0" w:oddHBand="0" w:evenHBand="0" w:firstRowFirstColumn="0" w:firstRowLastColumn="0" w:lastRowFirstColumn="0" w:lastRowLastColumn="0"/>
+            <w:tcW w:w="5265" w:type="dxa"/>
+          </w:tcPr>
+          <w:p>
+            <w:pPr>
+              <w:rPr>
+                <w:b w:val="0"/>
+                <w:bCs w:val="0"/>
+                <w:sz w:val="24"/>
+                <w:szCs w:val="24"/>
+                <w:u w:val="single"/>
+              </w:rPr>
+            </w:pPr>
+            <w:r>
+              <w:rPr>
+                <w:sz w:val="24"/>
+                <w:szCs w:val="24"/>
+                <w:u w:val="single"/>
+              </w:rPr>
+              <w:lastRenderedPageBreak/>
+              <w:t>EXAMPLE</w:t>
+            </w:r>
+          </w:p>
+          <w:p>
+            <w:pPr>
+              <w:rPr>
+                <w:b w:val="0"/>
+                <w:bCs w:val="0"/>
+                <w:sz w:val="24"/>
+                <w:szCs w:val="24"/>
+                <w:u w:val="single"/>
+              </w:rPr>
+            </w:pPr>
+          </w:p>
+          <w:p>
+            <w:pPr>
+              <w:rPr>
+                <w:rFonts w:ascii="Courier New" w:hAnsi="Courier New" w:cs="Courier New"/>
+              </w:rPr>
+            </w:pPr>
+            <w:r>
+              <w:rPr>
+                <w:rFonts w:ascii="Courier New" w:hAnsi="Courier New" w:cs="Courier New"/>
+              </w:rPr>
+              <w:t>#include &lt;sys/</w:t>
+            </w:r>
+            <w:proofErr w:type="spellStart"/>
+            <w:r>
+              <w:rPr>
+                <w:rFonts w:ascii="Courier New" w:hAnsi="Courier New" w:cs="Courier New"/>
+              </w:rPr>
+              <w:t>types.h</w:t>
+            </w:r>
+            <w:proofErr w:type="spellEnd"/>
+            <w:r>
+              <w:rPr>
+                <w:rFonts w:ascii="Courier New" w:hAnsi="Courier New" w:cs="Courier New"/>
+              </w:rPr>
+              <w:t>&gt;</w:t>
+            </w:r>
+          </w:p>
+          <w:p>
+            <w:pPr>
+              <w:rPr>
+                <w:rFonts w:ascii="Courier New" w:hAnsi="Courier New" w:cs="Courier New"/>
+              </w:rPr>
+            </w:pPr>
+            <w:r>
+              <w:rPr>
+                <w:rFonts w:ascii="Courier New" w:hAnsi="Courier New" w:cs="Courier New"/>
+              </w:rPr>
+              <w:t>#include &lt;</w:t>
+            </w:r>
+            <w:proofErr w:type="spellStart"/>
+            <w:r>
+              <w:rPr>
+                <w:rFonts w:ascii="Courier New" w:hAnsi="Courier New" w:cs="Courier New"/>
+              </w:rPr>
+              <w:t>stdio.h</w:t>
+            </w:r>
+            <w:proofErr w:type="spellEnd"/>
+            <w:r>
+              <w:rPr>
+                <w:rFonts w:ascii="Courier New" w:hAnsi="Courier New" w:cs="Courier New"/>
+              </w:rPr>
+              <w:t>&gt;</w:t>
+            </w:r>
+          </w:p>
+          <w:p>
+            <w:pPr>
+              <w:rPr>
+                <w:rFonts w:ascii="Courier New" w:hAnsi="Courier New" w:cs="Courier New"/>
+              </w:rPr>
+            </w:pPr>
+            <w:r>
+              <w:rPr>
+                <w:rFonts w:ascii="Courier New" w:hAnsi="Courier New" w:cs="Courier New"/>
+              </w:rPr>
+              <w:t>#include &lt;</w:t>
+            </w:r>
+            <w:proofErr w:type="spellStart"/>
+            <w:r>
+              <w:rPr>
+                <w:rFonts w:ascii="Courier New" w:hAnsi="Courier New" w:cs="Courier New"/>
+              </w:rPr>
+              <w:t>unistd.h</w:t>
+            </w:r>
+            <w:proofErr w:type="spellEnd"/>
+            <w:r>
+              <w:rPr>
+                <w:rFonts w:ascii="Courier New" w:hAnsi="Courier New" w:cs="Courier New"/>
+              </w:rPr>
+              <w:t>&gt;</w:t>
+            </w:r>
+          </w:p>
+          <w:p>
+            <w:pPr>
+              <w:rPr>
+                <w:rFonts w:ascii="Courier New" w:hAnsi="Courier New" w:cs="Courier New"/>
+              </w:rPr>
+            </w:pPr>
+            <w:r>
+              <w:rPr>
+                <w:rFonts w:ascii="Courier New" w:hAnsi="Courier New" w:cs="Courier New"/>
+              </w:rPr>
+              <w:t>#include &lt;</w:t>
+            </w:r>
+            <w:proofErr w:type="spellStart"/>
+            <w:r>
+              <w:rPr>
+                <w:rFonts w:ascii="Courier New" w:hAnsi="Courier New" w:cs="Courier New"/>
+              </w:rPr>
+              <w:t>stdlib.h</w:t>
+            </w:r>
+            <w:proofErr w:type="spellEnd"/>
+            <w:r>
+              <w:rPr>
+                <w:rFonts w:ascii="Courier New" w:hAnsi="Courier New" w:cs="Courier New"/>
+              </w:rPr>
+              <w:t>&gt;</w:t>
+            </w:r>
+          </w:p>
+          <w:p>
+            <w:pPr>
+              <w:rPr>
+                <w:rFonts w:ascii="Courier New" w:hAnsi="Courier New" w:cs="Courier New"/>
+              </w:rPr>
+            </w:pPr>
+            <w:r>
+              <w:rPr>
+                <w:rFonts w:ascii="Courier New" w:hAnsi="Courier New" w:cs="Courier New"/>
+              </w:rPr>
+              <w:t xml:space="preserve">int </w:t>
+            </w:r>
+            <w:proofErr w:type="gramStart"/>
+            <w:r>
+              <w:rPr>
+                <w:rFonts w:ascii="Courier New" w:hAnsi="Courier New" w:cs="Courier New"/>
+              </w:rPr>
+              <w:t>main(</w:t>
+            </w:r>
+            <w:proofErr w:type="gramEnd"/>
+            <w:r>
+              <w:rPr>
+                <w:rFonts w:ascii="Courier New" w:hAnsi="Courier New" w:cs="Courier New"/>
+              </w:rPr>
+              <w:t>)</w:t>
+            </w:r>
+          </w:p>
+          <w:p>
+            <w:pPr>
+              <w:rPr>
+                <w:rFonts w:ascii="Courier New" w:hAnsi="Courier New" w:cs="Courier New"/>
+              </w:rPr>
+            </w:pPr>
+            <w:r>
+              <w:rPr>
+                <w:rFonts w:ascii="Courier New" w:hAnsi="Courier New" w:cs="Courier New"/>
+              </w:rPr>
+              <w:t>{</w:t>
+            </w:r>
+          </w:p>
+          <w:p>
+            <w:pPr>
+              <w:rPr>
+                <w:rFonts w:ascii="Courier New" w:hAnsi="Courier New" w:cs="Courier New"/>
+              </w:rPr>
+            </w:pPr>
+            <w:r>
+              <w:rPr>
+                <w:rFonts w:ascii="Courier New" w:hAnsi="Courier New" w:cs="Courier New"/>
+              </w:rPr>
+              <w:t xml:space="preserve">  int </w:t>
+            </w:r>
+            <w:proofErr w:type="spellStart"/>
+            <w:r>
+              <w:rPr>
+                <w:rFonts w:ascii="Courier New" w:hAnsi="Courier New" w:cs="Courier New"/>
+              </w:rPr>
+              <w:t>i</w:t>
+            </w:r>
+            <w:proofErr w:type="spellEnd"/>
+            <w:r>
+              <w:rPr>
+                <w:rFonts w:ascii="Courier New" w:hAnsi="Courier New" w:cs="Courier New"/>
+              </w:rPr>
+              <w:t xml:space="preserve"> = 0;</w:t>
+            </w:r>
+          </w:p>
+          <w:p>
+            <w:pPr>
+              <w:rPr>
+                <w:rFonts w:ascii="Courier New" w:hAnsi="Courier New" w:cs="Courier New"/>
+              </w:rPr>
+            </w:pPr>
+            <w:r>
+              <w:rPr>
+                <w:rFonts w:ascii="Courier New" w:hAnsi="Courier New" w:cs="Courier New"/>
+              </w:rPr>
+              <w:t xml:space="preserve">  </w:t>
+            </w:r>
+            <w:proofErr w:type="spellStart"/>
+            <w:proofErr w:type="gramStart"/>
+            <w:r>
+              <w:rPr>
+                <w:rFonts w:ascii="Courier New" w:hAnsi="Courier New" w:cs="Courier New"/>
+              </w:rPr>
+              <w:t>printf</w:t>
+            </w:r>
+            <w:proofErr w:type="spellEnd"/>
+            <w:r>
+              <w:rPr>
+                <w:rFonts w:ascii="Courier New" w:hAnsi="Courier New" w:cs="Courier New"/>
+              </w:rPr>
+              <w:t>(</w:t>
+            </w:r>
+            <w:proofErr w:type="gramEnd"/>
+            <w:r>
+              <w:rPr>
+                <w:rFonts w:ascii="Courier New" w:hAnsi="Courier New" w:cs="Courier New"/>
+              </w:rPr>
+              <w:t>"Example to show system() call\n");</w:t>
+            </w:r>
+          </w:p>
+          <w:p>
+            <w:pPr>
+              <w:rPr>
+                <w:rFonts w:ascii="Courier New" w:hAnsi="Courier New" w:cs="Courier New"/>
+              </w:rPr>
+            </w:pPr>
+            <w:r>
+              <w:rPr>
+                <w:rFonts w:ascii="Courier New" w:hAnsi="Courier New" w:cs="Courier New"/>
+              </w:rPr>
+              <w:t xml:space="preserve">  </w:t>
+            </w:r>
+            <w:proofErr w:type="gramStart"/>
+            <w:r>
+              <w:rPr>
+                <w:rFonts w:ascii="Courier New" w:hAnsi="Courier New" w:cs="Courier New"/>
+              </w:rPr>
+              <w:t>system(</w:t>
+            </w:r>
+            <w:proofErr w:type="gramEnd"/>
+            <w:r>
+              <w:rPr>
+                <w:rFonts w:ascii="Courier New" w:hAnsi="Courier New" w:cs="Courier New"/>
+              </w:rPr>
+              <w:t>"ls -l");</w:t>
+            </w:r>
+          </w:p>
+          <w:p>
+            <w:pPr>
+              <w:rPr>
+                <w:rFonts w:ascii="Courier New" w:hAnsi="Courier New" w:cs="Courier New"/>
+              </w:rPr>
+            </w:pPr>
+            <w:r>
+              <w:rPr>
+                <w:rFonts w:ascii="Courier New" w:hAnsi="Courier New" w:cs="Courier New"/>
+              </w:rPr>
+              <w:t xml:space="preserve">  </w:t>
+            </w:r>
+            <w:proofErr w:type="spellStart"/>
+            <w:proofErr w:type="gramStart"/>
+            <w:r>
+              <w:rPr>
+                <w:rFonts w:ascii="Courier New" w:hAnsi="Courier New" w:cs="Courier New"/>
+              </w:rPr>
+              <w:t>printf</w:t>
+            </w:r>
+            <w:proofErr w:type="spellEnd"/>
+            <w:r>
+              <w:rPr>
+                <w:rFonts w:ascii="Courier New" w:hAnsi="Courier New" w:cs="Courier New"/>
+              </w:rPr>
+              <w:t>(</w:t>
+            </w:r>
+            <w:proofErr w:type="gramEnd"/>
+            <w:r>
+              <w:rPr>
+                <w:rFonts w:ascii="Courier New" w:hAnsi="Courier New" w:cs="Courier New"/>
+              </w:rPr>
+              <w:t>"This line will get execute, even it is after system() call\n");</w:t>
+            </w:r>
+          </w:p>
+          <w:p>
+            <w:pPr>
+              <w:rPr>
+                <w:rFonts w:ascii="Courier New" w:hAnsi="Courier New" w:cs="Courier New"/>
+              </w:rPr>
+            </w:pPr>
+          </w:p>
+          <w:p>
+            <w:pPr>
+              <w:rPr>
+                <w:rFonts w:ascii="Courier New" w:hAnsi="Courier New" w:cs="Courier New"/>
+              </w:rPr>
+            </w:pPr>
+            <w:r>
+              <w:rPr>
+                <w:rFonts w:ascii="Courier New" w:hAnsi="Courier New" w:cs="Courier New"/>
+              </w:rPr>
+              <w:t>return 0;</w:t>
+            </w:r>
+          </w:p>
+          <w:p>
+            <w:pPr>
+              <w:rPr>
+                <w:sz w:val="24"/>
+                <w:szCs w:val="24"/>
+                <w:u w:val="single"/>
+              </w:rPr>
+            </w:pPr>
+            <w:r>
+              <w:rPr>
+                <w:rFonts w:ascii="Courier New" w:hAnsi="Courier New" w:cs="Courier New"/>
+              </w:rPr>
+              <w:t>}</w:t>
+            </w:r>
+          </w:p>
+        </w:tc>
+        <w:tc>
+          <w:tcPr>
+            <w:tcW w:w="6004" w:type="dxa"/>
+          </w:tcPr>
+          <w:p>
+            <w:pPr>
+              <w:jc w:val="both"/>
+              <w:cnfStyle w:val="000000000000" w:firstRow="0" w:lastRow="0" w:firstColumn="0" w:lastColumn="0" w:oddVBand="0" w:evenVBand="0" w:oddHBand="0" w:evenHBand="0" w:firstRowFirstColumn="0" w:firstRowLastColumn="0" w:lastRowFirstColumn="0" w:lastRowLastColumn="0"/>
+              <w:rPr>
+                <w:b/>
+                <w:bCs/>
+                <w:sz w:val="24"/>
+                <w:szCs w:val="24"/>
+                <w:u w:val="single"/>
+              </w:rPr>
+            </w:pPr>
+            <w:r>
+              <w:rPr>
+                <w:b/>
+                <w:bCs/>
+                <w:sz w:val="24"/>
+                <w:szCs w:val="24"/>
+                <w:u w:val="single"/>
+              </w:rPr>
+              <w:t>EXAMPLE</w:t>
+            </w:r>
+          </w:p>
+          <w:p>
+            <w:pPr>
+              <w:jc w:val="both"/>
+              <w:cnfStyle w:val="000000000000" w:firstRow="0" w:lastRow="0" w:firstColumn="0" w:lastColumn="0" w:oddVBand="0" w:evenVBand="0" w:oddHBand="0" w:evenHBand="0" w:firstRowFirstColumn="0" w:firstRowLastColumn="0" w:lastRowFirstColumn="0" w:lastRowLastColumn="0"/>
+              <w:rPr>
+                <w:b/>
+                <w:bCs/>
+                <w:sz w:val="24"/>
+                <w:szCs w:val="24"/>
+                <w:u w:val="single"/>
+              </w:rPr>
+            </w:pPr>
+          </w:p>
+          <w:p>
+            <w:pPr>
+              <w:jc w:val="both"/>
+              <w:cnfStyle w:val="000000000000" w:firstRow="0" w:lastRow="0" w:firstColumn="0" w:lastColumn="0" w:oddVBand="0" w:evenVBand="0" w:oddHBand="0" w:evenHBand="0" w:firstRowFirstColumn="0" w:firstRowLastColumn="0" w:lastRowFirstColumn="0" w:lastRowLastColumn="0"/>
+              <w:rPr>
+                <w:rFonts w:ascii="Courier New" w:hAnsi="Courier New" w:cs="Courier New"/>
+                <w:b/>
+                <w:bCs/>
+              </w:rPr>
+            </w:pPr>
+            <w:r>
+              <w:rPr>
+                <w:rFonts w:ascii="Courier New" w:hAnsi="Courier New" w:cs="Courier New"/>
+                <w:b/>
+                <w:bCs/>
+              </w:rPr>
+              <w:t>#include &lt;sys/</w:t>
+            </w:r>
+            <w:proofErr w:type="spellStart"/>
+            <w:r>
+              <w:rPr>
+                <w:rFonts w:ascii="Courier New" w:hAnsi="Courier New" w:cs="Courier New"/>
+                <w:b/>
+                <w:bCs/>
+              </w:rPr>
+              <w:t>types.h</w:t>
+            </w:r>
+            <w:proofErr w:type="spellEnd"/>
+            <w:r>
+              <w:rPr>
+                <w:rFonts w:ascii="Courier New" w:hAnsi="Courier New" w:cs="Courier New"/>
+                <w:b/>
+                <w:bCs/>
+              </w:rPr>
+              <w:t>&gt;</w:t>
+            </w:r>
+          </w:p>
+          <w:p>
+            <w:pPr>
+              <w:jc w:val="both"/>
+              <w:cnfStyle w:val="000000000000" w:firstRow="0" w:lastRow="0" w:firstColumn="0" w:lastColumn="0" w:oddVBand="0" w:evenVBand="0" w:oddHBand="0" w:evenHBand="0" w:firstRowFirstColumn="0" w:firstRowLastColumn="0" w:lastRowFirstColumn="0" w:lastRowLastColumn="0"/>
+              <w:rPr>
+                <w:rFonts w:ascii="Courier New" w:hAnsi="Courier New" w:cs="Courier New"/>
+                <w:b/>
+                <w:bCs/>
+              </w:rPr>
+            </w:pPr>
+            <w:r>
+              <w:rPr>
+                <w:rFonts w:ascii="Courier New" w:hAnsi="Courier New" w:cs="Courier New"/>
+                <w:b/>
+                <w:bCs/>
+              </w:rPr>
+              <w:t>#include &lt;</w:t>
+            </w:r>
+            <w:proofErr w:type="spellStart"/>
+            <w:r>
+              <w:rPr>
+                <w:rFonts w:ascii="Courier New" w:hAnsi="Courier New" w:cs="Courier New"/>
+                <w:b/>
+                <w:bCs/>
+              </w:rPr>
+              <w:t>stdio.h</w:t>
+            </w:r>
+            <w:proofErr w:type="spellEnd"/>
+            <w:r>
+              <w:rPr>
+                <w:rFonts w:ascii="Courier New" w:hAnsi="Courier New" w:cs="Courier New"/>
+                <w:b/>
+                <w:bCs/>
+              </w:rPr>
+              <w:t>&gt;</w:t>
+            </w:r>
+          </w:p>
+          <w:p>
+            <w:pPr>
+              <w:jc w:val="both"/>
+              <w:cnfStyle w:val="000000000000" w:firstRow="0" w:lastRow="0" w:firstColumn="0" w:lastColumn="0" w:oddVBand="0" w:evenVBand="0" w:oddHBand="0" w:evenHBand="0" w:firstRowFirstColumn="0" w:firstRowLastColumn="0" w:lastRowFirstColumn="0" w:lastRowLastColumn="0"/>
+              <w:rPr>
+                <w:rFonts w:ascii="Courier New" w:hAnsi="Courier New" w:cs="Courier New"/>
+                <w:b/>
+                <w:bCs/>
+              </w:rPr>
+            </w:pPr>
+            <w:r>
+              <w:rPr>
+                <w:rFonts w:ascii="Courier New" w:hAnsi="Courier New" w:cs="Courier New"/>
+                <w:b/>
+                <w:bCs/>
+              </w:rPr>
+              <w:t>#include &lt;</w:t>
+            </w:r>
+            <w:proofErr w:type="spellStart"/>
+            <w:r>
+              <w:rPr>
+                <w:rFonts w:ascii="Courier New" w:hAnsi="Courier New" w:cs="Courier New"/>
+                <w:b/>
+                <w:bCs/>
+              </w:rPr>
+              <w:t>unistd.h</w:t>
+            </w:r>
+            <w:proofErr w:type="spellEnd"/>
+            <w:r>
+              <w:rPr>
+                <w:rFonts w:ascii="Courier New" w:hAnsi="Courier New" w:cs="Courier New"/>
+                <w:b/>
+                <w:bCs/>
+              </w:rPr>
+              <w:t>&gt;</w:t>
+            </w:r>
+          </w:p>
+          <w:p>
+            <w:pPr>
+              <w:jc w:val="both"/>
+              <w:cnfStyle w:val="000000000000" w:firstRow="0" w:lastRow="0" w:firstColumn="0" w:lastColumn="0" w:oddVBand="0" w:evenVBand="0" w:oddHBand="0" w:evenHBand="0" w:firstRowFirstColumn="0" w:firstRowLastColumn="0" w:lastRowFirstColumn="0" w:lastRowLastColumn="0"/>
+              <w:rPr>
+                <w:rFonts w:ascii="Courier New" w:hAnsi="Courier New" w:cs="Courier New"/>
+                <w:b/>
+                <w:bCs/>
+              </w:rPr>
+            </w:pPr>
+            <w:r>
+              <w:rPr>
+                <w:rFonts w:ascii="Courier New" w:hAnsi="Courier New" w:cs="Courier New"/>
+                <w:b/>
+                <w:bCs/>
+              </w:rPr>
+              <w:t>#include &lt;</w:t>
+            </w:r>
+            <w:proofErr w:type="spellStart"/>
+            <w:r>
+              <w:rPr>
+                <w:rFonts w:ascii="Courier New" w:hAnsi="Courier New" w:cs="Courier New"/>
+                <w:b/>
+                <w:bCs/>
+              </w:rPr>
+              <w:t>stdlib.h</w:t>
+            </w:r>
+            <w:proofErr w:type="spellEnd"/>
+            <w:r>
+              <w:rPr>
+                <w:rFonts w:ascii="Courier New" w:hAnsi="Courier New" w:cs="Courier New"/>
+                <w:b/>
+                <w:bCs/>
+              </w:rPr>
+              <w:t>&gt;</w:t>
+            </w:r>
+          </w:p>
+          <w:p>
+            <w:pPr>
+              <w:jc w:val="both"/>
+              <w:cnfStyle w:val="000000000000" w:firstRow="0" w:lastRow="0" w:firstColumn="0" w:lastColumn="0" w:oddVBand="0" w:evenVBand="0" w:oddHBand="0" w:evenHBand="0" w:firstRowFirstColumn="0" w:firstRowLastColumn="0" w:lastRowFirstColumn="0" w:lastRowLastColumn="0"/>
+              <w:rPr>
+                <w:rFonts w:ascii="Courier New" w:hAnsi="Courier New" w:cs="Courier New"/>
+                <w:b/>
+                <w:bCs/>
+              </w:rPr>
+            </w:pPr>
+            <w:r>
+              <w:rPr>
+                <w:rFonts w:ascii="Courier New" w:hAnsi="Courier New" w:cs="Courier New"/>
+                <w:b/>
+                <w:bCs/>
+              </w:rPr>
+              <w:t xml:space="preserve">int </w:t>
+            </w:r>
+            <w:proofErr w:type="gramStart"/>
+            <w:r>
+              <w:rPr>
+                <w:rFonts w:ascii="Courier New" w:hAnsi="Courier New" w:cs="Courier New"/>
+                <w:b/>
+                <w:bCs/>
+              </w:rPr>
+              <w:t>main(</w:t>
+            </w:r>
+            <w:proofErr w:type="gramEnd"/>
+            <w:r>
+              <w:rPr>
+                <w:rFonts w:ascii="Courier New" w:hAnsi="Courier New" w:cs="Courier New"/>
+                <w:b/>
+                <w:bCs/>
+              </w:rPr>
+              <w:t>)</w:t>
+            </w:r>
+          </w:p>
+          <w:p>
+            <w:pPr>
+              <w:jc w:val="both"/>
+              <w:cnfStyle w:val="000000000000" w:firstRow="0" w:lastRow="0" w:firstColumn="0" w:lastColumn="0" w:oddVBand="0" w:evenVBand="0" w:oddHBand="0" w:evenHBand="0" w:firstRowFirstColumn="0" w:firstRowLastColumn="0" w:lastRowFirstColumn="0" w:lastRowLastColumn="0"/>
+              <w:rPr>
+                <w:rFonts w:ascii="Courier New" w:hAnsi="Courier New" w:cs="Courier New"/>
+                <w:b/>
+                <w:bCs/>
+              </w:rPr>
+            </w:pPr>
+            <w:r>
+              <w:rPr>
+                <w:rFonts w:ascii="Courier New" w:hAnsi="Courier New" w:cs="Courier New"/>
+                <w:b/>
+                <w:bCs/>
+              </w:rPr>
+              <w:t>{</w:t>
+            </w:r>
+          </w:p>
+          <w:p>
+            <w:pPr>
+              <w:jc w:val="both"/>
+              <w:cnfStyle w:val="000000000000" w:firstRow="0" w:lastRow="0" w:firstColumn="0" w:lastColumn="0" w:oddVBand="0" w:evenVBand="0" w:oddHBand="0" w:evenHBand="0" w:firstRowFirstColumn="0" w:firstRowLastColumn="0" w:lastRowFirstColumn="0" w:lastRowLastColumn="0"/>
+              <w:rPr>
+                <w:rFonts w:ascii="Courier New" w:hAnsi="Courier New" w:cs="Courier New"/>
+                <w:b/>
+                <w:bCs/>
+              </w:rPr>
+            </w:pPr>
+            <w:r>
+              <w:rPr>
+                <w:rFonts w:ascii="Courier New" w:hAnsi="Courier New" w:cs="Courier New"/>
+                <w:b/>
+                <w:bCs/>
+              </w:rPr>
+              <w:t xml:space="preserve">  int </w:t>
+            </w:r>
+            <w:proofErr w:type="spellStart"/>
+            <w:r>
+              <w:rPr>
+                <w:rFonts w:ascii="Courier New" w:hAnsi="Courier New" w:cs="Courier New"/>
+                <w:b/>
+                <w:bCs/>
+              </w:rPr>
+              <w:t>i</w:t>
+            </w:r>
+            <w:proofErr w:type="spellEnd"/>
+            <w:r>
+              <w:rPr>
+                <w:rFonts w:ascii="Courier New" w:hAnsi="Courier New" w:cs="Courier New"/>
+                <w:b/>
+                <w:bCs/>
+              </w:rPr>
+              <w:t xml:space="preserve"> = 0;</w:t>
+            </w:r>
+          </w:p>
+          <w:p>
+            <w:pPr>
+              <w:jc w:val="both"/>
+              <w:cnfStyle w:val="000000000000" w:firstRow="0" w:lastRow="0" w:firstColumn="0" w:lastColumn="0" w:oddVBand="0" w:evenVBand="0" w:oddHBand="0" w:evenHBand="0" w:firstRowFirstColumn="0" w:firstRowLastColumn="0" w:lastRowFirstColumn="0" w:lastRowLastColumn="0"/>
+              <w:rPr>
+                <w:rFonts w:ascii="Courier New" w:hAnsi="Courier New" w:cs="Courier New"/>
+                <w:b/>
+                <w:bCs/>
+              </w:rPr>
+            </w:pPr>
+            <w:r>
+              <w:rPr>
+                <w:rFonts w:ascii="Courier New" w:hAnsi="Courier New" w:cs="Courier New"/>
+                <w:b/>
+                <w:bCs/>
+              </w:rPr>
+              <w:t xml:space="preserve">  </w:t>
+            </w:r>
+            <w:proofErr w:type="spellStart"/>
+            <w:proofErr w:type="gramStart"/>
+            <w:r>
+              <w:rPr>
+                <w:rFonts w:ascii="Courier New" w:hAnsi="Courier New" w:cs="Courier New"/>
+                <w:b/>
+                <w:bCs/>
+              </w:rPr>
+              <w:t>printf</w:t>
+            </w:r>
+            <w:proofErr w:type="spellEnd"/>
+            <w:r>
+              <w:rPr>
+                <w:rFonts w:ascii="Courier New" w:hAnsi="Courier New" w:cs="Courier New"/>
+                <w:b/>
+                <w:bCs/>
+              </w:rPr>
+              <w:t>(</w:t>
+            </w:r>
+            <w:proofErr w:type="gramEnd"/>
+            <w:r>
+              <w:rPr>
+                <w:rFonts w:ascii="Courier New" w:hAnsi="Courier New" w:cs="Courier New"/>
+                <w:b/>
+                <w:bCs/>
+              </w:rPr>
+              <w:t>"Example to show execl() call\n");</w:t>
+            </w:r>
+          </w:p>
+          <w:p>
+            <w:pPr>
+              <w:jc w:val="both"/>
+              <w:cnfStyle w:val="000000000000" w:firstRow="0" w:lastRow="0" w:firstColumn="0" w:lastColumn="0" w:oddVBand="0" w:evenVBand="0" w:oddHBand="0" w:evenHBand="0" w:firstRowFirstColumn="0" w:firstRowLastColumn="0" w:lastRowFirstColumn="0" w:lastRowLastColumn="0"/>
+              <w:rPr>
+                <w:rFonts w:ascii="Courier New" w:hAnsi="Courier New" w:cs="Courier New"/>
+                <w:b/>
+                <w:bCs/>
+              </w:rPr>
+            </w:pPr>
+            <w:r>
+              <w:rPr>
+                <w:rFonts w:ascii="Courier New" w:hAnsi="Courier New" w:cs="Courier New"/>
+                <w:b/>
+                <w:bCs/>
+              </w:rPr>
+              <w:t xml:space="preserve">  </w:t>
+            </w:r>
+            <w:proofErr w:type="spellStart"/>
+            <w:proofErr w:type="gramStart"/>
+            <w:r>
+              <w:rPr>
+                <w:rFonts w:ascii="Courier New" w:hAnsi="Courier New" w:cs="Courier New"/>
+                <w:b/>
+                <w:bCs/>
+              </w:rPr>
+              <w:t>execlp</w:t>
+            </w:r>
+            <w:proofErr w:type="spellEnd"/>
+            <w:r>
+              <w:rPr>
+                <w:rFonts w:ascii="Courier New" w:hAnsi="Courier New" w:cs="Courier New"/>
+                <w:b/>
+                <w:bCs/>
+              </w:rPr>
+              <w:t>(</w:t>
+            </w:r>
+            <w:proofErr w:type="gramEnd"/>
+            <w:r>
+              <w:rPr>
+                <w:rFonts w:ascii="Courier New" w:hAnsi="Courier New" w:cs="Courier New"/>
+                <w:b/>
+                <w:bCs/>
+              </w:rPr>
+              <w:t>"/bin/ls", "ls","-l",  NULL);</w:t>
+            </w:r>
+          </w:p>
+          <w:p>
+            <w:pPr>
+              <w:jc w:val="both"/>
+              <w:cnfStyle w:val="000000000000" w:firstRow="0" w:lastRow="0" w:firstColumn="0" w:lastColumn="0" w:oddVBand="0" w:evenVBand="0" w:oddHBand="0" w:evenHBand="0" w:firstRowFirstColumn="0" w:firstRowLastColumn="0" w:lastRowFirstColumn="0" w:lastRowLastColumn="0"/>
+              <w:rPr>
+                <w:rFonts w:ascii="Courier New" w:hAnsi="Courier New" w:cs="Courier New"/>
+                <w:b/>
+                <w:bCs/>
+              </w:rPr>
+            </w:pPr>
+            <w:r>
+              <w:rPr>
+                <w:rFonts w:ascii="Courier New" w:hAnsi="Courier New" w:cs="Courier New"/>
+                <w:b/>
+                <w:bCs/>
+              </w:rPr>
+              <w:t xml:space="preserve">  </w:t>
+            </w:r>
+            <w:proofErr w:type="spellStart"/>
+            <w:proofErr w:type="gramStart"/>
+            <w:r>
+              <w:rPr>
+                <w:rFonts w:ascii="Courier New" w:hAnsi="Courier New" w:cs="Courier New"/>
+                <w:b/>
+                <w:bCs/>
+              </w:rPr>
+              <w:t>printf</w:t>
+            </w:r>
+            <w:proofErr w:type="spellEnd"/>
+            <w:r>
+              <w:rPr>
+                <w:rFonts w:ascii="Courier New" w:hAnsi="Courier New" w:cs="Courier New"/>
+                <w:b/>
+                <w:bCs/>
+              </w:rPr>
+              <w:t>(</w:t>
+            </w:r>
+            <w:proofErr w:type="gramEnd"/>
+            <w:r>
+              <w:rPr>
+                <w:rFonts w:ascii="Courier New" w:hAnsi="Courier New" w:cs="Courier New"/>
+                <w:b/>
+                <w:bCs/>
+              </w:rPr>
+              <w:t>"This line will not get execute, as it is after execl()\n");</w:t>
+            </w:r>
+          </w:p>
+          <w:p>
+            <w:pPr>
+              <w:jc w:val="both"/>
+              <w:cnfStyle w:val="000000000000" w:firstRow="0" w:lastRow="0" w:firstColumn="0" w:lastColumn="0" w:oddVBand="0" w:evenVBand="0" w:oddHBand="0" w:evenHBand="0" w:firstRowFirstColumn="0" w:firstRowLastColumn="0" w:lastRowFirstColumn="0" w:lastRowLastColumn="0"/>
+              <w:rPr>
+                <w:rFonts w:ascii="Courier New" w:hAnsi="Courier New" w:cs="Courier New"/>
+                <w:b/>
+                <w:bCs/>
+              </w:rPr>
+            </w:pPr>
+          </w:p>
+          <w:p>
+            <w:pPr>
+              <w:jc w:val="both"/>
+              <w:cnfStyle w:val="000000000000" w:firstRow="0" w:lastRow="0" w:firstColumn="0" w:lastColumn="0" w:oddVBand="0" w:evenVBand="0" w:oddHBand="0" w:evenHBand="0" w:firstRowFirstColumn="0" w:firstRowLastColumn="0" w:lastRowFirstColumn="0" w:lastRowLastColumn="0"/>
+              <w:rPr>
+                <w:rFonts w:ascii="Courier New" w:hAnsi="Courier New" w:cs="Courier New"/>
+                <w:b/>
+                <w:bCs/>
+              </w:rPr>
+            </w:pPr>
+            <w:r>
+              <w:rPr>
+                <w:rFonts w:ascii="Courier New" w:hAnsi="Courier New" w:cs="Courier New"/>
+                <w:b/>
+                <w:bCs/>
+              </w:rPr>
+              <w:t>return 0;</w:t>
+            </w:r>
+          </w:p>
+          <w:p>
+            <w:pPr>
+              <w:jc w:val="both"/>
+              <w:cnfStyle w:val="000000000000" w:firstRow="0" w:lastRow="0" w:firstColumn="0" w:lastColumn="0" w:oddVBand="0" w:evenVBand="0" w:oddHBand="0" w:evenHBand="0" w:firstRowFirstColumn="0" w:firstRowLastColumn="0" w:lastRowFirstColumn="0" w:lastRowLastColumn="0"/>
+              <w:rPr>
+                <w:b/>
+                <w:bCs/>
+                <w:sz w:val="24"/>
+                <w:szCs w:val="24"/>
+                <w:u w:val="single"/>
+              </w:rPr>
+            </w:pPr>
+            <w:r>
+              <w:rPr>
+                <w:rFonts w:ascii="Courier New" w:hAnsi="Courier New" w:cs="Courier New"/>
+                <w:b/>
+                <w:bCs/>
+              </w:rPr>
+              <w:t>}</w:t>
+            </w:r>
+          </w:p>
+        </w:tc>
+      </w:tr>
+    </w:tbl>
+    <w:p>
+      <w:pPr>
+        <w:rPr>
+          <w:rStyle w:val="Hyperlink"/>
+          <w:color w:val="auto"/>
+          <w:sz w:val="24"/>
+          <w:szCs w:val="24"/>
+          <w:u w:val="none"/>
+        </w:rPr>
+      </w:pPr>
     </w:p>
     <w:p>
       <w:pPr>
@@ -3746,6 +5629,119 @@
 <file path=word/numbering.xml><?xml version="1.0" encoding="utf-8"?>
 <w:numbering xmlns:wpc="http://schemas.microsoft.com/office/word/2010/wordprocessingCanvas" xmlns:cx="http://schemas.microsoft.com/office/drawing/2014/chartex" xmlns:cx1="http://schemas.microsoft.com/office/drawing/2015/9/8/chartex" xmlns:cx2="http://schemas.microsoft.com/office/drawing/2015/10/21/chartex" xmlns:cx3="http://schemas.microsoft.com/office/drawing/2016/5/9/chartex" xmlns:cx4="http://schemas.microsoft.com/office/drawing/2016/5/10/chartex" xmlns:cx5="http://schemas.microsoft.com/office/drawing/2016/5/11/chartex" xmlns:cx6="http://schemas.microsoft.com/office/drawing/2016/5/12/chartex" xmlns:cx7="http://schemas.microsoft.com/office/drawing/2016/5/13/chartex" xmlns:cx8="http://schemas.microsoft.com/office/drawing/2016/5/14/chartex" xmlns:mc="http://schemas.openxmlformats.org/markup-compatibility/2006" xmlns:aink="http://schemas.microsoft.com/office/drawing/2016/ink" xmlns:am3d="http://schemas.microsoft.com/office/drawing/2017/model3d" xmlns:o="urn:schemas-microsoft-com:office:office" xmlns:r="http://schemas.openxmlformats.org/officeDocument/2006/relationships" xmlns:m="http://schemas.openxmlformats.org/officeDocument/2006/math" xmlns:v="urn:schemas-microsoft-com:vml" xmlns:wp14="http://schemas.microsoft.com/office/word/2010/wordprocessingDrawing" xmlns:wp="http://schemas.openxmlformats.org/drawingml/2006/wordprocessingDrawing" xmlns:w10="urn:schemas-microsoft-com:office:word" xmlns:w="http://schemas.openxmlformats.org/wordprocessingml/2006/main" xmlns:w14="http://schemas.microsoft.com/office/word/2010/wordml" xmlns:w15="http://schemas.microsoft.com/office/word/2012/wordml" xmlns:w16cex="http://schemas.microsoft.com/office/word/2018/wordml/cex" xmlns:w16cid="http://schemas.microsoft.com/office/word/2016/wordml/cid" xmlns:w16="http://schemas.microsoft.com/office/word/2018/wordml" xmlns:w16se="http://schemas.microsoft.com/office/word/2015/wordml/symex" xmlns:wpg="http://schemas.microsoft.com/office/word/2010/wordprocessingGroup" xmlns:wpi="http://schemas.microsoft.com/office/word/2010/wordprocessingInk" xmlns:wne="http://schemas.microsoft.com/office/word/2006/wordml" xmlns:wps="http://schemas.microsoft.com/office/word/2010/wordprocessingShape" mc:Ignorable="w14 w15 w16se w16cid w16 w16cex wp14">
   <w:abstractNum w:abstractNumId="0" w15:restartNumberingAfterBreak="0">
+    <w:nsid w:val="13DC1640"/>
+    <w:multiLevelType w:val="hybridMultilevel"/>
+    <w:tmpl w:val="5F3E4D8A"/>
+    <w:lvl w:ilvl="0" w:tplc="40090001">
+      <w:start w:val="1"/>
+      <w:numFmt w:val="bullet"/>
+      <w:lvlText w:val=""/>
+      <w:lvlJc w:val="left"/>
+      <w:pPr>
+        <w:ind w:left="720" w:hanging="360"/>
+      </w:pPr>
+      <w:rPr>
+        <w:rFonts w:ascii="Symbol" w:hAnsi="Symbol" w:hint="default"/>
+      </w:rPr>
+    </w:lvl>
+    <w:lvl w:ilvl="1" w:tplc="40090003" w:tentative="1">
+      <w:start w:val="1"/>
+      <w:numFmt w:val="bullet"/>
+      <w:lvlText w:val="o"/>
+      <w:lvlJc w:val="left"/>
+      <w:pPr>
+        <w:ind w:left="1440" w:hanging="360"/>
+      </w:pPr>
+      <w:rPr>
+        <w:rFonts w:ascii="Courier New" w:hAnsi="Courier New" w:cs="Courier New" w:hint="default"/>
+      </w:rPr>
+    </w:lvl>
+    <w:lvl w:ilvl="2" w:tplc="40090005" w:tentative="1">
+      <w:start w:val="1"/>
+      <w:numFmt w:val="bullet"/>
+      <w:lvlText w:val=""/>
+      <w:lvlJc w:val="left"/>
+      <w:pPr>
+        <w:ind w:left="2160" w:hanging="360"/>
+      </w:pPr>
+      <w:rPr>
+        <w:rFonts w:ascii="Wingdings" w:hAnsi="Wingdings" w:hint="default"/>
+      </w:rPr>
+    </w:lvl>
+    <w:lvl w:ilvl="3" w:tplc="40090001" w:tentative="1">
+      <w:start w:val="1"/>
+      <w:numFmt w:val="bullet"/>
+      <w:lvlText w:val=""/>
+      <w:lvlJc w:val="left"/>
+      <w:pPr>
+        <w:ind w:left="2880" w:hanging="360"/>
+      </w:pPr>
+      <w:rPr>
+        <w:rFonts w:ascii="Symbol" w:hAnsi="Symbol" w:hint="default"/>
+      </w:rPr>
+    </w:lvl>
+    <w:lvl w:ilvl="4" w:tplc="40090003" w:tentative="1">
+      <w:start w:val="1"/>
+      <w:numFmt w:val="bullet"/>
+      <w:lvlText w:val="o"/>
+      <w:lvlJc w:val="left"/>
+      <w:pPr>
+        <w:ind w:left="3600" w:hanging="360"/>
+      </w:pPr>
+      <w:rPr>
+        <w:rFonts w:ascii="Courier New" w:hAnsi="Courier New" w:cs="Courier New" w:hint="default"/>
+      </w:rPr>
+    </w:lvl>
+    <w:lvl w:ilvl="5" w:tplc="40090005" w:tentative="1">
+      <w:start w:val="1"/>
+      <w:numFmt w:val="bullet"/>
+      <w:lvlText w:val=""/>
+      <w:lvlJc w:val="left"/>
+      <w:pPr>
+        <w:ind w:left="4320" w:hanging="360"/>
+      </w:pPr>
+      <w:rPr>
+        <w:rFonts w:ascii="Wingdings" w:hAnsi="Wingdings" w:hint="default"/>
+      </w:rPr>
+    </w:lvl>
+    <w:lvl w:ilvl="6" w:tplc="40090001" w:tentative="1">
+      <w:start w:val="1"/>
+      <w:numFmt w:val="bullet"/>
+      <w:lvlText w:val=""/>
+      <w:lvlJc w:val="left"/>
+      <w:pPr>
+        <w:ind w:left="5040" w:hanging="360"/>
+      </w:pPr>
+      <w:rPr>
+        <w:rFonts w:ascii="Symbol" w:hAnsi="Symbol" w:hint="default"/>
+      </w:rPr>
+    </w:lvl>
+    <w:lvl w:ilvl="7" w:tplc="40090003" w:tentative="1">
+      <w:start w:val="1"/>
+      <w:numFmt w:val="bullet"/>
+      <w:lvlText w:val="o"/>
+      <w:lvlJc w:val="left"/>
+      <w:pPr>
+        <w:ind w:left="5760" w:hanging="360"/>
+      </w:pPr>
+      <w:rPr>
+        <w:rFonts w:ascii="Courier New" w:hAnsi="Courier New" w:cs="Courier New" w:hint="default"/>
+      </w:rPr>
+    </w:lvl>
+    <w:lvl w:ilvl="8" w:tplc="40090005" w:tentative="1">
+      <w:start w:val="1"/>
+      <w:numFmt w:val="bullet"/>
+      <w:lvlText w:val=""/>
+      <w:lvlJc w:val="left"/>
+      <w:pPr>
+        <w:ind w:left="6480" w:hanging="360"/>
+      </w:pPr>
+      <w:rPr>
+        <w:rFonts w:ascii="Wingdings" w:hAnsi="Wingdings" w:hint="default"/>
+      </w:rPr>
+    </w:lvl>
+  </w:abstractNum>
+  <w:abstractNum w:abstractNumId="1" w15:restartNumberingAfterBreak="0">
     <w:nsid w:val="16B43604"/>
     <w:multiLevelType w:val="hybridMultilevel"/>
     <w:tmpl w:val="E688A220"/>
@@ -3858,7 +5854,7 @@
       </w:rPr>
     </w:lvl>
   </w:abstractNum>
-  <w:abstractNum w:abstractNumId="1" w15:restartNumberingAfterBreak="0">
+  <w:abstractNum w:abstractNumId="2" w15:restartNumberingAfterBreak="0">
     <w:nsid w:val="16F159F1"/>
     <w:multiLevelType w:val="hybridMultilevel"/>
     <w:tmpl w:val="66A2F4EA"/>
@@ -3971,7 +5967,7 @@
       </w:rPr>
     </w:lvl>
   </w:abstractNum>
-  <w:abstractNum w:abstractNumId="2" w15:restartNumberingAfterBreak="0">
+  <w:abstractNum w:abstractNumId="3" w15:restartNumberingAfterBreak="0">
     <w:nsid w:val="251B3FA3"/>
     <w:multiLevelType w:val="hybridMultilevel"/>
     <w:tmpl w:val="1C5A16F2"/>
@@ -4084,7 +6080,7 @@
       </w:rPr>
     </w:lvl>
   </w:abstractNum>
-  <w:abstractNum w:abstractNumId="3" w15:restartNumberingAfterBreak="0">
+  <w:abstractNum w:abstractNumId="4" w15:restartNumberingAfterBreak="0">
     <w:nsid w:val="333360AA"/>
     <w:multiLevelType w:val="hybridMultilevel"/>
     <w:tmpl w:val="6D107E7E"/>
@@ -4197,7 +6193,7 @@
       </w:rPr>
     </w:lvl>
   </w:abstractNum>
-  <w:abstractNum w:abstractNumId="4" w15:restartNumberingAfterBreak="0">
+  <w:abstractNum w:abstractNumId="5" w15:restartNumberingAfterBreak="0">
     <w:nsid w:val="4C732228"/>
     <w:multiLevelType w:val="hybridMultilevel"/>
     <w:tmpl w:val="0784C0BA"/>
@@ -4310,7 +6306,7 @@
       </w:rPr>
     </w:lvl>
   </w:abstractNum>
-  <w:abstractNum w:abstractNumId="5" w15:restartNumberingAfterBreak="0">
+  <w:abstractNum w:abstractNumId="6" w15:restartNumberingAfterBreak="0">
     <w:nsid w:val="5AE24DF6"/>
     <w:multiLevelType w:val="hybridMultilevel"/>
     <w:tmpl w:val="FE38452C"/>
@@ -4423,7 +6419,7 @@
       </w:rPr>
     </w:lvl>
   </w:abstractNum>
-  <w:abstractNum w:abstractNumId="6" w15:restartNumberingAfterBreak="0">
+  <w:abstractNum w:abstractNumId="7" w15:restartNumberingAfterBreak="0">
     <w:nsid w:val="5C8A6C68"/>
     <w:multiLevelType w:val="hybridMultilevel"/>
     <w:tmpl w:val="2058362C"/>
@@ -4536,7 +6532,7 @@
       </w:rPr>
     </w:lvl>
   </w:abstractNum>
-  <w:abstractNum w:abstractNumId="7" w15:restartNumberingAfterBreak="0">
+  <w:abstractNum w:abstractNumId="8" w15:restartNumberingAfterBreak="0">
     <w:nsid w:val="5DDE5962"/>
     <w:multiLevelType w:val="hybridMultilevel"/>
     <w:tmpl w:val="840C5EEE"/>
@@ -4649,7 +6645,7 @@
       </w:rPr>
     </w:lvl>
   </w:abstractNum>
-  <w:abstractNum w:abstractNumId="8" w15:restartNumberingAfterBreak="0">
+  <w:abstractNum w:abstractNumId="9" w15:restartNumberingAfterBreak="0">
     <w:nsid w:val="62B50132"/>
     <w:multiLevelType w:val="hybridMultilevel"/>
     <w:tmpl w:val="0D0AA204"/>
@@ -4762,7 +6758,7 @@
       </w:rPr>
     </w:lvl>
   </w:abstractNum>
-  <w:abstractNum w:abstractNumId="9" w15:restartNumberingAfterBreak="0">
+  <w:abstractNum w:abstractNumId="10" w15:restartNumberingAfterBreak="0">
     <w:nsid w:val="68ED1995"/>
     <w:multiLevelType w:val="hybridMultilevel"/>
     <w:tmpl w:val="35FA2850"/>
@@ -4875,7 +6871,7 @@
       </w:rPr>
     </w:lvl>
   </w:abstractNum>
-  <w:abstractNum w:abstractNumId="10" w15:restartNumberingAfterBreak="0">
+  <w:abstractNum w:abstractNumId="11" w15:restartNumberingAfterBreak="0">
     <w:nsid w:val="6B1003C1"/>
     <w:multiLevelType w:val="hybridMultilevel"/>
     <w:tmpl w:val="81144BAA"/>
@@ -4988,7 +6984,7 @@
       </w:rPr>
     </w:lvl>
   </w:abstractNum>
-  <w:abstractNum w:abstractNumId="11" w15:restartNumberingAfterBreak="0">
+  <w:abstractNum w:abstractNumId="12" w15:restartNumberingAfterBreak="0">
     <w:nsid w:val="70066E84"/>
     <w:multiLevelType w:val="hybridMultilevel"/>
     <w:tmpl w:val="F9B8B968"/>
@@ -5101,7 +7097,120 @@
       </w:rPr>
     </w:lvl>
   </w:abstractNum>
-  <w:abstractNum w:abstractNumId="12" w15:restartNumberingAfterBreak="0">
+  <w:abstractNum w:abstractNumId="13" w15:restartNumberingAfterBreak="0">
+    <w:nsid w:val="72306902"/>
+    <w:multiLevelType w:val="hybridMultilevel"/>
+    <w:tmpl w:val="6B3C4134"/>
+    <w:lvl w:ilvl="0" w:tplc="40090001">
+      <w:start w:val="1"/>
+      <w:numFmt w:val="bullet"/>
+      <w:lvlText w:val=""/>
+      <w:lvlJc w:val="left"/>
+      <w:pPr>
+        <w:ind w:left="720" w:hanging="360"/>
+      </w:pPr>
+      <w:rPr>
+        <w:rFonts w:ascii="Symbol" w:hAnsi="Symbol" w:hint="default"/>
+      </w:rPr>
+    </w:lvl>
+    <w:lvl w:ilvl="1" w:tplc="40090003" w:tentative="1">
+      <w:start w:val="1"/>
+      <w:numFmt w:val="bullet"/>
+      <w:lvlText w:val="o"/>
+      <w:lvlJc w:val="left"/>
+      <w:pPr>
+        <w:ind w:left="1440" w:hanging="360"/>
+      </w:pPr>
+      <w:rPr>
+        <w:rFonts w:ascii="Courier New" w:hAnsi="Courier New" w:cs="Courier New" w:hint="default"/>
+      </w:rPr>
+    </w:lvl>
+    <w:lvl w:ilvl="2" w:tplc="40090005" w:tentative="1">
+      <w:start w:val="1"/>
+      <w:numFmt w:val="bullet"/>
+      <w:lvlText w:val=""/>
+      <w:lvlJc w:val="left"/>
+      <w:pPr>
+        <w:ind w:left="2160" w:hanging="360"/>
+      </w:pPr>
+      <w:rPr>
+        <w:rFonts w:ascii="Wingdings" w:hAnsi="Wingdings" w:hint="default"/>
+      </w:rPr>
+    </w:lvl>
+    <w:lvl w:ilvl="3" w:tplc="40090001" w:tentative="1">
+      <w:start w:val="1"/>
+      <w:numFmt w:val="bullet"/>
+      <w:lvlText w:val=""/>
+      <w:lvlJc w:val="left"/>
+      <w:pPr>
+        <w:ind w:left="2880" w:hanging="360"/>
+      </w:pPr>
+      <w:rPr>
+        <w:rFonts w:ascii="Symbol" w:hAnsi="Symbol" w:hint="default"/>
+      </w:rPr>
+    </w:lvl>
+    <w:lvl w:ilvl="4" w:tplc="40090003" w:tentative="1">
+      <w:start w:val="1"/>
+      <w:numFmt w:val="bullet"/>
+      <w:lvlText w:val="o"/>
+      <w:lvlJc w:val="left"/>
+      <w:pPr>
+        <w:ind w:left="3600" w:hanging="360"/>
+      </w:pPr>
+      <w:rPr>
+        <w:rFonts w:ascii="Courier New" w:hAnsi="Courier New" w:cs="Courier New" w:hint="default"/>
+      </w:rPr>
+    </w:lvl>
+    <w:lvl w:ilvl="5" w:tplc="40090005" w:tentative="1">
+      <w:start w:val="1"/>
+      <w:numFmt w:val="bullet"/>
+      <w:lvlText w:val=""/>
+      <w:lvlJc w:val="left"/>
+      <w:pPr>
+        <w:ind w:left="4320" w:hanging="360"/>
+      </w:pPr>
+      <w:rPr>
+        <w:rFonts w:ascii="Wingdings" w:hAnsi="Wingdings" w:hint="default"/>
+      </w:rPr>
+    </w:lvl>
+    <w:lvl w:ilvl="6" w:tplc="40090001" w:tentative="1">
+      <w:start w:val="1"/>
+      <w:numFmt w:val="bullet"/>
+      <w:lvlText w:val=""/>
+      <w:lvlJc w:val="left"/>
+      <w:pPr>
+        <w:ind w:left="5040" w:hanging="360"/>
+      </w:pPr>
+      <w:rPr>
+        <w:rFonts w:ascii="Symbol" w:hAnsi="Symbol" w:hint="default"/>
+      </w:rPr>
+    </w:lvl>
+    <w:lvl w:ilvl="7" w:tplc="40090003" w:tentative="1">
+      <w:start w:val="1"/>
+      <w:numFmt w:val="bullet"/>
+      <w:lvlText w:val="o"/>
+      <w:lvlJc w:val="left"/>
+      <w:pPr>
+        <w:ind w:left="5760" w:hanging="360"/>
+      </w:pPr>
+      <w:rPr>
+        <w:rFonts w:ascii="Courier New" w:hAnsi="Courier New" w:cs="Courier New" w:hint="default"/>
+      </w:rPr>
+    </w:lvl>
+    <w:lvl w:ilvl="8" w:tplc="40090005" w:tentative="1">
+      <w:start w:val="1"/>
+      <w:numFmt w:val="bullet"/>
+      <w:lvlText w:val=""/>
+      <w:lvlJc w:val="left"/>
+      <w:pPr>
+        <w:ind w:left="6480" w:hanging="360"/>
+      </w:pPr>
+      <w:rPr>
+        <w:rFonts w:ascii="Wingdings" w:hAnsi="Wingdings" w:hint="default"/>
+      </w:rPr>
+    </w:lvl>
+  </w:abstractNum>
+  <w:abstractNum w:abstractNumId="14" w15:restartNumberingAfterBreak="0">
     <w:nsid w:val="73B06F0E"/>
     <w:multiLevelType w:val="hybridMultilevel"/>
     <w:tmpl w:val="8BD018C0"/>
@@ -5214,7 +7323,7 @@
       </w:rPr>
     </w:lvl>
   </w:abstractNum>
-  <w:abstractNum w:abstractNumId="13" w15:restartNumberingAfterBreak="0">
+  <w:abstractNum w:abstractNumId="15" w15:restartNumberingAfterBreak="0">
     <w:nsid w:val="78B1028E"/>
     <w:multiLevelType w:val="hybridMultilevel"/>
     <w:tmpl w:val="4E162DDC"/>
@@ -5327,7 +7436,7 @@
       </w:rPr>
     </w:lvl>
   </w:abstractNum>
-  <w:abstractNum w:abstractNumId="14" w15:restartNumberingAfterBreak="0">
+  <w:abstractNum w:abstractNumId="16" w15:restartNumberingAfterBreak="0">
     <w:nsid w:val="7E5C54D5"/>
     <w:multiLevelType w:val="hybridMultilevel"/>
     <w:tmpl w:val="A9B29410"/>
@@ -5441,49 +7550,55 @@
     </w:lvl>
   </w:abstractNum>
   <w:num w:numId="1">
-    <w:abstractNumId w:val="13"/>
+    <w:abstractNumId w:val="15"/>
   </w:num>
   <w:num w:numId="2">
+    <w:abstractNumId w:val="7"/>
+  </w:num>
+  <w:num w:numId="3">
+    <w:abstractNumId w:val="4"/>
+  </w:num>
+  <w:num w:numId="4">
+    <w:abstractNumId w:val="8"/>
+  </w:num>
+  <w:num w:numId="5">
+    <w:abstractNumId w:val="9"/>
+  </w:num>
+  <w:num w:numId="6">
+    <w:abstractNumId w:val="10"/>
+  </w:num>
+  <w:num w:numId="7">
+    <w:abstractNumId w:val="11"/>
+  </w:num>
+  <w:num w:numId="8">
     <w:abstractNumId w:val="6"/>
   </w:num>
-  <w:num w:numId="3">
+  <w:num w:numId="9">
+    <w:abstractNumId w:val="12"/>
+  </w:num>
+  <w:num w:numId="10">
+    <w:abstractNumId w:val="16"/>
+  </w:num>
+  <w:num w:numId="11">
+    <w:abstractNumId w:val="14"/>
+  </w:num>
+  <w:num w:numId="12">
+    <w:abstractNumId w:val="5"/>
+  </w:num>
+  <w:num w:numId="13">
+    <w:abstractNumId w:val="1"/>
+  </w:num>
+  <w:num w:numId="14">
     <w:abstractNumId w:val="3"/>
   </w:num>
-  <w:num w:numId="4">
-    <w:abstractNumId w:val="7"/>
+  <w:num w:numId="15">
+    <w:abstractNumId w:val="2"/>
   </w:num>
-  <w:num w:numId="5">
-    <w:abstractNumId w:val="8"/>
-  </w:num>
-  <w:num w:numId="6">
-    <w:abstractNumId w:val="9"/>
-  </w:num>
-  <w:num w:numId="7">
-    <w:abstractNumId w:val="10"/>
-  </w:num>
-  <w:num w:numId="8">
-    <w:abstractNumId w:val="5"/>
-  </w:num>
-  <w:num w:numId="9">
-    <w:abstractNumId w:val="11"/>
-  </w:num>
-  <w:num w:numId="10">
-    <w:abstractNumId w:val="14"/>
-  </w:num>
-  <w:num w:numId="11">
-    <w:abstractNumId w:val="12"/>
-  </w:num>
-  <w:num w:numId="12">
-    <w:abstractNumId w:val="4"/>
-  </w:num>
-  <w:num w:numId="13">
+  <w:num w:numId="16">
     <w:abstractNumId w:val="0"/>
   </w:num>
-  <w:num w:numId="14">
-    <w:abstractNumId w:val="2"/>
-  </w:num>
-  <w:num w:numId="15">
-    <w:abstractNumId w:val="1"/>
+  <w:num w:numId="17">
+    <w:abstractNumId w:val="13"/>
   </w:num>
 </w:numbering>
 </file>
@@ -5998,6 +8113,94 @@
       <w:lang w:eastAsia="en-IN"/>
     </w:rPr>
   </w:style>
+  <w:style w:type="character" w:styleId="FollowedHyperlink">
+    <w:name w:val="FollowedHyperlink"/>
+    <w:basedOn w:val="DefaultParagraphFont"/>
+    <w:uiPriority w:val="99"/>
+    <w:semiHidden/>
+    <w:unhideWhenUsed/>
+    <w:rsid w:val="00C55EB9"/>
+    <w:rPr>
+      <w:color w:val="954F72" w:themeColor="followedHyperlink"/>
+      <w:u w:val="single"/>
+    </w:rPr>
+  </w:style>
+  <w:style w:type="table" w:styleId="GridTable4-Accent5">
+    <w:name w:val="Grid Table 4 Accent 5"/>
+    <w:basedOn w:val="TableNormal"/>
+    <w:uiPriority w:val="49"/>
+    <w:rsid w:val="00C55EB9"/>
+    <w:pPr>
+      <w:spacing w:after="0" w:line="240" w:lineRule="auto"/>
+    </w:pPr>
+    <w:tblPr>
+      <w:tblStyleRowBandSize w:val="1"/>
+      <w:tblStyleColBandSize w:val="1"/>
+      <w:tblBorders>
+        <w:top w:val="single" w:sz="4" w:space="0" w:color="9CC2E5" w:themeColor="accent5" w:themeTint="99"/>
+        <w:left w:val="single" w:sz="4" w:space="0" w:color="9CC2E5" w:themeColor="accent5" w:themeTint="99"/>
+        <w:bottom w:val="single" w:sz="4" w:space="0" w:color="9CC2E5" w:themeColor="accent5" w:themeTint="99"/>
+        <w:right w:val="single" w:sz="4" w:space="0" w:color="9CC2E5" w:themeColor="accent5" w:themeTint="99"/>
+        <w:insideH w:val="single" w:sz="4" w:space="0" w:color="9CC2E5" w:themeColor="accent5" w:themeTint="99"/>
+        <w:insideV w:val="single" w:sz="4" w:space="0" w:color="9CC2E5" w:themeColor="accent5" w:themeTint="99"/>
+      </w:tblBorders>
+    </w:tblPr>
+    <w:tblStylePr w:type="firstRow">
+      <w:rPr>
+        <w:b/>
+        <w:bCs/>
+        <w:color w:val="FFFFFF" w:themeColor="background1"/>
+      </w:rPr>
+      <w:tblPr/>
+      <w:tcPr>
+        <w:tcBorders>
+          <w:top w:val="single" w:sz="4" w:space="0" w:color="5B9BD5" w:themeColor="accent5"/>
+          <w:left w:val="single" w:sz="4" w:space="0" w:color="5B9BD5" w:themeColor="accent5"/>
+          <w:bottom w:val="single" w:sz="4" w:space="0" w:color="5B9BD5" w:themeColor="accent5"/>
+          <w:right w:val="single" w:sz="4" w:space="0" w:color="5B9BD5" w:themeColor="accent5"/>
+          <w:insideH w:val="nil"/>
+          <w:insideV w:val="nil"/>
+        </w:tcBorders>
+        <w:shd w:val="clear" w:color="auto" w:fill="5B9BD5" w:themeFill="accent5"/>
+      </w:tcPr>
+    </w:tblStylePr>
+    <w:tblStylePr w:type="lastRow">
+      <w:rPr>
+        <w:b/>
+        <w:bCs/>
+      </w:rPr>
+      <w:tblPr/>
+      <w:tcPr>
+        <w:tcBorders>
+          <w:top w:val="double" w:sz="4" w:space="0" w:color="5B9BD5" w:themeColor="accent5"/>
+        </w:tcBorders>
+      </w:tcPr>
+    </w:tblStylePr>
+    <w:tblStylePr w:type="firstCol">
+      <w:rPr>
+        <w:b/>
+        <w:bCs/>
+      </w:rPr>
+    </w:tblStylePr>
+    <w:tblStylePr w:type="lastCol">
+      <w:rPr>
+        <w:b/>
+        <w:bCs/>
+      </w:rPr>
+    </w:tblStylePr>
+    <w:tblStylePr w:type="band1Vert">
+      <w:tblPr/>
+      <w:tcPr>
+        <w:shd w:val="clear" w:color="auto" w:fill="DEEAF6" w:themeFill="accent5" w:themeFillTint="33"/>
+      </w:tcPr>
+    </w:tblStylePr>
+    <w:tblStylePr w:type="band1Horz">
+      <w:tblPr/>
+      <w:tcPr>
+        <w:shd w:val="clear" w:color="auto" w:fill="DEEAF6" w:themeFill="accent5" w:themeFillTint="33"/>
+      </w:tcPr>
+    </w:tblStylePr>
+  </w:style>
 </w:styles>
 </file>
 

</xml_diff>

<commit_message>
run shell script from c
</commit_message>
<xml_diff>
--- a/c_program_notes.docx
+++ b/c_program_notes.docx
@@ -2820,9 +2820,14 @@
             <w:r>
               <w:t xml:space="preserve">int </w:t>
             </w:r>
+            <w:proofErr w:type="spellStart"/>
             <w:proofErr w:type="gramStart"/>
             <w:r>
-              <w:t>execl(</w:t>
+              <w:t>execl</w:t>
+            </w:r>
+            <w:proofErr w:type="spellEnd"/>
+            <w:r>
+              <w:t>(</w:t>
             </w:r>
             <w:proofErr w:type="spellStart"/>
             <w:proofErr w:type="gramEnd"/>
@@ -3165,13 +3170,22 @@
                 <w:bCs w:val="0"/>
               </w:rPr>
             </w:pPr>
+            <w:proofErr w:type="spellStart"/>
             <w:proofErr w:type="gramStart"/>
             <w:r>
               <w:rPr>
                 <w:b w:val="0"/>
                 <w:bCs w:val="0"/>
               </w:rPr>
-              <w:t>execl(</w:t>
+              <w:t>execl</w:t>
+            </w:r>
+            <w:proofErr w:type="spellEnd"/>
+            <w:r>
+              <w:rPr>
+                <w:b w:val="0"/>
+                <w:bCs w:val="0"/>
+              </w:rPr>
+              <w:t>(</w:t>
             </w:r>
             <w:proofErr w:type="gramEnd"/>
             <w:r>
@@ -4210,7 +4224,25 @@
                 <w:b/>
                 <w:bCs/>
               </w:rPr>
-              <w:t>"Example to show execl() call\n");</w:t>
+              <w:t xml:space="preserve">"Example to show </w:t>
+            </w:r>
+            <w:proofErr w:type="spellStart"/>
+            <w:r>
+              <w:rPr>
+                <w:rFonts w:ascii="Courier New" w:hAnsi="Courier New" w:cs="Courier New"/>
+                <w:b/>
+                <w:bCs/>
+              </w:rPr>
+              <w:t>execl</w:t>
+            </w:r>
+            <w:proofErr w:type="spellEnd"/>
+            <w:r>
+              <w:rPr>
+                <w:rFonts w:ascii="Courier New" w:hAnsi="Courier New" w:cs="Courier New"/>
+                <w:b/>
+                <w:bCs/>
+              </w:rPr>
+              <w:t>() call\n");</w:t>
             </w:r>
           </w:p>
           <w:p>
@@ -5022,20 +5054,583 @@
     <w:p>
       <w:pPr>
         <w:rPr>
-          <w:b/>
-          <w:bCs/>
-          <w:sz w:val="24"/>
-          <w:szCs w:val="24"/>
-        </w:rPr>
-      </w:pPr>
-      <w:r>
-        <w:rPr>
-          <w:b/>
-          <w:bCs/>
-          <w:sz w:val="24"/>
-          <w:szCs w:val="24"/>
-        </w:rPr>
-        <w:t>stderr</w:t>
+          <w:rFonts w:ascii="Bell MT" w:hAnsi="Bell MT"/>
+          <w:b/>
+          <w:bCs/>
+          <w:sz w:val="24"/>
+          <w:szCs w:val="24"/>
+        </w:rPr>
+      </w:pPr>
+      <w:r>
+        <w:rPr>
+          <w:rFonts w:ascii="Bell MT" w:hAnsi="Bell MT"/>
+          <w:b/>
+          <w:bCs/>
+          <w:sz w:val="24"/>
+          <w:szCs w:val="24"/>
+        </w:rPr>
+        <w:t>S</w:t>
+      </w:r>
+      <w:r>
+        <w:rPr>
+          <w:rFonts w:ascii="Bell MT" w:hAnsi="Bell MT"/>
+          <w:b/>
+          <w:bCs/>
+          <w:sz w:val="24"/>
+          <w:szCs w:val="24"/>
+        </w:rPr>
+        <w:t>tderr</w:t>
+      </w:r>
+    </w:p>
+    <w:p>
+      <w:pPr>
+        <w:rPr>
+          <w:rFonts w:ascii="Bell MT" w:hAnsi="Bell MT"/>
+          <w:b/>
+          <w:bCs/>
+          <w:sz w:val="24"/>
+          <w:szCs w:val="24"/>
+        </w:rPr>
+      </w:pPr>
+      <w:r>
+        <w:rPr>
+          <w:rFonts w:ascii="Bell MT" w:hAnsi="Bell MT"/>
+          <w:b/>
+          <w:bCs/>
+          <w:sz w:val="24"/>
+          <w:szCs w:val="24"/>
+        </w:rPr>
+        <w:t>Running shell script from c</w:t>
+      </w:r>
+    </w:p>
+    <w:p>
+      <w:pPr>
+        <w:rPr>
+          <w:rFonts w:ascii="Courier New" w:hAnsi="Courier New" w:cs="Courier New"/>
+          <w:b/>
+          <w:bCs/>
+        </w:rPr>
+      </w:pPr>
+      <w:r>
+        <w:rPr>
+          <w:rFonts w:ascii="Courier New" w:hAnsi="Courier New" w:cs="Courier New"/>
+          <w:b/>
+          <w:bCs/>
+        </w:rPr>
+        <w:t>#include &lt;</w:t>
+      </w:r>
+      <w:proofErr w:type="spellStart"/>
+      <w:r>
+        <w:rPr>
+          <w:rFonts w:ascii="Courier New" w:hAnsi="Courier New" w:cs="Courier New"/>
+          <w:b/>
+          <w:bCs/>
+        </w:rPr>
+        <w:t>stdio.h</w:t>
+      </w:r>
+      <w:proofErr w:type="spellEnd"/>
+      <w:r>
+        <w:rPr>
+          <w:rFonts w:ascii="Courier New" w:hAnsi="Courier New" w:cs="Courier New"/>
+          <w:b/>
+          <w:bCs/>
+        </w:rPr>
+        <w:t>&gt;</w:t>
+      </w:r>
+    </w:p>
+    <w:p>
+      <w:pPr>
+        <w:rPr>
+          <w:rFonts w:ascii="Courier New" w:hAnsi="Courier New" w:cs="Courier New"/>
+          <w:b/>
+          <w:bCs/>
+        </w:rPr>
+      </w:pPr>
+      <w:r>
+        <w:rPr>
+          <w:rFonts w:ascii="Courier New" w:hAnsi="Courier New" w:cs="Courier New"/>
+          <w:b/>
+          <w:bCs/>
+        </w:rPr>
+        <w:t>#include &lt;</w:t>
+      </w:r>
+      <w:proofErr w:type="spellStart"/>
+      <w:r>
+        <w:rPr>
+          <w:rFonts w:ascii="Courier New" w:hAnsi="Courier New" w:cs="Courier New"/>
+          <w:b/>
+          <w:bCs/>
+        </w:rPr>
+        <w:t>stdlib.h</w:t>
+      </w:r>
+      <w:proofErr w:type="spellEnd"/>
+      <w:r>
+        <w:rPr>
+          <w:rFonts w:ascii="Courier New" w:hAnsi="Courier New" w:cs="Courier New"/>
+          <w:b/>
+          <w:bCs/>
+        </w:rPr>
+        <w:t>&gt;</w:t>
+      </w:r>
+    </w:p>
+    <w:p>
+      <w:pPr>
+        <w:rPr>
+          <w:rFonts w:ascii="Courier New" w:hAnsi="Courier New" w:cs="Courier New"/>
+          <w:b/>
+          <w:bCs/>
+        </w:rPr>
+      </w:pPr>
+    </w:p>
+    <w:p>
+      <w:pPr>
+        <w:rPr>
+          <w:rFonts w:ascii="Courier New" w:hAnsi="Courier New" w:cs="Courier New"/>
+          <w:b/>
+          <w:bCs/>
+        </w:rPr>
+      </w:pPr>
+    </w:p>
+    <w:p>
+      <w:pPr>
+        <w:rPr>
+          <w:rFonts w:ascii="Courier New" w:hAnsi="Courier New" w:cs="Courier New"/>
+          <w:b/>
+          <w:bCs/>
+        </w:rPr>
+      </w:pPr>
+      <w:r>
+        <w:rPr>
+          <w:rFonts w:ascii="Courier New" w:hAnsi="Courier New" w:cs="Courier New"/>
+          <w:b/>
+          <w:bCs/>
+        </w:rPr>
+        <w:t>#define SHELLSCRIPT "\</w:t>
+      </w:r>
+    </w:p>
+    <w:p>
+      <w:pPr>
+        <w:rPr>
+          <w:rFonts w:ascii="Courier New" w:hAnsi="Courier New" w:cs="Courier New"/>
+          <w:b/>
+          <w:bCs/>
+        </w:rPr>
+      </w:pPr>
+      <w:r>
+        <w:rPr>
+          <w:rFonts w:ascii="Courier New" w:hAnsi="Courier New" w:cs="Courier New"/>
+          <w:b/>
+          <w:bCs/>
+        </w:rPr>
+        <w:t>#/bin/bash \n\</w:t>
+      </w:r>
+    </w:p>
+    <w:p>
+      <w:pPr>
+        <w:rPr>
+          <w:rFonts w:ascii="Courier New" w:hAnsi="Courier New" w:cs="Courier New"/>
+          <w:b/>
+          <w:bCs/>
+        </w:rPr>
+      </w:pPr>
+      <w:r>
+        <w:rPr>
+          <w:rFonts w:ascii="Courier New" w:hAnsi="Courier New" w:cs="Courier New"/>
+          <w:b/>
+          <w:bCs/>
+        </w:rPr>
+        <w:t>echo \"hello\" \n\</w:t>
+      </w:r>
+    </w:p>
+    <w:p>
+      <w:pPr>
+        <w:rPr>
+          <w:rFonts w:ascii="Courier New" w:hAnsi="Courier New" w:cs="Courier New"/>
+          <w:b/>
+          <w:bCs/>
+        </w:rPr>
+      </w:pPr>
+      <w:r>
+        <w:rPr>
+          <w:rFonts w:ascii="Courier New" w:hAnsi="Courier New" w:cs="Courier New"/>
+          <w:b/>
+          <w:bCs/>
+        </w:rPr>
+        <w:t>echo \"how are you\" \n\</w:t>
+      </w:r>
+    </w:p>
+    <w:p>
+      <w:pPr>
+        <w:rPr>
+          <w:rFonts w:ascii="Courier New" w:hAnsi="Courier New" w:cs="Courier New"/>
+          <w:b/>
+          <w:bCs/>
+        </w:rPr>
+      </w:pPr>
+      <w:r>
+        <w:rPr>
+          <w:rFonts w:ascii="Courier New" w:hAnsi="Courier New" w:cs="Courier New"/>
+          <w:b/>
+          <w:bCs/>
+        </w:rPr>
+        <w:t>echo \"today\" \n\</w:t>
+      </w:r>
+    </w:p>
+    <w:p>
+      <w:pPr>
+        <w:rPr>
+          <w:rFonts w:ascii="Courier New" w:hAnsi="Courier New" w:cs="Courier New"/>
+          <w:b/>
+          <w:bCs/>
+        </w:rPr>
+      </w:pPr>
+      <w:r>
+        <w:rPr>
+          <w:rFonts w:ascii="Courier New" w:hAnsi="Courier New" w:cs="Courier New"/>
+          <w:b/>
+          <w:bCs/>
+        </w:rPr>
+        <w:t>"</w:t>
+      </w:r>
+    </w:p>
+    <w:p>
+      <w:pPr>
+        <w:rPr>
+          <w:rFonts w:ascii="Courier New" w:hAnsi="Courier New" w:cs="Courier New"/>
+          <w:b/>
+          <w:bCs/>
+        </w:rPr>
+      </w:pPr>
+      <w:r>
+        <w:rPr>
+          <w:rFonts w:ascii="Courier New" w:hAnsi="Courier New" w:cs="Courier New"/>
+          <w:b/>
+          <w:bCs/>
+        </w:rPr>
+        <w:t>/*</w:t>
+      </w:r>
+      <w:proofErr w:type="gramStart"/>
+      <w:r>
+        <w:rPr>
+          <w:rFonts w:ascii="Courier New" w:hAnsi="Courier New" w:cs="Courier New"/>
+          <w:b/>
+          <w:bCs/>
+        </w:rPr>
+        <w:t>Also</w:t>
+      </w:r>
+      <w:proofErr w:type="gramEnd"/>
+      <w:r>
+        <w:rPr>
+          <w:rFonts w:ascii="Courier New" w:hAnsi="Courier New" w:cs="Courier New"/>
+          <w:b/>
+          <w:bCs/>
+        </w:rPr>
+        <w:t xml:space="preserve"> you can write using char array without using MACRO*/</w:t>
+      </w:r>
+    </w:p>
+    <w:p>
+      <w:pPr>
+        <w:rPr>
+          <w:rFonts w:ascii="Courier New" w:hAnsi="Courier New" w:cs="Courier New"/>
+          <w:b/>
+          <w:bCs/>
+        </w:rPr>
+      </w:pPr>
+      <w:r>
+        <w:rPr>
+          <w:rFonts w:ascii="Courier New" w:hAnsi="Courier New" w:cs="Courier New"/>
+          <w:b/>
+          <w:bCs/>
+        </w:rPr>
+        <w:t xml:space="preserve">/*You can do split it with many strings finally concatenate </w:t>
+      </w:r>
+    </w:p>
+    <w:p>
+      <w:pPr>
+        <w:rPr>
+          <w:rFonts w:ascii="Courier New" w:hAnsi="Courier New" w:cs="Courier New"/>
+          <w:b/>
+          <w:bCs/>
+        </w:rPr>
+      </w:pPr>
+      <w:r>
+        <w:rPr>
+          <w:rFonts w:ascii="Courier New" w:hAnsi="Courier New" w:cs="Courier New"/>
+          <w:b/>
+          <w:bCs/>
+        </w:rPr>
+        <w:t xml:space="preserve">  and send to the system(</w:t>
+      </w:r>
+      <w:proofErr w:type="spellStart"/>
+      <w:r>
+        <w:rPr>
+          <w:rFonts w:ascii="Courier New" w:hAnsi="Courier New" w:cs="Courier New"/>
+          <w:b/>
+          <w:bCs/>
+        </w:rPr>
+        <w:t>concatenated_string</w:t>
+      </w:r>
+      <w:proofErr w:type="spellEnd"/>
+      <w:r>
+        <w:rPr>
+          <w:rFonts w:ascii="Courier New" w:hAnsi="Courier New" w:cs="Courier New"/>
+          <w:b/>
+          <w:bCs/>
+        </w:rPr>
+        <w:t>); */</w:t>
+      </w:r>
+    </w:p>
+    <w:p>
+      <w:pPr>
+        <w:rPr>
+          <w:rFonts w:ascii="Courier New" w:hAnsi="Courier New" w:cs="Courier New"/>
+          <w:b/>
+          <w:bCs/>
+        </w:rPr>
+      </w:pPr>
+    </w:p>
+    <w:p>
+      <w:pPr>
+        <w:rPr>
+          <w:rFonts w:ascii="Courier New" w:hAnsi="Courier New" w:cs="Courier New"/>
+          <w:b/>
+          <w:bCs/>
+        </w:rPr>
+      </w:pPr>
+      <w:r>
+        <w:rPr>
+          <w:rFonts w:ascii="Courier New" w:hAnsi="Courier New" w:cs="Courier New"/>
+          <w:b/>
+          <w:bCs/>
+        </w:rPr>
+        <w:t xml:space="preserve">int </w:t>
+      </w:r>
+      <w:proofErr w:type="gramStart"/>
+      <w:r>
+        <w:rPr>
+          <w:rFonts w:ascii="Courier New" w:hAnsi="Courier New" w:cs="Courier New"/>
+          <w:b/>
+          <w:bCs/>
+        </w:rPr>
+        <w:t>main(</w:t>
+      </w:r>
+      <w:proofErr w:type="gramEnd"/>
+      <w:r>
+        <w:rPr>
+          <w:rFonts w:ascii="Courier New" w:hAnsi="Courier New" w:cs="Courier New"/>
+          <w:b/>
+          <w:bCs/>
+        </w:rPr>
+        <w:t>)</w:t>
+      </w:r>
+    </w:p>
+    <w:p>
+      <w:pPr>
+        <w:rPr>
+          <w:rFonts w:ascii="Courier New" w:hAnsi="Courier New" w:cs="Courier New"/>
+          <w:b/>
+          <w:bCs/>
+        </w:rPr>
+      </w:pPr>
+      <w:r>
+        <w:rPr>
+          <w:rFonts w:ascii="Courier New" w:hAnsi="Courier New" w:cs="Courier New"/>
+          <w:b/>
+          <w:bCs/>
+        </w:rPr>
+        <w:t>{</w:t>
+      </w:r>
+    </w:p>
+    <w:p>
+      <w:pPr>
+        <w:rPr>
+          <w:rFonts w:ascii="Courier New" w:hAnsi="Courier New" w:cs="Courier New"/>
+          <w:b/>
+          <w:bCs/>
+        </w:rPr>
+      </w:pPr>
+      <w:r>
+        <w:rPr>
+          <w:rFonts w:ascii="Courier New" w:hAnsi="Courier New" w:cs="Courier New"/>
+          <w:b/>
+          <w:bCs/>
+        </w:rPr>
+        <w:t xml:space="preserve">    </w:t>
+      </w:r>
+      <w:proofErr w:type="gramStart"/>
+      <w:r>
+        <w:rPr>
+          <w:rFonts w:ascii="Courier New" w:hAnsi="Courier New" w:cs="Courier New"/>
+          <w:b/>
+          <w:bCs/>
+        </w:rPr>
+        <w:t>puts(</w:t>
+      </w:r>
+      <w:proofErr w:type="gramEnd"/>
+      <w:r>
+        <w:rPr>
+          <w:rFonts w:ascii="Courier New" w:hAnsi="Courier New" w:cs="Courier New"/>
+          <w:b/>
+          <w:bCs/>
+        </w:rPr>
+        <w:t xml:space="preserve">"Will execute </w:t>
+      </w:r>
+      <w:proofErr w:type="spellStart"/>
+      <w:r>
+        <w:rPr>
+          <w:rFonts w:ascii="Courier New" w:hAnsi="Courier New" w:cs="Courier New"/>
+          <w:b/>
+          <w:bCs/>
+        </w:rPr>
+        <w:t>sh</w:t>
+      </w:r>
+      <w:proofErr w:type="spellEnd"/>
+      <w:r>
+        <w:rPr>
+          <w:rFonts w:ascii="Courier New" w:hAnsi="Courier New" w:cs="Courier New"/>
+          <w:b/>
+          <w:bCs/>
+        </w:rPr>
+        <w:t xml:space="preserve"> with the following script :");</w:t>
+      </w:r>
+    </w:p>
+    <w:p>
+      <w:pPr>
+        <w:rPr>
+          <w:rFonts w:ascii="Courier New" w:hAnsi="Courier New" w:cs="Courier New"/>
+          <w:b/>
+          <w:bCs/>
+        </w:rPr>
+      </w:pPr>
+      <w:r>
+        <w:rPr>
+          <w:rFonts w:ascii="Courier New" w:hAnsi="Courier New" w:cs="Courier New"/>
+          <w:b/>
+          <w:bCs/>
+        </w:rPr>
+        <w:t xml:space="preserve">    </w:t>
+      </w:r>
+      <w:proofErr w:type="gramStart"/>
+      <w:r>
+        <w:rPr>
+          <w:rFonts w:ascii="Courier New" w:hAnsi="Courier New" w:cs="Courier New"/>
+          <w:b/>
+          <w:bCs/>
+        </w:rPr>
+        <w:t>puts(</w:t>
+      </w:r>
+      <w:proofErr w:type="gramEnd"/>
+      <w:r>
+        <w:rPr>
+          <w:rFonts w:ascii="Courier New" w:hAnsi="Courier New" w:cs="Courier New"/>
+          <w:b/>
+          <w:bCs/>
+        </w:rPr>
+        <w:t>SHELLSCRIPT);</w:t>
+      </w:r>
+    </w:p>
+    <w:p>
+      <w:pPr>
+        <w:rPr>
+          <w:rFonts w:ascii="Courier New" w:hAnsi="Courier New" w:cs="Courier New"/>
+          <w:b/>
+          <w:bCs/>
+        </w:rPr>
+      </w:pPr>
+      <w:r>
+        <w:rPr>
+          <w:rFonts w:ascii="Courier New" w:hAnsi="Courier New" w:cs="Courier New"/>
+          <w:b/>
+          <w:bCs/>
+        </w:rPr>
+        <w:t xml:space="preserve">    </w:t>
+      </w:r>
+      <w:proofErr w:type="gramStart"/>
+      <w:r>
+        <w:rPr>
+          <w:rFonts w:ascii="Courier New" w:hAnsi="Courier New" w:cs="Courier New"/>
+          <w:b/>
+          <w:bCs/>
+        </w:rPr>
+        <w:t>puts(</w:t>
+      </w:r>
+      <w:proofErr w:type="gramEnd"/>
+      <w:r>
+        <w:rPr>
+          <w:rFonts w:ascii="Courier New" w:hAnsi="Courier New" w:cs="Courier New"/>
+          <w:b/>
+          <w:bCs/>
+        </w:rPr>
+        <w:t>"Starting now:");</w:t>
+      </w:r>
+    </w:p>
+    <w:p>
+      <w:pPr>
+        <w:rPr>
+          <w:rFonts w:ascii="Courier New" w:hAnsi="Courier New" w:cs="Courier New"/>
+          <w:b/>
+          <w:bCs/>
+        </w:rPr>
+      </w:pPr>
+      <w:r>
+        <w:rPr>
+          <w:rFonts w:ascii="Courier New" w:hAnsi="Courier New" w:cs="Courier New"/>
+          <w:b/>
+          <w:bCs/>
+        </w:rPr>
+        <w:t xml:space="preserve">    </w:t>
+      </w:r>
+      <w:proofErr w:type="gramStart"/>
+      <w:r>
+        <w:rPr>
+          <w:rFonts w:ascii="Courier New" w:hAnsi="Courier New" w:cs="Courier New"/>
+          <w:b/>
+          <w:bCs/>
+        </w:rPr>
+        <w:t>system(</w:t>
+      </w:r>
+      <w:proofErr w:type="gramEnd"/>
+      <w:r>
+        <w:rPr>
+          <w:rFonts w:ascii="Courier New" w:hAnsi="Courier New" w:cs="Courier New"/>
+          <w:b/>
+          <w:bCs/>
+        </w:rPr>
+        <w:t xml:space="preserve">SHELLSCRIPT);    //it will run the script inside the c code. </w:t>
+      </w:r>
+    </w:p>
+    <w:p>
+      <w:pPr>
+        <w:rPr>
+          <w:rFonts w:ascii="Courier New" w:hAnsi="Courier New" w:cs="Courier New"/>
+          <w:b/>
+          <w:bCs/>
+        </w:rPr>
+      </w:pPr>
+      <w:r>
+        <w:rPr>
+          <w:rFonts w:ascii="Courier New" w:hAnsi="Courier New" w:cs="Courier New"/>
+          <w:b/>
+          <w:bCs/>
+        </w:rPr>
+        <w:t xml:space="preserve">    return 0;</w:t>
+      </w:r>
+    </w:p>
+    <w:p>
+      <w:pPr>
+        <w:rPr>
+          <w:rFonts w:ascii="Courier New" w:hAnsi="Courier New" w:cs="Courier New"/>
+          <w:b/>
+          <w:bCs/>
+        </w:rPr>
+      </w:pPr>
+      <w:r>
+        <w:rPr>
+          <w:rFonts w:ascii="Courier New" w:hAnsi="Courier New" w:cs="Courier New"/>
+          <w:b/>
+          <w:bCs/>
+        </w:rPr>
+        <w:t>}</w:t>
       </w:r>
     </w:p>
     <w:p>

</xml_diff>